<commit_message>
update : pbs.docx add branch generator + ihm subItem
</commit_message>
<xml_diff>
--- a/PBS.docx
+++ b/PBS.docx
@@ -11,7 +11,7 @@
         <w:drawing>
           <wp:inline distT="0" distB="0" distL="0" distR="0">
             <wp:extent cx="8599990" cy="6076709"/>
-            <wp:effectExtent l="0" t="19050" r="0" b="38735"/>
+            <wp:effectExtent l="0" t="0" r="0" b="0"/>
             <wp:docPr id="1" name="Diagramme 1"/>
             <wp:cNvGraphicFramePr/>
             <a:graphic xmlns:a="http://schemas.openxmlformats.org/drawingml/2006/main">
@@ -2231,6 +2231,50 @@
         </a:p>
       </dgm:t>
     </dgm:pt>
+    <dgm:pt modelId="{3C0F41EF-DD0D-4292-A058-7BB09806377B}">
+      <dgm:prSet phldrT="[Texte]"/>
+      <dgm:spPr/>
+      <dgm:t>
+        <a:bodyPr/>
+        <a:lstStyle/>
+        <a:p>
+          <a:r>
+            <a:rPr lang="en-US"/>
+            <a:t>GENERATEUR</a:t>
+          </a:r>
+        </a:p>
+      </dgm:t>
+    </dgm:pt>
+    <dgm:pt modelId="{5BC8EA31-EEFE-4FFD-9A51-5DE794F3008D}" type="parTrans" cxnId="{5BA3D10A-E0B4-4FC6-A413-A2E35C95D991}">
+      <dgm:prSet/>
+      <dgm:spPr/>
+    </dgm:pt>
+    <dgm:pt modelId="{A71F5D8D-FFD2-4EE2-B893-C3DEB55CC12E}" type="sibTrans" cxnId="{5BA3D10A-E0B4-4FC6-A413-A2E35C95D991}">
+      <dgm:prSet/>
+      <dgm:spPr/>
+    </dgm:pt>
+    <dgm:pt modelId="{D961E573-5E45-4A8E-940F-1BEE057446A0}">
+      <dgm:prSet phldrT="[Texte]"/>
+      <dgm:spPr/>
+      <dgm:t>
+        <a:bodyPr/>
+        <a:lstStyle/>
+        <a:p>
+          <a:r>
+            <a:rPr lang="en-US"/>
+            <a:t>IHM</a:t>
+          </a:r>
+        </a:p>
+      </dgm:t>
+    </dgm:pt>
+    <dgm:pt modelId="{E7965E66-20C7-4CA1-BD0E-3A52C90AD2E4}" type="parTrans" cxnId="{5BDC7A3F-62E9-49EC-B54D-36964037D021}">
+      <dgm:prSet/>
+      <dgm:spPr/>
+    </dgm:pt>
+    <dgm:pt modelId="{D6E48AFD-376C-44BB-848E-3EAA226DACA6}" type="sibTrans" cxnId="{5BDC7A3F-62E9-49EC-B54D-36964037D021}">
+      <dgm:prSet/>
+      <dgm:spPr/>
+    </dgm:pt>
     <dgm:pt modelId="{86118FBE-309C-4417-A533-B0F26406C61D}" type="pres">
       <dgm:prSet presAssocID="{A3EA16D2-C199-4F13-9CFA-A2D42895FD80}" presName="Name0" presStyleCnt="0">
         <dgm:presLayoutVars>
@@ -2265,11 +2309,11 @@
       <dgm:spPr/>
     </dgm:pt>
     <dgm:pt modelId="{DAD5A393-4609-4ED0-872A-392D8D7D7A79}" type="pres">
-      <dgm:prSet presAssocID="{5ADA7B2D-AB54-4B55-996F-3D52C2CF55D9}" presName="topArc1" presStyleLbl="parChTrans1D1" presStyleIdx="0" presStyleCnt="56"/>
+      <dgm:prSet presAssocID="{5ADA7B2D-AB54-4B55-996F-3D52C2CF55D9}" presName="topArc1" presStyleLbl="parChTrans1D1" presStyleIdx="0" presStyleCnt="60"/>
       <dgm:spPr/>
     </dgm:pt>
     <dgm:pt modelId="{46AA6365-385E-408A-AC3F-050B79661FAD}" type="pres">
-      <dgm:prSet presAssocID="{5ADA7B2D-AB54-4B55-996F-3D52C2CF55D9}" presName="bottomArc1" presStyleLbl="parChTrans1D1" presStyleIdx="1" presStyleCnt="56"/>
+      <dgm:prSet presAssocID="{5ADA7B2D-AB54-4B55-996F-3D52C2CF55D9}" presName="bottomArc1" presStyleLbl="parChTrans1D1" presStyleIdx="1" presStyleCnt="60"/>
       <dgm:spPr/>
     </dgm:pt>
     <dgm:pt modelId="{CAAF955E-6B84-4313-8873-D6AF3AD74B09}" type="pres">
@@ -2281,7 +2325,7 @@
       <dgm:spPr/>
     </dgm:pt>
     <dgm:pt modelId="{8AE13162-E371-4A4A-A8B4-FFDC6573D02D}" type="pres">
-      <dgm:prSet presAssocID="{CAA0005D-8BDC-449A-A497-6ED3E709AE01}" presName="Name28" presStyleLbl="parChTrans1D2" presStyleIdx="0" presStyleCnt="4"/>
+      <dgm:prSet presAssocID="{CAA0005D-8BDC-449A-A497-6ED3E709AE01}" presName="Name28" presStyleLbl="parChTrans1D2" presStyleIdx="0" presStyleCnt="5"/>
       <dgm:spPr/>
     </dgm:pt>
     <dgm:pt modelId="{B28B18DC-3CFE-40AB-BC7E-BB039A850E6C}" type="pres">
@@ -2305,11 +2349,11 @@
       <dgm:spPr/>
     </dgm:pt>
     <dgm:pt modelId="{FFF48964-5E6D-4EBD-8412-1CC5E35EEA41}" type="pres">
-      <dgm:prSet presAssocID="{C9B7106B-1860-4095-8F46-72AF28B497A8}" presName="topArc2" presStyleLbl="parChTrans1D1" presStyleIdx="2" presStyleCnt="56"/>
+      <dgm:prSet presAssocID="{C9B7106B-1860-4095-8F46-72AF28B497A8}" presName="topArc2" presStyleLbl="parChTrans1D1" presStyleIdx="2" presStyleCnt="60"/>
       <dgm:spPr/>
     </dgm:pt>
     <dgm:pt modelId="{CA5C6A12-BECB-4E18-B053-2D638C8C0F94}" type="pres">
-      <dgm:prSet presAssocID="{C9B7106B-1860-4095-8F46-72AF28B497A8}" presName="bottomArc2" presStyleLbl="parChTrans1D1" presStyleIdx="3" presStyleCnt="56"/>
+      <dgm:prSet presAssocID="{C9B7106B-1860-4095-8F46-72AF28B497A8}" presName="bottomArc2" presStyleLbl="parChTrans1D1" presStyleIdx="3" presStyleCnt="60"/>
       <dgm:spPr/>
     </dgm:pt>
     <dgm:pt modelId="{A453032E-53FF-4E46-AA4F-2B7A6BBCFA6F}" type="pres">
@@ -2321,7 +2365,7 @@
       <dgm:spPr/>
     </dgm:pt>
     <dgm:pt modelId="{00695602-4218-4027-BE33-4923BBBC8577}" type="pres">
-      <dgm:prSet presAssocID="{ED142EFA-3EA7-4F65-8C57-4AE6E744CD9F}" presName="Name28" presStyleLbl="parChTrans1D3" presStyleIdx="0" presStyleCnt="14"/>
+      <dgm:prSet presAssocID="{ED142EFA-3EA7-4F65-8C57-4AE6E744CD9F}" presName="Name28" presStyleLbl="parChTrans1D3" presStyleIdx="0" presStyleCnt="15"/>
       <dgm:spPr/>
     </dgm:pt>
     <dgm:pt modelId="{A3FED497-F382-4D13-B60B-016E01CB048B}" type="pres">
@@ -2345,11 +2389,11 @@
       <dgm:spPr/>
     </dgm:pt>
     <dgm:pt modelId="{0BA438BC-9386-4C74-ADBE-EF69921F147E}" type="pres">
-      <dgm:prSet presAssocID="{EB1E80D6-88B6-40D1-848C-DD54252BAEB3}" presName="topArc2" presStyleLbl="parChTrans1D1" presStyleIdx="4" presStyleCnt="56"/>
+      <dgm:prSet presAssocID="{EB1E80D6-88B6-40D1-848C-DD54252BAEB3}" presName="topArc2" presStyleLbl="parChTrans1D1" presStyleIdx="4" presStyleCnt="60"/>
       <dgm:spPr/>
     </dgm:pt>
     <dgm:pt modelId="{343EB6F8-78BB-4DCD-AFBD-A3DF3794C190}" type="pres">
-      <dgm:prSet presAssocID="{EB1E80D6-88B6-40D1-848C-DD54252BAEB3}" presName="bottomArc2" presStyleLbl="parChTrans1D1" presStyleIdx="5" presStyleCnt="56"/>
+      <dgm:prSet presAssocID="{EB1E80D6-88B6-40D1-848C-DD54252BAEB3}" presName="bottomArc2" presStyleLbl="parChTrans1D1" presStyleIdx="5" presStyleCnt="60"/>
       <dgm:spPr/>
     </dgm:pt>
     <dgm:pt modelId="{A0415D93-E907-48A1-89CC-41DF2AB05FC4}" type="pres">
@@ -2385,11 +2429,11 @@
       <dgm:spPr/>
     </dgm:pt>
     <dgm:pt modelId="{99B7041D-4195-45AE-9002-CB129D12296E}" type="pres">
-      <dgm:prSet presAssocID="{4AC2249D-A8AE-45D0-BD09-74A7B58C8198}" presName="topArc2" presStyleLbl="parChTrans1D1" presStyleIdx="6" presStyleCnt="56"/>
+      <dgm:prSet presAssocID="{4AC2249D-A8AE-45D0-BD09-74A7B58C8198}" presName="topArc2" presStyleLbl="parChTrans1D1" presStyleIdx="6" presStyleCnt="60"/>
       <dgm:spPr/>
     </dgm:pt>
     <dgm:pt modelId="{B0105B70-014A-4563-BBFB-AD19F189EECB}" type="pres">
-      <dgm:prSet presAssocID="{4AC2249D-A8AE-45D0-BD09-74A7B58C8198}" presName="bottomArc2" presStyleLbl="parChTrans1D1" presStyleIdx="7" presStyleCnt="56"/>
+      <dgm:prSet presAssocID="{4AC2249D-A8AE-45D0-BD09-74A7B58C8198}" presName="bottomArc2" presStyleLbl="parChTrans1D1" presStyleIdx="7" presStyleCnt="60"/>
       <dgm:spPr/>
     </dgm:pt>
     <dgm:pt modelId="{83E7B9BB-0D6E-494C-9EDF-0FB50C1D058B}" type="pres">
@@ -2429,11 +2473,11 @@
       <dgm:spPr/>
     </dgm:pt>
     <dgm:pt modelId="{3E758008-781B-4C01-AF56-1453BED015C9}" type="pres">
-      <dgm:prSet presAssocID="{F3091D60-1266-4A96-8420-6833301F5B5B}" presName="topArc2" presStyleLbl="parChTrans1D1" presStyleIdx="8" presStyleCnt="56"/>
+      <dgm:prSet presAssocID="{F3091D60-1266-4A96-8420-6833301F5B5B}" presName="topArc2" presStyleLbl="parChTrans1D1" presStyleIdx="8" presStyleCnt="60"/>
       <dgm:spPr/>
     </dgm:pt>
     <dgm:pt modelId="{CEB34820-DC9D-495F-8EF0-ECF53F3881A0}" type="pres">
-      <dgm:prSet presAssocID="{F3091D60-1266-4A96-8420-6833301F5B5B}" presName="bottomArc2" presStyleLbl="parChTrans1D1" presStyleIdx="9" presStyleCnt="56"/>
+      <dgm:prSet presAssocID="{F3091D60-1266-4A96-8420-6833301F5B5B}" presName="bottomArc2" presStyleLbl="parChTrans1D1" presStyleIdx="9" presStyleCnt="60"/>
       <dgm:spPr/>
     </dgm:pt>
     <dgm:pt modelId="{A20B3162-E0DA-48E6-B58F-43EEF5B73323}" type="pres">
@@ -2473,11 +2517,11 @@
       <dgm:spPr/>
     </dgm:pt>
     <dgm:pt modelId="{42FAF14F-28F6-495A-97CF-F4B9E9670114}" type="pres">
-      <dgm:prSet presAssocID="{9E7045C2-0EE0-40E6-80CB-CE676F826A57}" presName="topArc2" presStyleLbl="parChTrans1D1" presStyleIdx="10" presStyleCnt="56"/>
+      <dgm:prSet presAssocID="{9E7045C2-0EE0-40E6-80CB-CE676F826A57}" presName="topArc2" presStyleLbl="parChTrans1D1" presStyleIdx="10" presStyleCnt="60"/>
       <dgm:spPr/>
     </dgm:pt>
     <dgm:pt modelId="{74C7A1EA-6F21-406E-9F91-0E5E1D079743}" type="pres">
-      <dgm:prSet presAssocID="{9E7045C2-0EE0-40E6-80CB-CE676F826A57}" presName="bottomArc2" presStyleLbl="parChTrans1D1" presStyleIdx="11" presStyleCnt="56"/>
+      <dgm:prSet presAssocID="{9E7045C2-0EE0-40E6-80CB-CE676F826A57}" presName="bottomArc2" presStyleLbl="parChTrans1D1" presStyleIdx="11" presStyleCnt="60"/>
       <dgm:spPr/>
     </dgm:pt>
     <dgm:pt modelId="{4800CC32-0DB5-40B0-8A12-00C45E74A975}" type="pres">
@@ -2517,11 +2561,11 @@
       <dgm:spPr/>
     </dgm:pt>
     <dgm:pt modelId="{18A70270-7FDA-4D7F-B443-2FD813847761}" type="pres">
-      <dgm:prSet presAssocID="{53422764-5094-40AC-93B2-D9B3E0545A4B}" presName="topArc2" presStyleLbl="parChTrans1D1" presStyleIdx="12" presStyleCnt="56"/>
+      <dgm:prSet presAssocID="{53422764-5094-40AC-93B2-D9B3E0545A4B}" presName="topArc2" presStyleLbl="parChTrans1D1" presStyleIdx="12" presStyleCnt="60"/>
       <dgm:spPr/>
     </dgm:pt>
     <dgm:pt modelId="{F50AB0D2-CA8C-4471-9BFA-45A5562AB7AC}" type="pres">
-      <dgm:prSet presAssocID="{53422764-5094-40AC-93B2-D9B3E0545A4B}" presName="bottomArc2" presStyleLbl="parChTrans1D1" presStyleIdx="13" presStyleCnt="56"/>
+      <dgm:prSet presAssocID="{53422764-5094-40AC-93B2-D9B3E0545A4B}" presName="bottomArc2" presStyleLbl="parChTrans1D1" presStyleIdx="13" presStyleCnt="60"/>
       <dgm:spPr/>
     </dgm:pt>
     <dgm:pt modelId="{58050490-E4B2-4F91-9516-F864D41E0DAB}" type="pres">
@@ -2561,11 +2605,11 @@
       <dgm:spPr/>
     </dgm:pt>
     <dgm:pt modelId="{040E2CA9-FF92-453F-80A6-5AB7CF57E7CB}" type="pres">
-      <dgm:prSet presAssocID="{BA9987F5-95E1-4692-9FEA-301032709360}" presName="topArc2" presStyleLbl="parChTrans1D1" presStyleIdx="14" presStyleCnt="56"/>
+      <dgm:prSet presAssocID="{BA9987F5-95E1-4692-9FEA-301032709360}" presName="topArc2" presStyleLbl="parChTrans1D1" presStyleIdx="14" presStyleCnt="60"/>
       <dgm:spPr/>
     </dgm:pt>
     <dgm:pt modelId="{63AE5344-5385-486B-BAD0-DA6DD9089140}" type="pres">
-      <dgm:prSet presAssocID="{BA9987F5-95E1-4692-9FEA-301032709360}" presName="bottomArc2" presStyleLbl="parChTrans1D1" presStyleIdx="15" presStyleCnt="56"/>
+      <dgm:prSet presAssocID="{BA9987F5-95E1-4692-9FEA-301032709360}" presName="bottomArc2" presStyleLbl="parChTrans1D1" presStyleIdx="15" presStyleCnt="60"/>
       <dgm:spPr/>
     </dgm:pt>
     <dgm:pt modelId="{22945750-C07E-4863-96C2-61CB39081DD3}" type="pres">
@@ -2605,11 +2649,11 @@
       <dgm:spPr/>
     </dgm:pt>
     <dgm:pt modelId="{0B874DE5-E7C6-4840-A55E-B2ECEF3CC706}" type="pres">
-      <dgm:prSet presAssocID="{BE4DA255-819F-435D-BD18-EC9DFD830E1C}" presName="topArc2" presStyleLbl="parChTrans1D1" presStyleIdx="16" presStyleCnt="56"/>
+      <dgm:prSet presAssocID="{BE4DA255-819F-435D-BD18-EC9DFD830E1C}" presName="topArc2" presStyleLbl="parChTrans1D1" presStyleIdx="16" presStyleCnt="60"/>
       <dgm:spPr/>
     </dgm:pt>
     <dgm:pt modelId="{A23256B7-AAF8-4C73-8AA9-5ABC5949A451}" type="pres">
-      <dgm:prSet presAssocID="{BE4DA255-819F-435D-BD18-EC9DFD830E1C}" presName="bottomArc2" presStyleLbl="parChTrans1D1" presStyleIdx="17" presStyleCnt="56"/>
+      <dgm:prSet presAssocID="{BE4DA255-819F-435D-BD18-EC9DFD830E1C}" presName="bottomArc2" presStyleLbl="parChTrans1D1" presStyleIdx="17" presStyleCnt="60"/>
       <dgm:spPr/>
     </dgm:pt>
     <dgm:pt modelId="{8A086579-D6B9-4FC1-B2FB-C95BD3C0FB46}" type="pres">
@@ -2629,7 +2673,7 @@
       <dgm:spPr/>
     </dgm:pt>
     <dgm:pt modelId="{B6E22B7E-593F-4965-BA7F-0A1BEBDD0CD6}" type="pres">
-      <dgm:prSet presAssocID="{6D026FCB-7A83-43B5-94A8-21FC21091049}" presName="Name28" presStyleLbl="parChTrans1D3" presStyleIdx="1" presStyleCnt="14"/>
+      <dgm:prSet presAssocID="{6D026FCB-7A83-43B5-94A8-21FC21091049}" presName="Name28" presStyleLbl="parChTrans1D3" presStyleIdx="1" presStyleCnt="15"/>
       <dgm:spPr/>
     </dgm:pt>
     <dgm:pt modelId="{8EC8E904-18D4-4F3B-B44A-820450AC1A78}" type="pres">
@@ -2653,11 +2697,11 @@
       <dgm:spPr/>
     </dgm:pt>
     <dgm:pt modelId="{10EAB506-C339-45E9-A1CB-E125E1279215}" type="pres">
-      <dgm:prSet presAssocID="{AE532AA6-4F30-4887-93A1-846AF63E0036}" presName="topArc2" presStyleLbl="parChTrans1D1" presStyleIdx="18" presStyleCnt="56"/>
+      <dgm:prSet presAssocID="{AE532AA6-4F30-4887-93A1-846AF63E0036}" presName="topArc2" presStyleLbl="parChTrans1D1" presStyleIdx="18" presStyleCnt="60"/>
       <dgm:spPr/>
     </dgm:pt>
     <dgm:pt modelId="{3714165D-5C0A-4F26-A217-260FBC5E47E7}" type="pres">
-      <dgm:prSet presAssocID="{AE532AA6-4F30-4887-93A1-846AF63E0036}" presName="bottomArc2" presStyleLbl="parChTrans1D1" presStyleIdx="19" presStyleCnt="56"/>
+      <dgm:prSet presAssocID="{AE532AA6-4F30-4887-93A1-846AF63E0036}" presName="bottomArc2" presStyleLbl="parChTrans1D1" presStyleIdx="19" presStyleCnt="60"/>
       <dgm:spPr/>
     </dgm:pt>
     <dgm:pt modelId="{EFCB6883-2E56-4761-9711-D9BB23500295}" type="pres">
@@ -2676,8 +2720,96 @@
       <dgm:prSet presAssocID="{C9B7106B-1860-4095-8F46-72AF28B497A8}" presName="hierChild5" presStyleCnt="0"/>
       <dgm:spPr/>
     </dgm:pt>
+    <dgm:pt modelId="{D7BBF274-9ADA-4A59-9624-74E4599737DA}" type="pres">
+      <dgm:prSet presAssocID="{5BC8EA31-EEFE-4FFD-9A51-5DE794F3008D}" presName="Name28" presStyleLbl="parChTrans1D2" presStyleIdx="1" presStyleCnt="5"/>
+      <dgm:spPr/>
+    </dgm:pt>
+    <dgm:pt modelId="{E45C5E54-C82F-43C9-BE8A-8D9CA5BA314D}" type="pres">
+      <dgm:prSet presAssocID="{3C0F41EF-DD0D-4292-A058-7BB09806377B}" presName="hierRoot2" presStyleCnt="0">
+        <dgm:presLayoutVars>
+          <dgm:hierBranch val="init"/>
+        </dgm:presLayoutVars>
+      </dgm:prSet>
+      <dgm:spPr/>
+    </dgm:pt>
+    <dgm:pt modelId="{16A3E93A-6413-4E23-904D-608702E921B4}" type="pres">
+      <dgm:prSet presAssocID="{3C0F41EF-DD0D-4292-A058-7BB09806377B}" presName="rootComposite2" presStyleCnt="0"/>
+      <dgm:spPr/>
+    </dgm:pt>
+    <dgm:pt modelId="{45447E00-8D7C-439E-B7AE-1587E7E4735F}" type="pres">
+      <dgm:prSet presAssocID="{3C0F41EF-DD0D-4292-A058-7BB09806377B}" presName="rootText2" presStyleLbl="alignAcc1" presStyleIdx="0" presStyleCnt="0">
+        <dgm:presLayoutVars>
+          <dgm:chPref val="3"/>
+        </dgm:presLayoutVars>
+      </dgm:prSet>
+      <dgm:spPr/>
+    </dgm:pt>
+    <dgm:pt modelId="{312A602C-7D6B-4BA7-B316-045736709D99}" type="pres">
+      <dgm:prSet presAssocID="{3C0F41EF-DD0D-4292-A058-7BB09806377B}" presName="topArc2" presStyleLbl="parChTrans1D1" presStyleIdx="20" presStyleCnt="60"/>
+      <dgm:spPr/>
+    </dgm:pt>
+    <dgm:pt modelId="{8903F899-75F8-4B41-BC87-473D516E5D2A}" type="pres">
+      <dgm:prSet presAssocID="{3C0F41EF-DD0D-4292-A058-7BB09806377B}" presName="bottomArc2" presStyleLbl="parChTrans1D1" presStyleIdx="21" presStyleCnt="60"/>
+      <dgm:spPr/>
+    </dgm:pt>
+    <dgm:pt modelId="{0021F9ED-BFA0-49E7-A334-AD0929719AD6}" type="pres">
+      <dgm:prSet presAssocID="{3C0F41EF-DD0D-4292-A058-7BB09806377B}" presName="topConnNode2" presStyleLbl="node2" presStyleIdx="0" presStyleCnt="0"/>
+      <dgm:spPr/>
+    </dgm:pt>
+    <dgm:pt modelId="{0C5A557C-5E31-488C-830B-13C09F06725C}" type="pres">
+      <dgm:prSet presAssocID="{3C0F41EF-DD0D-4292-A058-7BB09806377B}" presName="hierChild4" presStyleCnt="0"/>
+      <dgm:spPr/>
+    </dgm:pt>
+    <dgm:pt modelId="{61F6E86D-A120-436B-AA2B-E49FFFBE6A02}" type="pres">
+      <dgm:prSet presAssocID="{E7965E66-20C7-4CA1-BD0E-3A52C90AD2E4}" presName="Name28" presStyleLbl="parChTrans1D3" presStyleIdx="2" presStyleCnt="15"/>
+      <dgm:spPr/>
+    </dgm:pt>
+    <dgm:pt modelId="{CAA2C93F-F07A-456B-B038-11F8C69F14BC}" type="pres">
+      <dgm:prSet presAssocID="{D961E573-5E45-4A8E-940F-1BEE057446A0}" presName="hierRoot2" presStyleCnt="0">
+        <dgm:presLayoutVars>
+          <dgm:hierBranch val="init"/>
+        </dgm:presLayoutVars>
+      </dgm:prSet>
+      <dgm:spPr/>
+    </dgm:pt>
+    <dgm:pt modelId="{B15195F2-1C82-402F-B31B-EB36CF2A8526}" type="pres">
+      <dgm:prSet presAssocID="{D961E573-5E45-4A8E-940F-1BEE057446A0}" presName="rootComposite2" presStyleCnt="0"/>
+      <dgm:spPr/>
+    </dgm:pt>
+    <dgm:pt modelId="{3028536B-A237-4F5E-8F10-3CB5E42FD417}" type="pres">
+      <dgm:prSet presAssocID="{D961E573-5E45-4A8E-940F-1BEE057446A0}" presName="rootText2" presStyleLbl="alignAcc1" presStyleIdx="0" presStyleCnt="0">
+        <dgm:presLayoutVars>
+          <dgm:chPref val="3"/>
+        </dgm:presLayoutVars>
+      </dgm:prSet>
+      <dgm:spPr/>
+    </dgm:pt>
+    <dgm:pt modelId="{31EB211E-2A95-44B6-80F3-DEAF23FA4BB1}" type="pres">
+      <dgm:prSet presAssocID="{D961E573-5E45-4A8E-940F-1BEE057446A0}" presName="topArc2" presStyleLbl="parChTrans1D1" presStyleIdx="22" presStyleCnt="60"/>
+      <dgm:spPr/>
+    </dgm:pt>
+    <dgm:pt modelId="{5E8B2A9A-782E-4021-9832-251B06B5FCD6}" type="pres">
+      <dgm:prSet presAssocID="{D961E573-5E45-4A8E-940F-1BEE057446A0}" presName="bottomArc2" presStyleLbl="parChTrans1D1" presStyleIdx="23" presStyleCnt="60"/>
+      <dgm:spPr/>
+    </dgm:pt>
+    <dgm:pt modelId="{9D9A1B1B-A876-40E2-9B74-6CB09ADF43FA}" type="pres">
+      <dgm:prSet presAssocID="{D961E573-5E45-4A8E-940F-1BEE057446A0}" presName="topConnNode2" presStyleLbl="node3" presStyleIdx="0" presStyleCnt="0"/>
+      <dgm:spPr/>
+    </dgm:pt>
+    <dgm:pt modelId="{51D07F70-8E8E-43CA-8A4C-EEF254143F23}" type="pres">
+      <dgm:prSet presAssocID="{D961E573-5E45-4A8E-940F-1BEE057446A0}" presName="hierChild4" presStyleCnt="0"/>
+      <dgm:spPr/>
+    </dgm:pt>
+    <dgm:pt modelId="{76383548-6C9C-4781-B0E7-6C88DA9248E1}" type="pres">
+      <dgm:prSet presAssocID="{D961E573-5E45-4A8E-940F-1BEE057446A0}" presName="hierChild5" presStyleCnt="0"/>
+      <dgm:spPr/>
+    </dgm:pt>
+    <dgm:pt modelId="{29CC4893-48B5-4E0E-AD5B-F498B421D021}" type="pres">
+      <dgm:prSet presAssocID="{3C0F41EF-DD0D-4292-A058-7BB09806377B}" presName="hierChild5" presStyleCnt="0"/>
+      <dgm:spPr/>
+    </dgm:pt>
     <dgm:pt modelId="{FF79C671-C814-4D49-B087-6B5CC499EF5C}" type="pres">
-      <dgm:prSet presAssocID="{84AE5A2B-AB2A-4B42-8A0F-53AB274BCCEE}" presName="Name28" presStyleLbl="parChTrans1D2" presStyleIdx="1" presStyleCnt="4"/>
+      <dgm:prSet presAssocID="{84AE5A2B-AB2A-4B42-8A0F-53AB274BCCEE}" presName="Name28" presStyleLbl="parChTrans1D2" presStyleIdx="2" presStyleCnt="5"/>
       <dgm:spPr/>
     </dgm:pt>
     <dgm:pt modelId="{85C06925-2336-4A59-8924-22CCAC3F49E5}" type="pres">
@@ -2701,11 +2833,11 @@
       <dgm:spPr/>
     </dgm:pt>
     <dgm:pt modelId="{DB5C3838-C2E8-47BF-8DF5-8099B6A4D654}" type="pres">
-      <dgm:prSet presAssocID="{2C8CADE1-5A94-434A-A3AB-07B482E5DB62}" presName="topArc2" presStyleLbl="parChTrans1D1" presStyleIdx="20" presStyleCnt="56"/>
+      <dgm:prSet presAssocID="{2C8CADE1-5A94-434A-A3AB-07B482E5DB62}" presName="topArc2" presStyleLbl="parChTrans1D1" presStyleIdx="24" presStyleCnt="60"/>
       <dgm:spPr/>
     </dgm:pt>
     <dgm:pt modelId="{2FCE5E65-076D-4649-8098-A8FCD1C48EFC}" type="pres">
-      <dgm:prSet presAssocID="{2C8CADE1-5A94-434A-A3AB-07B482E5DB62}" presName="bottomArc2" presStyleLbl="parChTrans1D1" presStyleIdx="21" presStyleCnt="56"/>
+      <dgm:prSet presAssocID="{2C8CADE1-5A94-434A-A3AB-07B482E5DB62}" presName="bottomArc2" presStyleLbl="parChTrans1D1" presStyleIdx="25" presStyleCnt="60"/>
       <dgm:spPr/>
     </dgm:pt>
     <dgm:pt modelId="{EADA3018-9206-457F-9663-566EA55319BF}" type="pres">
@@ -2717,7 +2849,7 @@
       <dgm:spPr/>
     </dgm:pt>
     <dgm:pt modelId="{3AC9AA97-2142-4D91-943B-F620B323FE56}" type="pres">
-      <dgm:prSet presAssocID="{0290B8B6-619D-4CD5-8BBF-33A9743751BA}" presName="Name28" presStyleLbl="parChTrans1D3" presStyleIdx="2" presStyleCnt="14"/>
+      <dgm:prSet presAssocID="{0290B8B6-619D-4CD5-8BBF-33A9743751BA}" presName="Name28" presStyleLbl="parChTrans1D3" presStyleIdx="3" presStyleCnt="15"/>
       <dgm:spPr/>
     </dgm:pt>
     <dgm:pt modelId="{7199507F-2F35-4A71-A68A-9C1CA15ACBDE}" type="pres">
@@ -2741,11 +2873,11 @@
       <dgm:spPr/>
     </dgm:pt>
     <dgm:pt modelId="{17B65458-0E8D-4647-9855-53D2DF1625BF}" type="pres">
-      <dgm:prSet presAssocID="{24062F9C-272C-4B37-980E-CB339A437646}" presName="topArc2" presStyleLbl="parChTrans1D1" presStyleIdx="22" presStyleCnt="56"/>
+      <dgm:prSet presAssocID="{24062F9C-272C-4B37-980E-CB339A437646}" presName="topArc2" presStyleLbl="parChTrans1D1" presStyleIdx="26" presStyleCnt="60"/>
       <dgm:spPr/>
     </dgm:pt>
     <dgm:pt modelId="{51F8754E-EC01-4203-9ECD-78CD2EB8C597}" type="pres">
-      <dgm:prSet presAssocID="{24062F9C-272C-4B37-980E-CB339A437646}" presName="bottomArc2" presStyleLbl="parChTrans1D1" presStyleIdx="23" presStyleCnt="56"/>
+      <dgm:prSet presAssocID="{24062F9C-272C-4B37-980E-CB339A437646}" presName="bottomArc2" presStyleLbl="parChTrans1D1" presStyleIdx="27" presStyleCnt="60"/>
       <dgm:spPr/>
     </dgm:pt>
     <dgm:pt modelId="{F4645DC4-AFB1-4C5B-BC0E-C37ABAD25B8A}" type="pres">
@@ -2781,11 +2913,11 @@
       <dgm:spPr/>
     </dgm:pt>
     <dgm:pt modelId="{7173EE72-9AE6-4E86-97A9-C2F41D9F1966}" type="pres">
-      <dgm:prSet presAssocID="{CE75AEF7-6E75-4AC0-8397-33F18659A26A}" presName="topArc2" presStyleLbl="parChTrans1D1" presStyleIdx="24" presStyleCnt="56"/>
+      <dgm:prSet presAssocID="{CE75AEF7-6E75-4AC0-8397-33F18659A26A}" presName="topArc2" presStyleLbl="parChTrans1D1" presStyleIdx="28" presStyleCnt="60"/>
       <dgm:spPr/>
     </dgm:pt>
     <dgm:pt modelId="{5339F6B6-E5B0-4D7B-8434-A36E96911380}" type="pres">
-      <dgm:prSet presAssocID="{CE75AEF7-6E75-4AC0-8397-33F18659A26A}" presName="bottomArc2" presStyleLbl="parChTrans1D1" presStyleIdx="25" presStyleCnt="56"/>
+      <dgm:prSet presAssocID="{CE75AEF7-6E75-4AC0-8397-33F18659A26A}" presName="bottomArc2" presStyleLbl="parChTrans1D1" presStyleIdx="29" presStyleCnt="60"/>
       <dgm:spPr/>
     </dgm:pt>
     <dgm:pt modelId="{A8F8935F-0679-4555-A01F-24CA1B8497DE}" type="pres">
@@ -2825,11 +2957,11 @@
       <dgm:spPr/>
     </dgm:pt>
     <dgm:pt modelId="{CFD80044-7981-4261-8865-AE2B1F0CD0B7}" type="pres">
-      <dgm:prSet presAssocID="{57FBD2C3-16B4-472A-BB6B-278AB6CA2073}" presName="topArc2" presStyleLbl="parChTrans1D1" presStyleIdx="26" presStyleCnt="56"/>
+      <dgm:prSet presAssocID="{57FBD2C3-16B4-472A-BB6B-278AB6CA2073}" presName="topArc2" presStyleLbl="parChTrans1D1" presStyleIdx="30" presStyleCnt="60"/>
       <dgm:spPr/>
     </dgm:pt>
     <dgm:pt modelId="{4BB8702D-200F-49D8-B2DE-BBC0E454FDB3}" type="pres">
-      <dgm:prSet presAssocID="{57FBD2C3-16B4-472A-BB6B-278AB6CA2073}" presName="bottomArc2" presStyleLbl="parChTrans1D1" presStyleIdx="27" presStyleCnt="56"/>
+      <dgm:prSet presAssocID="{57FBD2C3-16B4-472A-BB6B-278AB6CA2073}" presName="bottomArc2" presStyleLbl="parChTrans1D1" presStyleIdx="31" presStyleCnt="60"/>
       <dgm:spPr/>
     </dgm:pt>
     <dgm:pt modelId="{8014D3F6-B4AD-4BA7-A421-FF807596D7E4}" type="pres">
@@ -2849,7 +2981,7 @@
       <dgm:spPr/>
     </dgm:pt>
     <dgm:pt modelId="{7569083B-FF8F-4461-8213-BA13550986BB}" type="pres">
-      <dgm:prSet presAssocID="{E3C9F996-C3B5-4360-A962-97BD7225DBB5}" presName="Name28" presStyleLbl="parChTrans1D3" presStyleIdx="3" presStyleCnt="14"/>
+      <dgm:prSet presAssocID="{E3C9F996-C3B5-4360-A962-97BD7225DBB5}" presName="Name28" presStyleLbl="parChTrans1D3" presStyleIdx="4" presStyleCnt="15"/>
       <dgm:spPr/>
     </dgm:pt>
     <dgm:pt modelId="{D11FCB27-DA5F-4FD1-B14E-8F31A48435D4}" type="pres">
@@ -2873,11 +3005,11 @@
       <dgm:spPr/>
     </dgm:pt>
     <dgm:pt modelId="{F4C4DE9C-2D85-48E1-BAFE-B15BA6CB3010}" type="pres">
-      <dgm:prSet presAssocID="{F08FD2FF-A0B7-4FD5-AE3B-0650B84B996D}" presName="topArc2" presStyleLbl="parChTrans1D1" presStyleIdx="28" presStyleCnt="56"/>
+      <dgm:prSet presAssocID="{F08FD2FF-A0B7-4FD5-AE3B-0650B84B996D}" presName="topArc2" presStyleLbl="parChTrans1D1" presStyleIdx="32" presStyleCnt="60"/>
       <dgm:spPr/>
     </dgm:pt>
     <dgm:pt modelId="{526A7E09-1FC0-4352-9A71-733B9E98ED13}" type="pres">
-      <dgm:prSet presAssocID="{F08FD2FF-A0B7-4FD5-AE3B-0650B84B996D}" presName="bottomArc2" presStyleLbl="parChTrans1D1" presStyleIdx="29" presStyleCnt="56"/>
+      <dgm:prSet presAssocID="{F08FD2FF-A0B7-4FD5-AE3B-0650B84B996D}" presName="bottomArc2" presStyleLbl="parChTrans1D1" presStyleIdx="33" presStyleCnt="60"/>
       <dgm:spPr/>
     </dgm:pt>
     <dgm:pt modelId="{355F83B4-35D3-4DD8-89AB-0A0B40A58CF0}" type="pres">
@@ -2913,11 +3045,11 @@
       <dgm:spPr/>
     </dgm:pt>
     <dgm:pt modelId="{39A2A91A-E790-472B-8C3D-BB7CBE89B4A1}" type="pres">
-      <dgm:prSet presAssocID="{384ACD21-9F20-4374-AD60-8D27F1658BF7}" presName="topArc2" presStyleLbl="parChTrans1D1" presStyleIdx="30" presStyleCnt="56"/>
+      <dgm:prSet presAssocID="{384ACD21-9F20-4374-AD60-8D27F1658BF7}" presName="topArc2" presStyleLbl="parChTrans1D1" presStyleIdx="34" presStyleCnt="60"/>
       <dgm:spPr/>
     </dgm:pt>
     <dgm:pt modelId="{1E19ABDB-B380-4F64-B522-1B7300B3AE86}" type="pres">
-      <dgm:prSet presAssocID="{384ACD21-9F20-4374-AD60-8D27F1658BF7}" presName="bottomArc2" presStyleLbl="parChTrans1D1" presStyleIdx="31" presStyleCnt="56"/>
+      <dgm:prSet presAssocID="{384ACD21-9F20-4374-AD60-8D27F1658BF7}" presName="bottomArc2" presStyleLbl="parChTrans1D1" presStyleIdx="35" presStyleCnt="60"/>
       <dgm:spPr/>
     </dgm:pt>
     <dgm:pt modelId="{92AB898C-F028-4C59-A227-F253C5586CA5}" type="pres">
@@ -2941,7 +3073,7 @@
       <dgm:spPr/>
     </dgm:pt>
     <dgm:pt modelId="{3FC1D6F9-28E0-4D51-BC7B-1C954B2BE52B}" type="pres">
-      <dgm:prSet presAssocID="{114299F1-F858-418A-928D-33A4F93DD72C}" presName="Name28" presStyleLbl="parChTrans1D2" presStyleIdx="2" presStyleCnt="4"/>
+      <dgm:prSet presAssocID="{114299F1-F858-418A-928D-33A4F93DD72C}" presName="Name28" presStyleLbl="parChTrans1D2" presStyleIdx="3" presStyleCnt="5"/>
       <dgm:spPr/>
     </dgm:pt>
     <dgm:pt modelId="{7A14C4E9-F4C6-4F4B-9865-82F55DD302DC}" type="pres">
@@ -2965,11 +3097,11 @@
       <dgm:spPr/>
     </dgm:pt>
     <dgm:pt modelId="{B280F3B9-1543-4744-9A95-56BCCD1EB348}" type="pres">
-      <dgm:prSet presAssocID="{A45E06C6-1BBE-47B4-A58B-7E3DECBFBEEB}" presName="topArc2" presStyleLbl="parChTrans1D1" presStyleIdx="32" presStyleCnt="56"/>
+      <dgm:prSet presAssocID="{A45E06C6-1BBE-47B4-A58B-7E3DECBFBEEB}" presName="topArc2" presStyleLbl="parChTrans1D1" presStyleIdx="36" presStyleCnt="60"/>
       <dgm:spPr/>
     </dgm:pt>
     <dgm:pt modelId="{79A03ED0-0E62-48EC-982A-1870EF1782FA}" type="pres">
-      <dgm:prSet presAssocID="{A45E06C6-1BBE-47B4-A58B-7E3DECBFBEEB}" presName="bottomArc2" presStyleLbl="parChTrans1D1" presStyleIdx="33" presStyleCnt="56"/>
+      <dgm:prSet presAssocID="{A45E06C6-1BBE-47B4-A58B-7E3DECBFBEEB}" presName="bottomArc2" presStyleLbl="parChTrans1D1" presStyleIdx="37" presStyleCnt="60"/>
       <dgm:spPr/>
     </dgm:pt>
     <dgm:pt modelId="{CC32AD26-C850-431B-88BC-B91CC09511DB}" type="pres">
@@ -2981,7 +3113,7 @@
       <dgm:spPr/>
     </dgm:pt>
     <dgm:pt modelId="{021B84D3-7AC1-4688-A7C7-8F76725136DF}" type="pres">
-      <dgm:prSet presAssocID="{693EB4DC-740D-45B8-A36C-24DE8F5C4AD3}" presName="Name28" presStyleLbl="parChTrans1D3" presStyleIdx="4" presStyleCnt="14"/>
+      <dgm:prSet presAssocID="{693EB4DC-740D-45B8-A36C-24DE8F5C4AD3}" presName="Name28" presStyleLbl="parChTrans1D3" presStyleIdx="5" presStyleCnt="15"/>
       <dgm:spPr/>
     </dgm:pt>
     <dgm:pt modelId="{90048C34-1D44-4802-954D-FC2D531705BF}" type="pres">
@@ -3005,11 +3137,11 @@
       <dgm:spPr/>
     </dgm:pt>
     <dgm:pt modelId="{75D83025-41D5-4B8D-8386-10E861813ABD}" type="pres">
-      <dgm:prSet presAssocID="{59271929-EAE0-45FE-A259-3B055B36B546}" presName="topArc2" presStyleLbl="parChTrans1D1" presStyleIdx="34" presStyleCnt="56"/>
+      <dgm:prSet presAssocID="{59271929-EAE0-45FE-A259-3B055B36B546}" presName="topArc2" presStyleLbl="parChTrans1D1" presStyleIdx="38" presStyleCnt="60"/>
       <dgm:spPr/>
     </dgm:pt>
     <dgm:pt modelId="{D9DD0C74-5053-4E70-B3C2-82CBCB878E70}" type="pres">
-      <dgm:prSet presAssocID="{59271929-EAE0-45FE-A259-3B055B36B546}" presName="bottomArc2" presStyleLbl="parChTrans1D1" presStyleIdx="35" presStyleCnt="56"/>
+      <dgm:prSet presAssocID="{59271929-EAE0-45FE-A259-3B055B36B546}" presName="bottomArc2" presStyleLbl="parChTrans1D1" presStyleIdx="39" presStyleCnt="60"/>
       <dgm:spPr/>
     </dgm:pt>
     <dgm:pt modelId="{E593B438-9ED7-45A2-804F-DFB2B9ED5F3A}" type="pres">
@@ -3025,7 +3157,7 @@
       <dgm:spPr/>
     </dgm:pt>
     <dgm:pt modelId="{2C83BE32-8E05-4DA6-AA3A-4F856B6F4558}" type="pres">
-      <dgm:prSet presAssocID="{D103F62B-4A9E-4F2A-8FDD-7E62EA313F8B}" presName="Name28" presStyleLbl="parChTrans1D3" presStyleIdx="5" presStyleCnt="14"/>
+      <dgm:prSet presAssocID="{D103F62B-4A9E-4F2A-8FDD-7E62EA313F8B}" presName="Name28" presStyleLbl="parChTrans1D3" presStyleIdx="6" presStyleCnt="15"/>
       <dgm:spPr/>
     </dgm:pt>
     <dgm:pt modelId="{E765863D-A95A-48D5-BF5D-1FEFB4E7FCBE}" type="pres">
@@ -3049,11 +3181,11 @@
       <dgm:spPr/>
     </dgm:pt>
     <dgm:pt modelId="{E59674C4-36B0-4F9C-946A-67D7C20DDC5B}" type="pres">
-      <dgm:prSet presAssocID="{7CBDCB73-82B2-477E-BD05-D893CF155029}" presName="topArc2" presStyleLbl="parChTrans1D1" presStyleIdx="36" presStyleCnt="56"/>
+      <dgm:prSet presAssocID="{7CBDCB73-82B2-477E-BD05-D893CF155029}" presName="topArc2" presStyleLbl="parChTrans1D1" presStyleIdx="40" presStyleCnt="60"/>
       <dgm:spPr/>
     </dgm:pt>
     <dgm:pt modelId="{9D47D7FA-E535-4BE5-BCFB-74801EC9CA5A}" type="pres">
-      <dgm:prSet presAssocID="{7CBDCB73-82B2-477E-BD05-D893CF155029}" presName="bottomArc2" presStyleLbl="parChTrans1D1" presStyleIdx="37" presStyleCnt="56"/>
+      <dgm:prSet presAssocID="{7CBDCB73-82B2-477E-BD05-D893CF155029}" presName="bottomArc2" presStyleLbl="parChTrans1D1" presStyleIdx="41" presStyleCnt="60"/>
       <dgm:spPr/>
     </dgm:pt>
     <dgm:pt modelId="{D5DD37AD-3215-4BA9-967E-C7075220F378}" type="pres">
@@ -3069,7 +3201,7 @@
       <dgm:spPr/>
     </dgm:pt>
     <dgm:pt modelId="{B011D215-746C-4C63-B419-6217E278B5AC}" type="pres">
-      <dgm:prSet presAssocID="{C53567B4-5630-4B5D-B723-9ACD8BF34557}" presName="Name28" presStyleLbl="parChTrans1D3" presStyleIdx="6" presStyleCnt="14"/>
+      <dgm:prSet presAssocID="{C53567B4-5630-4B5D-B723-9ACD8BF34557}" presName="Name28" presStyleLbl="parChTrans1D3" presStyleIdx="7" presStyleCnt="15"/>
       <dgm:spPr/>
     </dgm:pt>
     <dgm:pt modelId="{968A99AE-72C1-4AF4-9CDD-699CDD37C6DA}" type="pres">
@@ -3093,11 +3225,11 @@
       <dgm:spPr/>
     </dgm:pt>
     <dgm:pt modelId="{CA4A3149-076C-4FF3-BB61-14A9236429AE}" type="pres">
-      <dgm:prSet presAssocID="{E68DCFBC-7ECF-4B6F-B0A9-4FEEB5975A3A}" presName="topArc2" presStyleLbl="parChTrans1D1" presStyleIdx="38" presStyleCnt="56"/>
+      <dgm:prSet presAssocID="{E68DCFBC-7ECF-4B6F-B0A9-4FEEB5975A3A}" presName="topArc2" presStyleLbl="parChTrans1D1" presStyleIdx="42" presStyleCnt="60"/>
       <dgm:spPr/>
     </dgm:pt>
     <dgm:pt modelId="{962A2AEE-31B4-47A2-A754-762746C5A317}" type="pres">
-      <dgm:prSet presAssocID="{E68DCFBC-7ECF-4B6F-B0A9-4FEEB5975A3A}" presName="bottomArc2" presStyleLbl="parChTrans1D1" presStyleIdx="39" presStyleCnt="56"/>
+      <dgm:prSet presAssocID="{E68DCFBC-7ECF-4B6F-B0A9-4FEEB5975A3A}" presName="bottomArc2" presStyleLbl="parChTrans1D1" presStyleIdx="43" presStyleCnt="60"/>
       <dgm:spPr/>
     </dgm:pt>
     <dgm:pt modelId="{37A0B58D-5516-4E7D-BD3D-A46BF814CA89}" type="pres">
@@ -3113,7 +3245,7 @@
       <dgm:spPr/>
     </dgm:pt>
     <dgm:pt modelId="{6342C146-4B67-4AC3-97B3-81799132E3E2}" type="pres">
-      <dgm:prSet presAssocID="{CA685443-319A-4FE3-B51F-87C12DED4A7C}" presName="Name28" presStyleLbl="parChTrans1D3" presStyleIdx="7" presStyleCnt="14"/>
+      <dgm:prSet presAssocID="{CA685443-319A-4FE3-B51F-87C12DED4A7C}" presName="Name28" presStyleLbl="parChTrans1D3" presStyleIdx="8" presStyleCnt="15"/>
       <dgm:spPr/>
     </dgm:pt>
     <dgm:pt modelId="{91FA5073-4BD4-42C2-A4E2-0C57DE31367A}" type="pres">
@@ -3137,11 +3269,11 @@
       <dgm:spPr/>
     </dgm:pt>
     <dgm:pt modelId="{3372AEA2-CB5F-4837-8A5C-586B770349F4}" type="pres">
-      <dgm:prSet presAssocID="{801EB6BD-9F2E-4A22-ADDE-10A1468300E9}" presName="topArc2" presStyleLbl="parChTrans1D1" presStyleIdx="40" presStyleCnt="56"/>
+      <dgm:prSet presAssocID="{801EB6BD-9F2E-4A22-ADDE-10A1468300E9}" presName="topArc2" presStyleLbl="parChTrans1D1" presStyleIdx="44" presStyleCnt="60"/>
       <dgm:spPr/>
     </dgm:pt>
     <dgm:pt modelId="{8B8F6FA5-7C0B-4266-9E2E-6E255F79B05B}" type="pres">
-      <dgm:prSet presAssocID="{801EB6BD-9F2E-4A22-ADDE-10A1468300E9}" presName="bottomArc2" presStyleLbl="parChTrans1D1" presStyleIdx="41" presStyleCnt="56"/>
+      <dgm:prSet presAssocID="{801EB6BD-9F2E-4A22-ADDE-10A1468300E9}" presName="bottomArc2" presStyleLbl="parChTrans1D1" presStyleIdx="45" presStyleCnt="60"/>
       <dgm:spPr/>
     </dgm:pt>
     <dgm:pt modelId="{C9525F03-C694-4E4D-B438-79E1B1853485}" type="pres">
@@ -3157,7 +3289,7 @@
       <dgm:spPr/>
     </dgm:pt>
     <dgm:pt modelId="{66B104C8-6A63-458A-8496-CFE6DF01AA93}" type="pres">
-      <dgm:prSet presAssocID="{11CD31B8-D5DB-4CB3-BAD0-DA57B8244384}" presName="Name28" presStyleLbl="parChTrans1D3" presStyleIdx="8" presStyleCnt="14"/>
+      <dgm:prSet presAssocID="{11CD31B8-D5DB-4CB3-BAD0-DA57B8244384}" presName="Name28" presStyleLbl="parChTrans1D3" presStyleIdx="9" presStyleCnt="15"/>
       <dgm:spPr/>
     </dgm:pt>
     <dgm:pt modelId="{E330926D-48EB-461A-8747-F806AF9ACCA5}" type="pres">
@@ -3181,11 +3313,11 @@
       <dgm:spPr/>
     </dgm:pt>
     <dgm:pt modelId="{044F6AFF-D56D-4B51-A300-3B0490E99322}" type="pres">
-      <dgm:prSet presAssocID="{1EF1B480-DA7D-49A1-80B5-B63D04922072}" presName="topArc2" presStyleLbl="parChTrans1D1" presStyleIdx="42" presStyleCnt="56"/>
+      <dgm:prSet presAssocID="{1EF1B480-DA7D-49A1-80B5-B63D04922072}" presName="topArc2" presStyleLbl="parChTrans1D1" presStyleIdx="46" presStyleCnt="60"/>
       <dgm:spPr/>
     </dgm:pt>
     <dgm:pt modelId="{D06FCE9C-138B-4B74-B0EB-054F94930EB8}" type="pres">
-      <dgm:prSet presAssocID="{1EF1B480-DA7D-49A1-80B5-B63D04922072}" presName="bottomArc2" presStyleLbl="parChTrans1D1" presStyleIdx="43" presStyleCnt="56"/>
+      <dgm:prSet presAssocID="{1EF1B480-DA7D-49A1-80B5-B63D04922072}" presName="bottomArc2" presStyleLbl="parChTrans1D1" presStyleIdx="47" presStyleCnt="60"/>
       <dgm:spPr/>
     </dgm:pt>
     <dgm:pt modelId="{0EBBC632-CE06-4225-A8D5-CB020E65D40B}" type="pres">
@@ -3201,7 +3333,7 @@
       <dgm:spPr/>
     </dgm:pt>
     <dgm:pt modelId="{66D3798B-B3DF-4106-8417-20F1D416D612}" type="pres">
-      <dgm:prSet presAssocID="{BEE35057-0762-4E44-A0CE-D6F161135CD2}" presName="Name28" presStyleLbl="parChTrans1D3" presStyleIdx="9" presStyleCnt="14"/>
+      <dgm:prSet presAssocID="{BEE35057-0762-4E44-A0CE-D6F161135CD2}" presName="Name28" presStyleLbl="parChTrans1D3" presStyleIdx="10" presStyleCnt="15"/>
       <dgm:spPr/>
     </dgm:pt>
     <dgm:pt modelId="{EF27339C-7D1A-4688-980F-613836CF5070}" type="pres">
@@ -3225,11 +3357,11 @@
       <dgm:spPr/>
     </dgm:pt>
     <dgm:pt modelId="{21ABCAF2-959A-488C-B73E-B79FDD650A51}" type="pres">
-      <dgm:prSet presAssocID="{78B62C2C-80BA-4AFF-9CA8-F7654C03AD71}" presName="topArc2" presStyleLbl="parChTrans1D1" presStyleIdx="44" presStyleCnt="56"/>
+      <dgm:prSet presAssocID="{78B62C2C-80BA-4AFF-9CA8-F7654C03AD71}" presName="topArc2" presStyleLbl="parChTrans1D1" presStyleIdx="48" presStyleCnt="60"/>
       <dgm:spPr/>
     </dgm:pt>
     <dgm:pt modelId="{95A2F40E-8B23-41DD-8A9D-AC31AC8280E4}" type="pres">
-      <dgm:prSet presAssocID="{78B62C2C-80BA-4AFF-9CA8-F7654C03AD71}" presName="bottomArc2" presStyleLbl="parChTrans1D1" presStyleIdx="45" presStyleCnt="56"/>
+      <dgm:prSet presAssocID="{78B62C2C-80BA-4AFF-9CA8-F7654C03AD71}" presName="bottomArc2" presStyleLbl="parChTrans1D1" presStyleIdx="49" presStyleCnt="60"/>
       <dgm:spPr/>
     </dgm:pt>
     <dgm:pt modelId="{D22CECE8-0ABC-436D-B2F6-5E6E3C6DCB78}" type="pres">
@@ -3245,7 +3377,7 @@
       <dgm:spPr/>
     </dgm:pt>
     <dgm:pt modelId="{3AA44677-FBCD-4802-8C0A-EA9E85877055}" type="pres">
-      <dgm:prSet presAssocID="{D366827E-9B6F-4C2E-BF48-D06776A2960A}" presName="Name28" presStyleLbl="parChTrans1D3" presStyleIdx="10" presStyleCnt="14"/>
+      <dgm:prSet presAssocID="{D366827E-9B6F-4C2E-BF48-D06776A2960A}" presName="Name28" presStyleLbl="parChTrans1D3" presStyleIdx="11" presStyleCnt="15"/>
       <dgm:spPr/>
     </dgm:pt>
     <dgm:pt modelId="{BE1B3E7D-CCC5-4801-835E-7D25F15A9170}" type="pres">
@@ -3269,11 +3401,11 @@
       <dgm:spPr/>
     </dgm:pt>
     <dgm:pt modelId="{5E8585CB-9469-4C2F-9E86-1D9BD83AA3C2}" type="pres">
-      <dgm:prSet presAssocID="{6400CC40-F748-4012-BFFB-3F902A35CD60}" presName="topArc2" presStyleLbl="parChTrans1D1" presStyleIdx="46" presStyleCnt="56"/>
+      <dgm:prSet presAssocID="{6400CC40-F748-4012-BFFB-3F902A35CD60}" presName="topArc2" presStyleLbl="parChTrans1D1" presStyleIdx="50" presStyleCnt="60"/>
       <dgm:spPr/>
     </dgm:pt>
     <dgm:pt modelId="{E4D80125-EA4B-48B9-8C2E-4EF2EA2E12F0}" type="pres">
-      <dgm:prSet presAssocID="{6400CC40-F748-4012-BFFB-3F902A35CD60}" presName="bottomArc2" presStyleLbl="parChTrans1D1" presStyleIdx="47" presStyleCnt="56"/>
+      <dgm:prSet presAssocID="{6400CC40-F748-4012-BFFB-3F902A35CD60}" presName="bottomArc2" presStyleLbl="parChTrans1D1" presStyleIdx="51" presStyleCnt="60"/>
       <dgm:spPr/>
     </dgm:pt>
     <dgm:pt modelId="{BDD80F6D-0C6B-4B72-919D-83A9A08B0B44}" type="pres">
@@ -3293,7 +3425,7 @@
       <dgm:spPr/>
     </dgm:pt>
     <dgm:pt modelId="{1F49ACD8-27F1-478E-B423-6CD6336F9C45}" type="pres">
-      <dgm:prSet presAssocID="{180FF5C2-0532-4851-9188-0173D02C1537}" presName="Name28" presStyleLbl="parChTrans1D2" presStyleIdx="3" presStyleCnt="4"/>
+      <dgm:prSet presAssocID="{180FF5C2-0532-4851-9188-0173D02C1537}" presName="Name28" presStyleLbl="parChTrans1D2" presStyleIdx="4" presStyleCnt="5"/>
       <dgm:spPr/>
     </dgm:pt>
     <dgm:pt modelId="{D5DFA9C9-FFAC-487A-81B9-EDF43E5D8F2B}" type="pres">
@@ -3317,11 +3449,11 @@
       <dgm:spPr/>
     </dgm:pt>
     <dgm:pt modelId="{EB0A1E29-2CD9-44FB-BAAD-03DB1AF48CC6}" type="pres">
-      <dgm:prSet presAssocID="{3AC1AEBC-0242-45BA-AED8-04DED3506482}" presName="topArc2" presStyleLbl="parChTrans1D1" presStyleIdx="48" presStyleCnt="56"/>
+      <dgm:prSet presAssocID="{3AC1AEBC-0242-45BA-AED8-04DED3506482}" presName="topArc2" presStyleLbl="parChTrans1D1" presStyleIdx="52" presStyleCnt="60"/>
       <dgm:spPr/>
     </dgm:pt>
     <dgm:pt modelId="{1745F82F-5B97-44B1-B2BC-0334FF751748}" type="pres">
-      <dgm:prSet presAssocID="{3AC1AEBC-0242-45BA-AED8-04DED3506482}" presName="bottomArc2" presStyleLbl="parChTrans1D1" presStyleIdx="49" presStyleCnt="56"/>
+      <dgm:prSet presAssocID="{3AC1AEBC-0242-45BA-AED8-04DED3506482}" presName="bottomArc2" presStyleLbl="parChTrans1D1" presStyleIdx="53" presStyleCnt="60"/>
       <dgm:spPr/>
     </dgm:pt>
     <dgm:pt modelId="{F81B1E07-3B56-454D-ADCB-2358A08C14F9}" type="pres">
@@ -3333,7 +3465,7 @@
       <dgm:spPr/>
     </dgm:pt>
     <dgm:pt modelId="{67C0F89E-3129-4E9C-B48F-3C3C5628A87F}" type="pres">
-      <dgm:prSet presAssocID="{FB61422A-06DF-49F9-9D67-79592D3D9186}" presName="Name28" presStyleLbl="parChTrans1D3" presStyleIdx="11" presStyleCnt="14"/>
+      <dgm:prSet presAssocID="{FB61422A-06DF-49F9-9D67-79592D3D9186}" presName="Name28" presStyleLbl="parChTrans1D3" presStyleIdx="12" presStyleCnt="15"/>
       <dgm:spPr/>
     </dgm:pt>
     <dgm:pt modelId="{502C0225-F543-450E-B585-6DDE717DFF3A}" type="pres">
@@ -3357,11 +3489,11 @@
       <dgm:spPr/>
     </dgm:pt>
     <dgm:pt modelId="{41C5507F-F220-42BF-AD7A-81CB80A030B3}" type="pres">
-      <dgm:prSet presAssocID="{E7D7F4CA-4C2B-49A2-8CF2-DEC8BCBFE32D}" presName="topArc2" presStyleLbl="parChTrans1D1" presStyleIdx="50" presStyleCnt="56"/>
+      <dgm:prSet presAssocID="{E7D7F4CA-4C2B-49A2-8CF2-DEC8BCBFE32D}" presName="topArc2" presStyleLbl="parChTrans1D1" presStyleIdx="54" presStyleCnt="60"/>
       <dgm:spPr/>
     </dgm:pt>
     <dgm:pt modelId="{16BBD744-E8EF-4210-A4AB-B51276221418}" type="pres">
-      <dgm:prSet presAssocID="{E7D7F4CA-4C2B-49A2-8CF2-DEC8BCBFE32D}" presName="bottomArc2" presStyleLbl="parChTrans1D1" presStyleIdx="51" presStyleCnt="56"/>
+      <dgm:prSet presAssocID="{E7D7F4CA-4C2B-49A2-8CF2-DEC8BCBFE32D}" presName="bottomArc2" presStyleLbl="parChTrans1D1" presStyleIdx="55" presStyleCnt="60"/>
       <dgm:spPr/>
     </dgm:pt>
     <dgm:pt modelId="{3F32CB89-8F10-4AD3-BD5A-1318C6B8192F}" type="pres">
@@ -3377,7 +3509,7 @@
       <dgm:spPr/>
     </dgm:pt>
     <dgm:pt modelId="{4178B024-0243-4960-9B4F-42D57CA67D2D}" type="pres">
-      <dgm:prSet presAssocID="{A5D51B4D-20DD-45B5-B87A-E75601554D91}" presName="Name28" presStyleLbl="parChTrans1D3" presStyleIdx="12" presStyleCnt="14"/>
+      <dgm:prSet presAssocID="{A5D51B4D-20DD-45B5-B87A-E75601554D91}" presName="Name28" presStyleLbl="parChTrans1D3" presStyleIdx="13" presStyleCnt="15"/>
       <dgm:spPr/>
     </dgm:pt>
     <dgm:pt modelId="{7111EE87-4205-48FD-81F0-C5763627802B}" type="pres">
@@ -3401,11 +3533,11 @@
       <dgm:spPr/>
     </dgm:pt>
     <dgm:pt modelId="{EBF98C55-6AD8-421B-85EE-8920E3A947B3}" type="pres">
-      <dgm:prSet presAssocID="{638E3C6E-6EF1-406C-B2EF-D93242CD7645}" presName="topArc2" presStyleLbl="parChTrans1D1" presStyleIdx="52" presStyleCnt="56"/>
+      <dgm:prSet presAssocID="{638E3C6E-6EF1-406C-B2EF-D93242CD7645}" presName="topArc2" presStyleLbl="parChTrans1D1" presStyleIdx="56" presStyleCnt="60"/>
       <dgm:spPr/>
     </dgm:pt>
     <dgm:pt modelId="{90B7B339-87C2-45C9-8BF2-2D8E26FBC4C7}" type="pres">
-      <dgm:prSet presAssocID="{638E3C6E-6EF1-406C-B2EF-D93242CD7645}" presName="bottomArc2" presStyleLbl="parChTrans1D1" presStyleIdx="53" presStyleCnt="56"/>
+      <dgm:prSet presAssocID="{638E3C6E-6EF1-406C-B2EF-D93242CD7645}" presName="bottomArc2" presStyleLbl="parChTrans1D1" presStyleIdx="57" presStyleCnt="60"/>
       <dgm:spPr/>
     </dgm:pt>
     <dgm:pt modelId="{583F6A36-276A-42C8-B7DE-350AC578FBBE}" type="pres">
@@ -3421,7 +3553,7 @@
       <dgm:spPr/>
     </dgm:pt>
     <dgm:pt modelId="{9741A0FC-13AA-4767-929A-85E72547DFD6}" type="pres">
-      <dgm:prSet presAssocID="{997C6814-2959-4A58-988D-C90291717319}" presName="Name28" presStyleLbl="parChTrans1D3" presStyleIdx="13" presStyleCnt="14"/>
+      <dgm:prSet presAssocID="{997C6814-2959-4A58-988D-C90291717319}" presName="Name28" presStyleLbl="parChTrans1D3" presStyleIdx="14" presStyleCnt="15"/>
       <dgm:spPr/>
     </dgm:pt>
     <dgm:pt modelId="{2D7F4703-8E88-4474-B28C-1F21FBB43948}" type="pres">
@@ -3445,11 +3577,11 @@
       <dgm:spPr/>
     </dgm:pt>
     <dgm:pt modelId="{347E3A70-37E4-45A0-A00F-F04E84BD7AF4}" type="pres">
-      <dgm:prSet presAssocID="{05622BBE-E02C-413B-8F6F-381752B0C58A}" presName="topArc2" presStyleLbl="parChTrans1D1" presStyleIdx="54" presStyleCnt="56"/>
+      <dgm:prSet presAssocID="{05622BBE-E02C-413B-8F6F-381752B0C58A}" presName="topArc2" presStyleLbl="parChTrans1D1" presStyleIdx="58" presStyleCnt="60"/>
       <dgm:spPr/>
     </dgm:pt>
     <dgm:pt modelId="{2FF728C2-1484-4C09-A478-834962D022E5}" type="pres">
-      <dgm:prSet presAssocID="{05622BBE-E02C-413B-8F6F-381752B0C58A}" presName="bottomArc2" presStyleLbl="parChTrans1D1" presStyleIdx="55" presStyleCnt="56"/>
+      <dgm:prSet presAssocID="{05622BBE-E02C-413B-8F6F-381752B0C58A}" presName="bottomArc2" presStyleLbl="parChTrans1D1" presStyleIdx="59" presStyleCnt="60"/>
       <dgm:spPr/>
     </dgm:pt>
     <dgm:pt modelId="{6F32FEF5-6B57-4327-8FD3-9657D711C2AB}" type="pres">
@@ -3474,11 +3606,12 @@
     </dgm:pt>
   </dgm:ptLst>
   <dgm:cxnLst>
-    <dgm:cxn modelId="{FCD24B01-EBFE-4137-82E3-83B6952660F5}" srcId="{5ADA7B2D-AB54-4B55-996F-3D52C2CF55D9}" destId="{2C8CADE1-5A94-434A-A3AB-07B482E5DB62}" srcOrd="1" destOrd="0" parTransId="{84AE5A2B-AB2A-4B42-8A0F-53AB274BCCEE}" sibTransId="{18C17797-A033-4B64-8087-03CA9CCAB51D}"/>
+    <dgm:cxn modelId="{FCD24B01-EBFE-4137-82E3-83B6952660F5}" srcId="{5ADA7B2D-AB54-4B55-996F-3D52C2CF55D9}" destId="{2C8CADE1-5A94-434A-A3AB-07B482E5DB62}" srcOrd="2" destOrd="0" parTransId="{84AE5A2B-AB2A-4B42-8A0F-53AB274BCCEE}" sibTransId="{18C17797-A033-4B64-8087-03CA9CCAB51D}"/>
     <dgm:cxn modelId="{C4428603-EFF3-446E-BE1C-F34863F98DC1}" type="presOf" srcId="{D366827E-9B6F-4C2E-BF48-D06776A2960A}" destId="{3AA44677-FBCD-4802-8C0A-EA9E85877055}" srcOrd="0" destOrd="0" presId="urn:microsoft.com/office/officeart/2008/layout/HalfCircleOrganizationChart"/>
     <dgm:cxn modelId="{E760BD03-1772-4732-93BB-54190076653D}" type="presOf" srcId="{F3091D60-1266-4A96-8420-6833301F5B5B}" destId="{A20B3162-E0DA-48E6-B58F-43EEF5B73323}" srcOrd="1" destOrd="0" presId="urn:microsoft.com/office/officeart/2008/layout/HalfCircleOrganizationChart"/>
     <dgm:cxn modelId="{2E693308-A823-4004-9093-89F4426217DC}" srcId="{24062F9C-272C-4B37-980E-CB339A437646}" destId="{57FBD2C3-16B4-472A-BB6B-278AB6CA2073}" srcOrd="1" destOrd="0" parTransId="{8F283A68-5DFF-4DA7-B67D-B8773BE7B6FF}" sibTransId="{E77C8AF9-0B4F-43F2-BF0C-669718C60714}"/>
     <dgm:cxn modelId="{08CD9108-2EEA-4FED-85A2-FC446E6983B6}" type="presOf" srcId="{E68DCFBC-7ECF-4B6F-B0A9-4FEEB5975A3A}" destId="{8672FBB2-D1D0-4AA1-AC96-E943B1173E82}" srcOrd="0" destOrd="0" presId="urn:microsoft.com/office/officeart/2008/layout/HalfCircleOrganizationChart"/>
+    <dgm:cxn modelId="{5BA3D10A-E0B4-4FC6-A413-A2E35C95D991}" srcId="{5ADA7B2D-AB54-4B55-996F-3D52C2CF55D9}" destId="{3C0F41EF-DD0D-4292-A058-7BB09806377B}" srcOrd="1" destOrd="0" parTransId="{5BC8EA31-EEFE-4FFD-9A51-5DE794F3008D}" sibTransId="{A71F5D8D-FFD2-4EE2-B893-C3DEB55CC12E}"/>
     <dgm:cxn modelId="{3DF07E0B-F9C1-4C87-A71B-71D8478A069E}" type="presOf" srcId="{AE532AA6-4F30-4887-93A1-846AF63E0036}" destId="{382EDA23-3923-4517-A081-99854B1270D6}" srcOrd="0" destOrd="0" presId="urn:microsoft.com/office/officeart/2008/layout/HalfCircleOrganizationChart"/>
     <dgm:cxn modelId="{D98AA510-5755-4B17-99FE-E9A5343AA8B9}" type="presOf" srcId="{68538766-4F4C-48A7-B0AD-9840C0AF887E}" destId="{DADB1B2C-B5CC-4666-BC7E-B0F26583D2DF}" srcOrd="0" destOrd="0" presId="urn:microsoft.com/office/officeart/2008/layout/HalfCircleOrganizationChart"/>
     <dgm:cxn modelId="{468C0F12-B9C6-436B-9325-6333793A415D}" type="presOf" srcId="{25BE6B3C-935E-4148-8856-C1C981F3E8DA}" destId="{C72471F9-580A-4381-AC2E-04E1D2D824CE}" srcOrd="0" destOrd="0" presId="urn:microsoft.com/office/officeart/2008/layout/HalfCircleOrganizationChart"/>
@@ -3491,13 +3624,16 @@
     <dgm:cxn modelId="{41058B2D-FD8E-47BD-83F3-487E2D2F27D6}" type="presOf" srcId="{11CD31B8-D5DB-4CB3-BAD0-DA57B8244384}" destId="{66B104C8-6A63-458A-8496-CFE6DF01AA93}" srcOrd="0" destOrd="0" presId="urn:microsoft.com/office/officeart/2008/layout/HalfCircleOrganizationChart"/>
     <dgm:cxn modelId="{9AF6102E-AC6B-40E5-8398-5B4B4B7B1EAB}" type="presOf" srcId="{57FBD2C3-16B4-472A-BB6B-278AB6CA2073}" destId="{8014D3F6-B4AD-4BA7-A421-FF807596D7E4}" srcOrd="1" destOrd="0" presId="urn:microsoft.com/office/officeart/2008/layout/HalfCircleOrganizationChart"/>
     <dgm:cxn modelId="{9CB9762E-B512-4137-8F84-7F571F5E393D}" type="presOf" srcId="{CA685443-319A-4FE3-B51F-87C12DED4A7C}" destId="{6342C146-4B67-4AC3-97B3-81799132E3E2}" srcOrd="0" destOrd="0" presId="urn:microsoft.com/office/officeart/2008/layout/HalfCircleOrganizationChart"/>
+    <dgm:cxn modelId="{091D9F31-C741-4E3F-A06D-6E36D7859020}" type="presOf" srcId="{E7965E66-20C7-4CA1-BD0E-3A52C90AD2E4}" destId="{61F6E86D-A120-436B-AA2B-E49FFFBE6A02}" srcOrd="0" destOrd="0" presId="urn:microsoft.com/office/officeart/2008/layout/HalfCircleOrganizationChart"/>
     <dgm:cxn modelId="{7D638D32-2738-457B-9E5E-85FBEDC0F7A4}" srcId="{3AC1AEBC-0242-45BA-AED8-04DED3506482}" destId="{E7D7F4CA-4C2B-49A2-8CF2-DEC8BCBFE32D}" srcOrd="0" destOrd="0" parTransId="{FB61422A-06DF-49F9-9D67-79592D3D9186}" sibTransId="{F4B9B77B-719E-4438-BAD0-FC94F782C78A}"/>
     <dgm:cxn modelId="{C50A7834-606A-490D-A209-4C05911D830E}" type="presOf" srcId="{9E7045C2-0EE0-40E6-80CB-CE676F826A57}" destId="{4800CC32-0DB5-40B0-8A12-00C45E74A975}" srcOrd="1" destOrd="0" presId="urn:microsoft.com/office/officeart/2008/layout/HalfCircleOrganizationChart"/>
     <dgm:cxn modelId="{26FFD534-7180-411B-9A08-9E78A03C5303}" type="presOf" srcId="{2C8CADE1-5A94-434A-A3AB-07B482E5DB62}" destId="{527A4106-AFB2-4E6F-B90A-ACE9A46A84D2}" srcOrd="0" destOrd="0" presId="urn:microsoft.com/office/officeart/2008/layout/HalfCircleOrganizationChart"/>
-    <dgm:cxn modelId="{25AE1638-AF8F-4D16-871A-6BCC45EDAAA1}" srcId="{5ADA7B2D-AB54-4B55-996F-3D52C2CF55D9}" destId="{3AC1AEBC-0242-45BA-AED8-04DED3506482}" srcOrd="3" destOrd="0" parTransId="{180FF5C2-0532-4851-9188-0173D02C1537}" sibTransId="{4B0131DC-A856-4A03-BD79-C59F37395AB2}"/>
+    <dgm:cxn modelId="{25AE1638-AF8F-4D16-871A-6BCC45EDAAA1}" srcId="{5ADA7B2D-AB54-4B55-996F-3D52C2CF55D9}" destId="{3AC1AEBC-0242-45BA-AED8-04DED3506482}" srcOrd="4" destOrd="0" parTransId="{180FF5C2-0532-4851-9188-0173D02C1537}" sibTransId="{4B0131DC-A856-4A03-BD79-C59F37395AB2}"/>
     <dgm:cxn modelId="{F90FD338-BC40-432D-88F2-BA963FECAC88}" type="presOf" srcId="{1EF1B480-DA7D-49A1-80B5-B63D04922072}" destId="{0EBBC632-CE06-4225-A8D5-CB020E65D40B}" srcOrd="1" destOrd="0" presId="urn:microsoft.com/office/officeart/2008/layout/HalfCircleOrganizationChart"/>
+    <dgm:cxn modelId="{1B7B9239-8DC3-4C87-9A1B-73DCA5095E84}" type="presOf" srcId="{5BC8EA31-EEFE-4FFD-9A51-5DE794F3008D}" destId="{D7BBF274-9ADA-4A59-9624-74E4599737DA}" srcOrd="0" destOrd="0" presId="urn:microsoft.com/office/officeart/2008/layout/HalfCircleOrganizationChart"/>
     <dgm:cxn modelId="{D600EC3B-94E8-4729-B60C-F4B3594A1EC9}" type="presOf" srcId="{78B62C2C-80BA-4AFF-9CA8-F7654C03AD71}" destId="{CB181A7E-D334-406C-B61B-02EC065A0C1A}" srcOrd="0" destOrd="0" presId="urn:microsoft.com/office/officeart/2008/layout/HalfCircleOrganizationChart"/>
     <dgm:cxn modelId="{3779E93D-BD20-45DE-BC6F-9A6C393A56F8}" type="presOf" srcId="{997C6814-2959-4A58-988D-C90291717319}" destId="{9741A0FC-13AA-4767-929A-85E72547DFD6}" srcOrd="0" destOrd="0" presId="urn:microsoft.com/office/officeart/2008/layout/HalfCircleOrganizationChart"/>
+    <dgm:cxn modelId="{5BDC7A3F-62E9-49EC-B54D-36964037D021}" srcId="{3C0F41EF-DD0D-4292-A058-7BB09806377B}" destId="{D961E573-5E45-4A8E-940F-1BEE057446A0}" srcOrd="0" destOrd="0" parTransId="{E7965E66-20C7-4CA1-BD0E-3A52C90AD2E4}" sibTransId="{D6E48AFD-376C-44BB-848E-3EAA226DACA6}"/>
     <dgm:cxn modelId="{541F485C-2F65-4F3C-86FB-BA1506B47C31}" type="presOf" srcId="{24062F9C-272C-4B37-980E-CB339A437646}" destId="{F4645DC4-AFB1-4C5B-BC0E-C37ABAD25B8A}" srcOrd="1" destOrd="0" presId="urn:microsoft.com/office/officeart/2008/layout/HalfCircleOrganizationChart"/>
     <dgm:cxn modelId="{205CD45C-34FF-4F9C-B6D8-F6ECF20F73D5}" srcId="{24062F9C-272C-4B37-980E-CB339A437646}" destId="{CE75AEF7-6E75-4AC0-8397-33F18659A26A}" srcOrd="0" destOrd="0" parTransId="{DD4CECC6-C366-49FE-B64D-DAD47A9E9FF6}" sibTransId="{AAD477D5-9F7A-4857-ABC4-B78A3D222393}"/>
     <dgm:cxn modelId="{1FB8A05E-F5DB-45FE-9ECD-65F17A55A4B7}" srcId="{EB1E80D6-88B6-40D1-848C-DD54252BAEB3}" destId="{53422764-5094-40AC-93B2-D9B3E0545A4B}" srcOrd="3" destOrd="0" parTransId="{05C973B6-F6C7-46FD-A29A-12B65D843C9B}" sibTransId="{2F92D9C3-9B4A-4C47-A16D-BD95E05DF598}"/>
@@ -3508,6 +3644,8 @@
     <dgm:cxn modelId="{CD4D7664-7E0C-447D-B887-237FA4FF91E2}" type="presOf" srcId="{E68DCFBC-7ECF-4B6F-B0A9-4FEEB5975A3A}" destId="{37A0B58D-5516-4E7D-BD3D-A46BF814CA89}" srcOrd="1" destOrd="0" presId="urn:microsoft.com/office/officeart/2008/layout/HalfCircleOrganizationChart"/>
     <dgm:cxn modelId="{E541C144-EA14-4027-B967-D9551CFD9930}" srcId="{A3EA16D2-C199-4F13-9CFA-A2D42895FD80}" destId="{5ADA7B2D-AB54-4B55-996F-3D52C2CF55D9}" srcOrd="0" destOrd="0" parTransId="{6039CD60-FCB1-4017-9C01-43F1C13A2120}" sibTransId="{B0F48B0E-2027-45EC-8203-0ABA3D267709}"/>
     <dgm:cxn modelId="{69FFFC64-6DCB-45ED-B5D6-13F14B60E7B7}" type="presOf" srcId="{693EB4DC-740D-45B8-A36C-24DE8F5C4AD3}" destId="{021B84D3-7AC1-4688-A7C7-8F76725136DF}" srcOrd="0" destOrd="0" presId="urn:microsoft.com/office/officeart/2008/layout/HalfCircleOrganizationChart"/>
+    <dgm:cxn modelId="{794AEC47-75FB-4921-B449-2C2ED383905F}" type="presOf" srcId="{D961E573-5E45-4A8E-940F-1BEE057446A0}" destId="{3028536B-A237-4F5E-8F10-3CB5E42FD417}" srcOrd="0" destOrd="0" presId="urn:microsoft.com/office/officeart/2008/layout/HalfCircleOrganizationChart"/>
+    <dgm:cxn modelId="{77426468-9667-4BB6-9471-4B381CDF2B1C}" type="presOf" srcId="{D961E573-5E45-4A8E-940F-1BEE057446A0}" destId="{9D9A1B1B-A876-40E2-9B74-6CB09ADF43FA}" srcOrd="1" destOrd="0" presId="urn:microsoft.com/office/officeart/2008/layout/HalfCircleOrganizationChart"/>
     <dgm:cxn modelId="{A389D24A-32F0-4FB2-B7F9-56BC1B48B527}" type="presOf" srcId="{A45E06C6-1BBE-47B4-A58B-7E3DECBFBEEB}" destId="{26348823-B919-4F67-88BA-EFFDF8A7C99B}" srcOrd="0" destOrd="0" presId="urn:microsoft.com/office/officeart/2008/layout/HalfCircleOrganizationChart"/>
     <dgm:cxn modelId="{A572B44C-FFFD-4B77-8A79-56D66D0594E9}" type="presOf" srcId="{EB1E80D6-88B6-40D1-848C-DD54252BAEB3}" destId="{A0415D93-E907-48A1-89CC-41DF2AB05FC4}" srcOrd="1" destOrd="0" presId="urn:microsoft.com/office/officeart/2008/layout/HalfCircleOrganizationChart"/>
     <dgm:cxn modelId="{1F94674E-F170-4A9D-8CCB-77B7B3D72F54}" type="presOf" srcId="{114299F1-F858-418A-928D-33A4F93DD72C}" destId="{3FC1D6F9-28E0-4D51-BC7B-1C954B2BE52B}" srcOrd="0" destOrd="0" presId="urn:microsoft.com/office/officeart/2008/layout/HalfCircleOrganizationChart"/>
@@ -3516,7 +3654,7 @@
     <dgm:cxn modelId="{07590970-C121-4B47-B11D-4A4A738A612C}" srcId="{A45E06C6-1BBE-47B4-A58B-7E3DECBFBEEB}" destId="{78B62C2C-80BA-4AFF-9CA8-F7654C03AD71}" srcOrd="5" destOrd="0" parTransId="{BEE35057-0762-4E44-A0CE-D6F161135CD2}" sibTransId="{7C0DF458-EB9E-4C0F-8AC1-B9CEBCFFB939}"/>
     <dgm:cxn modelId="{0739A251-0C76-43BA-9354-F2012D82A763}" srcId="{EB1E80D6-88B6-40D1-848C-DD54252BAEB3}" destId="{BE4DA255-819F-435D-BD18-EC9DFD830E1C}" srcOrd="5" destOrd="0" parTransId="{3C8D91BE-327D-487C-AE63-62DBA907A9A2}" sibTransId="{ACA14E67-8169-4F8A-8E4B-1A1C7FDF34AC}"/>
     <dgm:cxn modelId="{E62E7B73-1A1F-4171-A797-732C14693BA1}" type="presOf" srcId="{801EB6BD-9F2E-4A22-ADDE-10A1468300E9}" destId="{6130DBD5-CA21-4B07-95F6-21D743DB4AE3}" srcOrd="0" destOrd="0" presId="urn:microsoft.com/office/officeart/2008/layout/HalfCircleOrganizationChart"/>
-    <dgm:cxn modelId="{112B5554-09EE-49E3-B6E5-169C84E9234E}" srcId="{5ADA7B2D-AB54-4B55-996F-3D52C2CF55D9}" destId="{A45E06C6-1BBE-47B4-A58B-7E3DECBFBEEB}" srcOrd="2" destOrd="0" parTransId="{114299F1-F858-418A-928D-33A4F93DD72C}" sibTransId="{A7D70EBF-C549-4939-99BA-B097E0A91B27}"/>
+    <dgm:cxn modelId="{112B5554-09EE-49E3-B6E5-169C84E9234E}" srcId="{5ADA7B2D-AB54-4B55-996F-3D52C2CF55D9}" destId="{A45E06C6-1BBE-47B4-A58B-7E3DECBFBEEB}" srcOrd="3" destOrd="0" parTransId="{114299F1-F858-418A-928D-33A4F93DD72C}" sibTransId="{A7D70EBF-C549-4939-99BA-B097E0A91B27}"/>
     <dgm:cxn modelId="{1A169F54-1C93-4823-ABF4-768A4B38DA0C}" type="presOf" srcId="{C9B7106B-1860-4095-8F46-72AF28B497A8}" destId="{A453032E-53FF-4E46-AA4F-2B7A6BBCFA6F}" srcOrd="1" destOrd="0" presId="urn:microsoft.com/office/officeart/2008/layout/HalfCircleOrganizationChart"/>
     <dgm:cxn modelId="{FF63B377-69EE-44B9-9FFD-363FF2815B01}" type="presOf" srcId="{AE532AA6-4F30-4887-93A1-846AF63E0036}" destId="{EFCB6883-2E56-4761-9711-D9BB23500295}" srcOrd="1" destOrd="0" presId="urn:microsoft.com/office/officeart/2008/layout/HalfCircleOrganizationChart"/>
     <dgm:cxn modelId="{04566678-B168-4692-999D-16A490EE198E}" type="presOf" srcId="{2C8CADE1-5A94-434A-A3AB-07B482E5DB62}" destId="{EADA3018-9206-457F-9663-566EA55319BF}" srcOrd="1" destOrd="0" presId="urn:microsoft.com/office/officeart/2008/layout/HalfCircleOrganizationChart"/>
@@ -3546,6 +3684,7 @@
     <dgm:cxn modelId="{10676BAF-FDE6-42A8-94FE-C9BB9B180674}" srcId="{F08FD2FF-A0B7-4FD5-AE3B-0650B84B996D}" destId="{384ACD21-9F20-4374-AD60-8D27F1658BF7}" srcOrd="0" destOrd="0" parTransId="{25BE6B3C-935E-4148-8856-C1C981F3E8DA}" sibTransId="{5CB18D1B-F782-4579-8F9F-CAFEE3D3D571}"/>
     <dgm:cxn modelId="{EAFD63B2-375D-414D-8D46-0E60C25056A4}" type="presOf" srcId="{0290B8B6-619D-4CD5-8BBF-33A9743751BA}" destId="{3AC9AA97-2142-4D91-943B-F620B323FE56}" srcOrd="0" destOrd="0" presId="urn:microsoft.com/office/officeart/2008/layout/HalfCircleOrganizationChart"/>
     <dgm:cxn modelId="{53A572B3-207D-47BF-B316-106824B41FF5}" type="presOf" srcId="{EA32F740-0CB3-4F94-8D66-C112FA3EE4F4}" destId="{9502E3AA-276F-481B-B8FA-37C9632765B8}" srcOrd="0" destOrd="0" presId="urn:microsoft.com/office/officeart/2008/layout/HalfCircleOrganizationChart"/>
+    <dgm:cxn modelId="{256C3CB4-2367-4072-9B6D-493280DF615B}" type="presOf" srcId="{3C0F41EF-DD0D-4292-A058-7BB09806377B}" destId="{45447E00-8D7C-439E-B7AE-1587E7E4735F}" srcOrd="0" destOrd="0" presId="urn:microsoft.com/office/officeart/2008/layout/HalfCircleOrganizationChart"/>
     <dgm:cxn modelId="{F55F05B5-51C8-4CB2-A058-299053CFFF03}" type="presOf" srcId="{53422764-5094-40AC-93B2-D9B3E0545A4B}" destId="{58050490-E4B2-4F91-9516-F864D41E0DAB}" srcOrd="1" destOrd="0" presId="urn:microsoft.com/office/officeart/2008/layout/HalfCircleOrganizationChart"/>
     <dgm:cxn modelId="{61E66CB5-13CC-49A3-8076-05457E61D231}" type="presOf" srcId="{05622BBE-E02C-413B-8F6F-381752B0C58A}" destId="{6F32FEF5-6B57-4327-8FD3-9657D711C2AB}" srcOrd="1" destOrd="0" presId="urn:microsoft.com/office/officeart/2008/layout/HalfCircleOrganizationChart"/>
     <dgm:cxn modelId="{EB1E87B7-2E83-4077-B0DF-43F872DAF638}" type="presOf" srcId="{24062F9C-272C-4B37-980E-CB339A437646}" destId="{A3C7F3A0-1130-46AC-A943-F293D9EC5EB0}" srcOrd="0" destOrd="0" presId="urn:microsoft.com/office/officeart/2008/layout/HalfCircleOrganizationChart"/>
@@ -3558,6 +3697,7 @@
     <dgm:cxn modelId="{04C7F3BD-9CCE-429F-A893-2E98D7714361}" type="presOf" srcId="{6400CC40-F748-4012-BFFB-3F902A35CD60}" destId="{BDD80F6D-0C6B-4B72-919D-83A9A08B0B44}" srcOrd="1" destOrd="0" presId="urn:microsoft.com/office/officeart/2008/layout/HalfCircleOrganizationChart"/>
     <dgm:cxn modelId="{B46FA6BE-620E-4660-9545-2E9E1ACC43A5}" type="presOf" srcId="{E7D7F4CA-4C2B-49A2-8CF2-DEC8BCBFE32D}" destId="{836F0FDC-AAA0-44F9-AF8B-8509F4E8FA26}" srcOrd="0" destOrd="0" presId="urn:microsoft.com/office/officeart/2008/layout/HalfCircleOrganizationChart"/>
     <dgm:cxn modelId="{39D72DBF-39ED-41CF-B738-80C6EF732BC0}" type="presOf" srcId="{9ED1D1C3-850E-4FAF-8C82-D93D9DCF1A38}" destId="{1DBD0411-A5D6-4C6B-B52F-BDE050C46ED6}" srcOrd="0" destOrd="0" presId="urn:microsoft.com/office/officeart/2008/layout/HalfCircleOrganizationChart"/>
+    <dgm:cxn modelId="{956E36C6-DD06-4128-819E-867E79228C74}" type="presOf" srcId="{3C0F41EF-DD0D-4292-A058-7BB09806377B}" destId="{0021F9ED-BFA0-49E7-A334-AD0929719AD6}" srcOrd="1" destOrd="0" presId="urn:microsoft.com/office/officeart/2008/layout/HalfCircleOrganizationChart"/>
     <dgm:cxn modelId="{E6600DC8-93E5-4310-9186-5FDEB0E33836}" srcId="{EB1E80D6-88B6-40D1-848C-DD54252BAEB3}" destId="{4AC2249D-A8AE-45D0-BD09-74A7B58C8198}" srcOrd="0" destOrd="0" parTransId="{E7F18F79-F669-449A-A0A1-FE8F9C436E29}" sibTransId="{67AF9ED2-9D83-4BE2-A2FE-76A44ED95182}"/>
     <dgm:cxn modelId="{BBF329C9-D79B-41E8-B7AE-6F4AACF04C40}" type="presOf" srcId="{CE75AEF7-6E75-4AC0-8397-33F18659A26A}" destId="{C109F0AA-57A8-487B-8961-FA08DE4BCBA9}" srcOrd="0" destOrd="0" presId="urn:microsoft.com/office/officeart/2008/layout/HalfCircleOrganizationChart"/>
     <dgm:cxn modelId="{349E93C9-7FAC-4C8C-A8C4-F331C133E6F0}" type="presOf" srcId="{F3091D60-1266-4A96-8420-6833301F5B5B}" destId="{5B193779-6D0B-4489-B79D-D6DB53B2F9CE}" srcOrd="0" destOrd="0" presId="urn:microsoft.com/office/officeart/2008/layout/HalfCircleOrganizationChart"/>
@@ -3674,8 +3814,26 @@
     <dgm:cxn modelId="{29F495E0-BC89-4EF3-840D-B063E408FE59}" type="presParOf" srcId="{8EC8E904-18D4-4F3B-B44A-820450AC1A78}" destId="{4B8375A0-6C78-4077-B166-2C6A5E6301FB}" srcOrd="1" destOrd="0" presId="urn:microsoft.com/office/officeart/2008/layout/HalfCircleOrganizationChart"/>
     <dgm:cxn modelId="{4A80B1B7-2A8F-4485-96EB-72C8BB52B016}" type="presParOf" srcId="{8EC8E904-18D4-4F3B-B44A-820450AC1A78}" destId="{1C524E45-FC95-4344-A319-712F0FA6E6A0}" srcOrd="2" destOrd="0" presId="urn:microsoft.com/office/officeart/2008/layout/HalfCircleOrganizationChart"/>
     <dgm:cxn modelId="{D0E2FB2F-5DDB-44B6-BBE8-831A39EF3F33}" type="presParOf" srcId="{B28B18DC-3CFE-40AB-BC7E-BB039A850E6C}" destId="{C95CA66A-8C4E-45E4-83C2-926515A440F0}" srcOrd="2" destOrd="0" presId="urn:microsoft.com/office/officeart/2008/layout/HalfCircleOrganizationChart"/>
-    <dgm:cxn modelId="{6A89EC8D-CEF8-466F-BFD7-D773A30E2CDE}" type="presParOf" srcId="{A117703A-5C8D-4160-AA85-62F5DAD99B1F}" destId="{FF79C671-C814-4D49-B087-6B5CC499EF5C}" srcOrd="2" destOrd="0" presId="urn:microsoft.com/office/officeart/2008/layout/HalfCircleOrganizationChart"/>
-    <dgm:cxn modelId="{6B9F32D3-093E-4EAE-BF53-4E5682D31637}" type="presParOf" srcId="{A117703A-5C8D-4160-AA85-62F5DAD99B1F}" destId="{85C06925-2336-4A59-8924-22CCAC3F49E5}" srcOrd="3" destOrd="0" presId="urn:microsoft.com/office/officeart/2008/layout/HalfCircleOrganizationChart"/>
+    <dgm:cxn modelId="{794D7D61-0A41-4C38-AF86-DEE6459493C5}" type="presParOf" srcId="{A117703A-5C8D-4160-AA85-62F5DAD99B1F}" destId="{D7BBF274-9ADA-4A59-9624-74E4599737DA}" srcOrd="2" destOrd="0" presId="urn:microsoft.com/office/officeart/2008/layout/HalfCircleOrganizationChart"/>
+    <dgm:cxn modelId="{4758F1FB-66AC-4BB4-9F7A-D364B8D43A1B}" type="presParOf" srcId="{A117703A-5C8D-4160-AA85-62F5DAD99B1F}" destId="{E45C5E54-C82F-43C9-BE8A-8D9CA5BA314D}" srcOrd="3" destOrd="0" presId="urn:microsoft.com/office/officeart/2008/layout/HalfCircleOrganizationChart"/>
+    <dgm:cxn modelId="{BA89286C-1A86-4533-8FDF-50DECB4E579F}" type="presParOf" srcId="{E45C5E54-C82F-43C9-BE8A-8D9CA5BA314D}" destId="{16A3E93A-6413-4E23-904D-608702E921B4}" srcOrd="0" destOrd="0" presId="urn:microsoft.com/office/officeart/2008/layout/HalfCircleOrganizationChart"/>
+    <dgm:cxn modelId="{93CB991F-13C4-4F68-89D4-518CF5DBFB73}" type="presParOf" srcId="{16A3E93A-6413-4E23-904D-608702E921B4}" destId="{45447E00-8D7C-439E-B7AE-1587E7E4735F}" srcOrd="0" destOrd="0" presId="urn:microsoft.com/office/officeart/2008/layout/HalfCircleOrganizationChart"/>
+    <dgm:cxn modelId="{A391CC49-0C1E-42E7-90F6-8E917338EEF0}" type="presParOf" srcId="{16A3E93A-6413-4E23-904D-608702E921B4}" destId="{312A602C-7D6B-4BA7-B316-045736709D99}" srcOrd="1" destOrd="0" presId="urn:microsoft.com/office/officeart/2008/layout/HalfCircleOrganizationChart"/>
+    <dgm:cxn modelId="{3E8B2EFC-126B-47A9-9FD7-C54403D2E582}" type="presParOf" srcId="{16A3E93A-6413-4E23-904D-608702E921B4}" destId="{8903F899-75F8-4B41-BC87-473D516E5D2A}" srcOrd="2" destOrd="0" presId="urn:microsoft.com/office/officeart/2008/layout/HalfCircleOrganizationChart"/>
+    <dgm:cxn modelId="{7E0AF294-5B3E-453C-81AD-289ADC1D95EE}" type="presParOf" srcId="{16A3E93A-6413-4E23-904D-608702E921B4}" destId="{0021F9ED-BFA0-49E7-A334-AD0929719AD6}" srcOrd="3" destOrd="0" presId="urn:microsoft.com/office/officeart/2008/layout/HalfCircleOrganizationChart"/>
+    <dgm:cxn modelId="{CBB283C2-94B4-4E61-8AA5-E65FDF45F2D6}" type="presParOf" srcId="{E45C5E54-C82F-43C9-BE8A-8D9CA5BA314D}" destId="{0C5A557C-5E31-488C-830B-13C09F06725C}" srcOrd="1" destOrd="0" presId="urn:microsoft.com/office/officeart/2008/layout/HalfCircleOrganizationChart"/>
+    <dgm:cxn modelId="{112D3D82-5D68-4782-9BDE-31789E1B6788}" type="presParOf" srcId="{0C5A557C-5E31-488C-830B-13C09F06725C}" destId="{61F6E86D-A120-436B-AA2B-E49FFFBE6A02}" srcOrd="0" destOrd="0" presId="urn:microsoft.com/office/officeart/2008/layout/HalfCircleOrganizationChart"/>
+    <dgm:cxn modelId="{FBE2FAB9-D2D5-4A43-A943-EBBD1A95186A}" type="presParOf" srcId="{0C5A557C-5E31-488C-830B-13C09F06725C}" destId="{CAA2C93F-F07A-456B-B038-11F8C69F14BC}" srcOrd="1" destOrd="0" presId="urn:microsoft.com/office/officeart/2008/layout/HalfCircleOrganizationChart"/>
+    <dgm:cxn modelId="{BCEBB2AE-F4C4-4383-8E00-79F68A669EB7}" type="presParOf" srcId="{CAA2C93F-F07A-456B-B038-11F8C69F14BC}" destId="{B15195F2-1C82-402F-B31B-EB36CF2A8526}" srcOrd="0" destOrd="0" presId="urn:microsoft.com/office/officeart/2008/layout/HalfCircleOrganizationChart"/>
+    <dgm:cxn modelId="{85DC693F-864A-440D-83A0-8EE68A2F74DE}" type="presParOf" srcId="{B15195F2-1C82-402F-B31B-EB36CF2A8526}" destId="{3028536B-A237-4F5E-8F10-3CB5E42FD417}" srcOrd="0" destOrd="0" presId="urn:microsoft.com/office/officeart/2008/layout/HalfCircleOrganizationChart"/>
+    <dgm:cxn modelId="{C7888244-B5C0-4276-8D63-442F5F84156C}" type="presParOf" srcId="{B15195F2-1C82-402F-B31B-EB36CF2A8526}" destId="{31EB211E-2A95-44B6-80F3-DEAF23FA4BB1}" srcOrd="1" destOrd="0" presId="urn:microsoft.com/office/officeart/2008/layout/HalfCircleOrganizationChart"/>
+    <dgm:cxn modelId="{6D363999-1787-42CB-B122-01D1477C2FC2}" type="presParOf" srcId="{B15195F2-1C82-402F-B31B-EB36CF2A8526}" destId="{5E8B2A9A-782E-4021-9832-251B06B5FCD6}" srcOrd="2" destOrd="0" presId="urn:microsoft.com/office/officeart/2008/layout/HalfCircleOrganizationChart"/>
+    <dgm:cxn modelId="{ECFA2E5D-6FCE-42BF-AA16-EE75170E2DF5}" type="presParOf" srcId="{B15195F2-1C82-402F-B31B-EB36CF2A8526}" destId="{9D9A1B1B-A876-40E2-9B74-6CB09ADF43FA}" srcOrd="3" destOrd="0" presId="urn:microsoft.com/office/officeart/2008/layout/HalfCircleOrganizationChart"/>
+    <dgm:cxn modelId="{D7017755-8DB9-4C68-B701-08D9EC2334B3}" type="presParOf" srcId="{CAA2C93F-F07A-456B-B038-11F8C69F14BC}" destId="{51D07F70-8E8E-43CA-8A4C-EEF254143F23}" srcOrd="1" destOrd="0" presId="urn:microsoft.com/office/officeart/2008/layout/HalfCircleOrganizationChart"/>
+    <dgm:cxn modelId="{FFCF90D3-473B-48EE-8948-F59B67C1FD95}" type="presParOf" srcId="{CAA2C93F-F07A-456B-B038-11F8C69F14BC}" destId="{76383548-6C9C-4781-B0E7-6C88DA9248E1}" srcOrd="2" destOrd="0" presId="urn:microsoft.com/office/officeart/2008/layout/HalfCircleOrganizationChart"/>
+    <dgm:cxn modelId="{AC8DD673-D4F5-4DEF-82E1-B470E82E06B1}" type="presParOf" srcId="{E45C5E54-C82F-43C9-BE8A-8D9CA5BA314D}" destId="{29CC4893-48B5-4E0E-AD5B-F498B421D021}" srcOrd="2" destOrd="0" presId="urn:microsoft.com/office/officeart/2008/layout/HalfCircleOrganizationChart"/>
+    <dgm:cxn modelId="{6A89EC8D-CEF8-466F-BFD7-D773A30E2CDE}" type="presParOf" srcId="{A117703A-5C8D-4160-AA85-62F5DAD99B1F}" destId="{FF79C671-C814-4D49-B087-6B5CC499EF5C}" srcOrd="4" destOrd="0" presId="urn:microsoft.com/office/officeart/2008/layout/HalfCircleOrganizationChart"/>
+    <dgm:cxn modelId="{6B9F32D3-093E-4EAE-BF53-4E5682D31637}" type="presParOf" srcId="{A117703A-5C8D-4160-AA85-62F5DAD99B1F}" destId="{85C06925-2336-4A59-8924-22CCAC3F49E5}" srcOrd="5" destOrd="0" presId="urn:microsoft.com/office/officeart/2008/layout/HalfCircleOrganizationChart"/>
     <dgm:cxn modelId="{4320B5E7-1038-43B7-8BC1-A843C901E47F}" type="presParOf" srcId="{85C06925-2336-4A59-8924-22CCAC3F49E5}" destId="{E05F4535-2343-4FCD-9F5D-C20BB0316756}" srcOrd="0" destOrd="0" presId="urn:microsoft.com/office/officeart/2008/layout/HalfCircleOrganizationChart"/>
     <dgm:cxn modelId="{DA76BCF7-8099-48DE-A1B0-9A8DE8C2FB1B}" type="presParOf" srcId="{E05F4535-2343-4FCD-9F5D-C20BB0316756}" destId="{527A4106-AFB2-4E6F-B90A-ACE9A46A84D2}" srcOrd="0" destOrd="0" presId="urn:microsoft.com/office/officeart/2008/layout/HalfCircleOrganizationChart"/>
     <dgm:cxn modelId="{2B175C22-2764-4410-8DBF-42765A7AA0A3}" type="presParOf" srcId="{E05F4535-2343-4FCD-9F5D-C20BB0316756}" destId="{DB5C3838-C2E8-47BF-8DF5-8099B6A4D654}" srcOrd="1" destOrd="0" presId="urn:microsoft.com/office/officeart/2008/layout/HalfCircleOrganizationChart"/>
@@ -3728,8 +3886,8 @@
     <dgm:cxn modelId="{9E33C109-C661-4937-B222-368CFA786EC9}" type="presParOf" srcId="{88BEC7D1-DC87-40DE-BF5F-1BC6B4FE27AB}" destId="{08F284CF-34D3-44B9-92C9-6DBFD614FC85}" srcOrd="2" destOrd="0" presId="urn:microsoft.com/office/officeart/2008/layout/HalfCircleOrganizationChart"/>
     <dgm:cxn modelId="{2F2E7CA0-B26C-42FC-A0B8-658926DF922D}" type="presParOf" srcId="{D11FCB27-DA5F-4FD1-B14E-8F31A48435D4}" destId="{D0C699B1-3F43-4FF7-A894-EEDB1361015B}" srcOrd="2" destOrd="0" presId="urn:microsoft.com/office/officeart/2008/layout/HalfCircleOrganizationChart"/>
     <dgm:cxn modelId="{532BD96F-71B3-402B-8D61-0D5C04251AC4}" type="presParOf" srcId="{85C06925-2336-4A59-8924-22CCAC3F49E5}" destId="{172DE488-5F8A-4F3E-AF9E-D7BF5506C5FE}" srcOrd="2" destOrd="0" presId="urn:microsoft.com/office/officeart/2008/layout/HalfCircleOrganizationChart"/>
-    <dgm:cxn modelId="{97DB6C47-DC6D-461E-B587-92731D86D3C1}" type="presParOf" srcId="{A117703A-5C8D-4160-AA85-62F5DAD99B1F}" destId="{3FC1D6F9-28E0-4D51-BC7B-1C954B2BE52B}" srcOrd="4" destOrd="0" presId="urn:microsoft.com/office/officeart/2008/layout/HalfCircleOrganizationChart"/>
-    <dgm:cxn modelId="{E7BC0BFC-F4A2-4A0C-A549-E0C378A7FB17}" type="presParOf" srcId="{A117703A-5C8D-4160-AA85-62F5DAD99B1F}" destId="{7A14C4E9-F4C6-4F4B-9865-82F55DD302DC}" srcOrd="5" destOrd="0" presId="urn:microsoft.com/office/officeart/2008/layout/HalfCircleOrganizationChart"/>
+    <dgm:cxn modelId="{97DB6C47-DC6D-461E-B587-92731D86D3C1}" type="presParOf" srcId="{A117703A-5C8D-4160-AA85-62F5DAD99B1F}" destId="{3FC1D6F9-28E0-4D51-BC7B-1C954B2BE52B}" srcOrd="6" destOrd="0" presId="urn:microsoft.com/office/officeart/2008/layout/HalfCircleOrganizationChart"/>
+    <dgm:cxn modelId="{E7BC0BFC-F4A2-4A0C-A549-E0C378A7FB17}" type="presParOf" srcId="{A117703A-5C8D-4160-AA85-62F5DAD99B1F}" destId="{7A14C4E9-F4C6-4F4B-9865-82F55DD302DC}" srcOrd="7" destOrd="0" presId="urn:microsoft.com/office/officeart/2008/layout/HalfCircleOrganizationChart"/>
     <dgm:cxn modelId="{780DA6B6-11C6-4651-AEB3-5B22B55094B1}" type="presParOf" srcId="{7A14C4E9-F4C6-4F4B-9865-82F55DD302DC}" destId="{61DE39BF-AF15-40E2-8062-FFBA27FD0F67}" srcOrd="0" destOrd="0" presId="urn:microsoft.com/office/officeart/2008/layout/HalfCircleOrganizationChart"/>
     <dgm:cxn modelId="{2D6B4350-AC07-4805-8C06-6A9EF218BBD2}" type="presParOf" srcId="{61DE39BF-AF15-40E2-8062-FFBA27FD0F67}" destId="{26348823-B919-4F67-88BA-EFFDF8A7C99B}" srcOrd="0" destOrd="0" presId="urn:microsoft.com/office/officeart/2008/layout/HalfCircleOrganizationChart"/>
     <dgm:cxn modelId="{CF0FC1EC-BC7A-421D-941F-484B85A6B280}" type="presParOf" srcId="{61DE39BF-AF15-40E2-8062-FFBA27FD0F67}" destId="{B280F3B9-1543-4744-9A95-56BCCD1EB348}" srcOrd="1" destOrd="0" presId="urn:microsoft.com/office/officeart/2008/layout/HalfCircleOrganizationChart"/>
@@ -3800,8 +3958,8 @@
     <dgm:cxn modelId="{0685C68B-198A-4F7C-9E92-721BAEC40B5B}" type="presParOf" srcId="{BE1B3E7D-CCC5-4801-835E-7D25F15A9170}" destId="{B6B8AD00-F1D4-4DF3-A361-0BB23ACB28D6}" srcOrd="1" destOrd="0" presId="urn:microsoft.com/office/officeart/2008/layout/HalfCircleOrganizationChart"/>
     <dgm:cxn modelId="{286A33DA-97C7-4E84-A1FB-01FBF3EFB9C1}" type="presParOf" srcId="{BE1B3E7D-CCC5-4801-835E-7D25F15A9170}" destId="{1FD64EFD-E9C3-4355-A9AB-332BF4EF0263}" srcOrd="2" destOrd="0" presId="urn:microsoft.com/office/officeart/2008/layout/HalfCircleOrganizationChart"/>
     <dgm:cxn modelId="{B25D442F-6CAE-4322-ABD4-B8ED6DB07BD0}" type="presParOf" srcId="{7A14C4E9-F4C6-4F4B-9865-82F55DD302DC}" destId="{2BC7659F-993E-4175-B329-7DF60BD8340C}" srcOrd="2" destOrd="0" presId="urn:microsoft.com/office/officeart/2008/layout/HalfCircleOrganizationChart"/>
-    <dgm:cxn modelId="{2406239A-83F7-4AAC-BB4F-040C2A92C150}" type="presParOf" srcId="{A117703A-5C8D-4160-AA85-62F5DAD99B1F}" destId="{1F49ACD8-27F1-478E-B423-6CD6336F9C45}" srcOrd="6" destOrd="0" presId="urn:microsoft.com/office/officeart/2008/layout/HalfCircleOrganizationChart"/>
-    <dgm:cxn modelId="{1A1FFE7A-8463-4884-8175-3347C8AAEF29}" type="presParOf" srcId="{A117703A-5C8D-4160-AA85-62F5DAD99B1F}" destId="{D5DFA9C9-FFAC-487A-81B9-EDF43E5D8F2B}" srcOrd="7" destOrd="0" presId="urn:microsoft.com/office/officeart/2008/layout/HalfCircleOrganizationChart"/>
+    <dgm:cxn modelId="{2406239A-83F7-4AAC-BB4F-040C2A92C150}" type="presParOf" srcId="{A117703A-5C8D-4160-AA85-62F5DAD99B1F}" destId="{1F49ACD8-27F1-478E-B423-6CD6336F9C45}" srcOrd="8" destOrd="0" presId="urn:microsoft.com/office/officeart/2008/layout/HalfCircleOrganizationChart"/>
+    <dgm:cxn modelId="{1A1FFE7A-8463-4884-8175-3347C8AAEF29}" type="presParOf" srcId="{A117703A-5C8D-4160-AA85-62F5DAD99B1F}" destId="{D5DFA9C9-FFAC-487A-81B9-EDF43E5D8F2B}" srcOrd="9" destOrd="0" presId="urn:microsoft.com/office/officeart/2008/layout/HalfCircleOrganizationChart"/>
     <dgm:cxn modelId="{634D2DD6-BA76-42BA-89F1-E9365200DE1A}" type="presParOf" srcId="{D5DFA9C9-FFAC-487A-81B9-EDF43E5D8F2B}" destId="{D692FDF8-C5CF-4C98-B240-E860450349B5}" srcOrd="0" destOrd="0" presId="urn:microsoft.com/office/officeart/2008/layout/HalfCircleOrganizationChart"/>
     <dgm:cxn modelId="{9A645E9B-8C84-4AD6-926D-F4B3D50C15C5}" type="presParOf" srcId="{D692FDF8-C5CF-4C98-B240-E860450349B5}" destId="{37FD73A0-17BF-4ACB-8186-43F8A2CD3AE3}" srcOrd="0" destOrd="0" presId="urn:microsoft.com/office/officeart/2008/layout/HalfCircleOrganizationChart"/>
     <dgm:cxn modelId="{4704E054-9BAC-4281-B3B9-C39D847CC305}" type="presParOf" srcId="{D692FDF8-C5CF-4C98-B240-E860450349B5}" destId="{EB0A1E29-2CD9-44FB-BAAD-03DB1AF48CC6}" srcOrd="1" destOrd="0" presId="urn:microsoft.com/office/officeart/2008/layout/HalfCircleOrganizationChart"/>
@@ -3863,8 +4021,8 @@
       </dsp:nvSpPr>
       <dsp:spPr>
         <a:xfrm>
-          <a:off x="6953766" y="1190542"/>
-          <a:ext cx="452124" cy="1690551"/>
+          <a:off x="7491925" y="1234949"/>
+          <a:ext cx="441258" cy="1649923"/>
         </a:xfrm>
         <a:custGeom>
           <a:avLst/>
@@ -3878,10 +4036,10 @@
                 <a:pt x="0" y="0"/>
               </a:moveTo>
               <a:lnTo>
-                <a:pt x="0" y="1690551"/>
+                <a:pt x="0" y="1649923"/>
               </a:lnTo>
               <a:lnTo>
-                <a:pt x="452124" y="1690551"/>
+                <a:pt x="441258" y="1649923"/>
               </a:lnTo>
             </a:path>
           </a:pathLst>
@@ -3922,8 +4080,8 @@
       </dsp:nvSpPr>
       <dsp:spPr>
         <a:xfrm>
-          <a:off x="6953766" y="1190542"/>
-          <a:ext cx="452124" cy="992707"/>
+          <a:off x="7491925" y="1234949"/>
+          <a:ext cx="441258" cy="968850"/>
         </a:xfrm>
         <a:custGeom>
           <a:avLst/>
@@ -3937,10 +4095,10 @@
                 <a:pt x="0" y="0"/>
               </a:moveTo>
               <a:lnTo>
-                <a:pt x="0" y="992707"/>
+                <a:pt x="0" y="968850"/>
               </a:lnTo>
               <a:lnTo>
-                <a:pt x="452124" y="992707"/>
+                <a:pt x="441258" y="968850"/>
               </a:lnTo>
             </a:path>
           </a:pathLst>
@@ -3981,8 +4139,8 @@
       </dsp:nvSpPr>
       <dsp:spPr>
         <a:xfrm>
-          <a:off x="6953766" y="1190542"/>
-          <a:ext cx="452124" cy="294863"/>
+          <a:off x="7491925" y="1234949"/>
+          <a:ext cx="441258" cy="287777"/>
         </a:xfrm>
         <a:custGeom>
           <a:avLst/>
@@ -3996,10 +4154,10 @@
                 <a:pt x="0" y="0"/>
               </a:moveTo>
               <a:lnTo>
-                <a:pt x="0" y="294863"/>
+                <a:pt x="0" y="287777"/>
               </a:lnTo>
               <a:lnTo>
-                <a:pt x="452124" y="294863"/>
+                <a:pt x="441258" y="287777"/>
               </a:lnTo>
             </a:path>
           </a:pathLst>
@@ -4040,8 +4198,8 @@
       </dsp:nvSpPr>
       <dsp:spPr>
         <a:xfrm>
-          <a:off x="4277880" y="492699"/>
-          <a:ext cx="2675886" cy="206404"/>
+          <a:off x="4278411" y="553876"/>
+          <a:ext cx="3213514" cy="201444"/>
         </a:xfrm>
         <a:custGeom>
           <a:avLst/>
@@ -4055,13 +4213,13 @@
                 <a:pt x="0" y="0"/>
               </a:moveTo>
               <a:lnTo>
-                <a:pt x="0" y="103202"/>
+                <a:pt x="0" y="100722"/>
               </a:lnTo>
               <a:lnTo>
-                <a:pt x="2675886" y="103202"/>
+                <a:pt x="3213514" y="100722"/>
               </a:lnTo>
               <a:lnTo>
-                <a:pt x="2675886" y="206404"/>
+                <a:pt x="3213514" y="201444"/>
               </a:lnTo>
             </a:path>
           </a:pathLst>
@@ -4102,8 +4260,8 @@
       </dsp:nvSpPr>
       <dsp:spPr>
         <a:xfrm>
-          <a:off x="5764483" y="1190542"/>
-          <a:ext cx="452124" cy="4481925"/>
+          <a:off x="6331223" y="1234949"/>
+          <a:ext cx="441258" cy="4374216"/>
         </a:xfrm>
         <a:custGeom>
           <a:avLst/>
@@ -4117,10 +4275,10 @@
                 <a:pt x="0" y="0"/>
               </a:moveTo>
               <a:lnTo>
-                <a:pt x="0" y="4481925"/>
+                <a:pt x="0" y="4374216"/>
               </a:lnTo>
               <a:lnTo>
-                <a:pt x="452124" y="4481925"/>
+                <a:pt x="441258" y="4374216"/>
               </a:lnTo>
             </a:path>
           </a:pathLst>
@@ -4161,8 +4319,8 @@
       </dsp:nvSpPr>
       <dsp:spPr>
         <a:xfrm>
-          <a:off x="5764483" y="1190542"/>
-          <a:ext cx="452124" cy="3784082"/>
+          <a:off x="6331223" y="1234949"/>
+          <a:ext cx="441258" cy="3693142"/>
         </a:xfrm>
         <a:custGeom>
           <a:avLst/>
@@ -4176,10 +4334,10 @@
                 <a:pt x="0" y="0"/>
               </a:moveTo>
               <a:lnTo>
-                <a:pt x="0" y="3784082"/>
+                <a:pt x="0" y="3693142"/>
               </a:lnTo>
               <a:lnTo>
-                <a:pt x="452124" y="3784082"/>
+                <a:pt x="441258" y="3693142"/>
               </a:lnTo>
             </a:path>
           </a:pathLst>
@@ -4220,8 +4378,8 @@
       </dsp:nvSpPr>
       <dsp:spPr>
         <a:xfrm>
-          <a:off x="5764483" y="1190542"/>
-          <a:ext cx="452124" cy="3086238"/>
+          <a:off x="6331223" y="1234949"/>
+          <a:ext cx="441258" cy="3012069"/>
         </a:xfrm>
         <a:custGeom>
           <a:avLst/>
@@ -4235,10 +4393,10 @@
                 <a:pt x="0" y="0"/>
               </a:moveTo>
               <a:lnTo>
-                <a:pt x="0" y="3086238"/>
+                <a:pt x="0" y="3012069"/>
               </a:lnTo>
               <a:lnTo>
-                <a:pt x="452124" y="3086238"/>
+                <a:pt x="441258" y="3012069"/>
               </a:lnTo>
             </a:path>
           </a:pathLst>
@@ -4279,8 +4437,8 @@
       </dsp:nvSpPr>
       <dsp:spPr>
         <a:xfrm>
-          <a:off x="5764483" y="1190542"/>
-          <a:ext cx="452124" cy="2388394"/>
+          <a:off x="6331223" y="1234949"/>
+          <a:ext cx="441258" cy="2330996"/>
         </a:xfrm>
         <a:custGeom>
           <a:avLst/>
@@ -4294,10 +4452,10 @@
                 <a:pt x="0" y="0"/>
               </a:moveTo>
               <a:lnTo>
-                <a:pt x="0" y="2388394"/>
+                <a:pt x="0" y="2330996"/>
               </a:lnTo>
               <a:lnTo>
-                <a:pt x="452124" y="2388394"/>
+                <a:pt x="441258" y="2330996"/>
               </a:lnTo>
             </a:path>
           </a:pathLst>
@@ -4338,8 +4496,8 @@
       </dsp:nvSpPr>
       <dsp:spPr>
         <a:xfrm>
-          <a:off x="5764483" y="1190542"/>
-          <a:ext cx="452124" cy="1690551"/>
+          <a:off x="6331223" y="1234949"/>
+          <a:ext cx="441258" cy="1649923"/>
         </a:xfrm>
         <a:custGeom>
           <a:avLst/>
@@ -4353,10 +4511,10 @@
                 <a:pt x="0" y="0"/>
               </a:moveTo>
               <a:lnTo>
-                <a:pt x="0" y="1690551"/>
+                <a:pt x="0" y="1649923"/>
               </a:lnTo>
               <a:lnTo>
-                <a:pt x="452124" y="1690551"/>
+                <a:pt x="441258" y="1649923"/>
               </a:lnTo>
             </a:path>
           </a:pathLst>
@@ -4397,8 +4555,8 @@
       </dsp:nvSpPr>
       <dsp:spPr>
         <a:xfrm>
-          <a:off x="5764483" y="1190542"/>
-          <a:ext cx="452124" cy="992707"/>
+          <a:off x="6331223" y="1234949"/>
+          <a:ext cx="441258" cy="968850"/>
         </a:xfrm>
         <a:custGeom>
           <a:avLst/>
@@ -4412,10 +4570,10 @@
                 <a:pt x="0" y="0"/>
               </a:moveTo>
               <a:lnTo>
-                <a:pt x="0" y="992707"/>
+                <a:pt x="0" y="968850"/>
               </a:lnTo>
               <a:lnTo>
-                <a:pt x="452124" y="992707"/>
+                <a:pt x="441258" y="968850"/>
               </a:lnTo>
             </a:path>
           </a:pathLst>
@@ -4456,8 +4614,8 @@
       </dsp:nvSpPr>
       <dsp:spPr>
         <a:xfrm>
-          <a:off x="5764483" y="1190542"/>
-          <a:ext cx="452124" cy="294863"/>
+          <a:off x="6331223" y="1234949"/>
+          <a:ext cx="441258" cy="287777"/>
         </a:xfrm>
         <a:custGeom>
           <a:avLst/>
@@ -4471,10 +4629,10 @@
                 <a:pt x="0" y="0"/>
               </a:moveTo>
               <a:lnTo>
-                <a:pt x="0" y="294863"/>
+                <a:pt x="0" y="287777"/>
               </a:lnTo>
               <a:lnTo>
-                <a:pt x="452124" y="294863"/>
+                <a:pt x="441258" y="287777"/>
               </a:lnTo>
             </a:path>
           </a:pathLst>
@@ -4515,8 +4673,8 @@
       </dsp:nvSpPr>
       <dsp:spPr>
         <a:xfrm>
-          <a:off x="4277880" y="492699"/>
-          <a:ext cx="1486603" cy="206404"/>
+          <a:off x="4278411" y="553876"/>
+          <a:ext cx="2052811" cy="201444"/>
         </a:xfrm>
         <a:custGeom>
           <a:avLst/>
@@ -4530,13 +4688,13 @@
                 <a:pt x="0" y="0"/>
               </a:moveTo>
               <a:lnTo>
-                <a:pt x="0" y="103202"/>
+                <a:pt x="0" y="100722"/>
               </a:lnTo>
               <a:lnTo>
-                <a:pt x="1486603" y="103202"/>
+                <a:pt x="2052811" y="100722"/>
               </a:lnTo>
               <a:lnTo>
-                <a:pt x="1486603" y="206404"/>
+                <a:pt x="2052811" y="201444"/>
               </a:lnTo>
             </a:path>
           </a:pathLst>
@@ -4577,8 +4735,8 @@
       </dsp:nvSpPr>
       <dsp:spPr>
         <a:xfrm>
-          <a:off x="4575200" y="1888386"/>
-          <a:ext cx="452124" cy="294863"/>
+          <a:off x="5170521" y="1916022"/>
+          <a:ext cx="441258" cy="287777"/>
         </a:xfrm>
         <a:custGeom>
           <a:avLst/>
@@ -4592,10 +4750,10 @@
                 <a:pt x="0" y="0"/>
               </a:moveTo>
               <a:lnTo>
-                <a:pt x="0" y="294863"/>
+                <a:pt x="0" y="287777"/>
               </a:lnTo>
               <a:lnTo>
-                <a:pt x="452124" y="294863"/>
+                <a:pt x="441258" y="287777"/>
               </a:lnTo>
             </a:path>
           </a:pathLst>
@@ -4636,8 +4794,8 @@
       </dsp:nvSpPr>
       <dsp:spPr>
         <a:xfrm>
-          <a:off x="3980559" y="1190542"/>
-          <a:ext cx="594641" cy="206404"/>
+          <a:off x="4590170" y="1234949"/>
+          <a:ext cx="580351" cy="201444"/>
         </a:xfrm>
         <a:custGeom>
           <a:avLst/>
@@ -4651,13 +4809,13 @@
                 <a:pt x="0" y="0"/>
               </a:moveTo>
               <a:lnTo>
-                <a:pt x="0" y="103202"/>
+                <a:pt x="0" y="100722"/>
               </a:lnTo>
               <a:lnTo>
-                <a:pt x="594641" y="103202"/>
+                <a:pt x="580351" y="100722"/>
               </a:lnTo>
               <a:lnTo>
-                <a:pt x="594641" y="206404"/>
+                <a:pt x="580351" y="201444"/>
               </a:lnTo>
             </a:path>
           </a:pathLst>
@@ -4698,8 +4856,8 @@
       </dsp:nvSpPr>
       <dsp:spPr>
         <a:xfrm>
-          <a:off x="3385917" y="1888386"/>
-          <a:ext cx="452124" cy="992707"/>
+          <a:off x="4009819" y="1916022"/>
+          <a:ext cx="441258" cy="968850"/>
         </a:xfrm>
         <a:custGeom>
           <a:avLst/>
@@ -4713,10 +4871,10 @@
                 <a:pt x="0" y="0"/>
               </a:moveTo>
               <a:lnTo>
-                <a:pt x="0" y="992707"/>
+                <a:pt x="0" y="968850"/>
               </a:lnTo>
               <a:lnTo>
-                <a:pt x="452124" y="992707"/>
+                <a:pt x="441258" y="968850"/>
               </a:lnTo>
             </a:path>
           </a:pathLst>
@@ -4757,8 +4915,8 @@
       </dsp:nvSpPr>
       <dsp:spPr>
         <a:xfrm>
-          <a:off x="3385917" y="1888386"/>
-          <a:ext cx="452124" cy="294863"/>
+          <a:off x="4009819" y="1916022"/>
+          <a:ext cx="441258" cy="287777"/>
         </a:xfrm>
         <a:custGeom>
           <a:avLst/>
@@ -4772,10 +4930,10 @@
                 <a:pt x="0" y="0"/>
               </a:moveTo>
               <a:lnTo>
-                <a:pt x="0" y="294863"/>
+                <a:pt x="0" y="287777"/>
               </a:lnTo>
               <a:lnTo>
-                <a:pt x="452124" y="294863"/>
+                <a:pt x="441258" y="287777"/>
               </a:lnTo>
             </a:path>
           </a:pathLst>
@@ -4816,8 +4974,8 @@
       </dsp:nvSpPr>
       <dsp:spPr>
         <a:xfrm>
-          <a:off x="3385917" y="1190542"/>
-          <a:ext cx="594641" cy="206404"/>
+          <a:off x="4009819" y="1234949"/>
+          <a:ext cx="580351" cy="201444"/>
         </a:xfrm>
         <a:custGeom>
           <a:avLst/>
@@ -4828,16 +4986,16 @@
           <a:pathLst>
             <a:path>
               <a:moveTo>
-                <a:pt x="594641" y="0"/>
+                <a:pt x="580351" y="0"/>
               </a:moveTo>
               <a:lnTo>
-                <a:pt x="594641" y="103202"/>
+                <a:pt x="580351" y="100722"/>
               </a:lnTo>
               <a:lnTo>
-                <a:pt x="0" y="103202"/>
+                <a:pt x="0" y="100722"/>
               </a:lnTo>
               <a:lnTo>
-                <a:pt x="0" y="206404"/>
+                <a:pt x="0" y="201444"/>
               </a:lnTo>
             </a:path>
           </a:pathLst>
@@ -4878,8 +5036,8 @@
       </dsp:nvSpPr>
       <dsp:spPr>
         <a:xfrm>
-          <a:off x="3980559" y="492699"/>
-          <a:ext cx="297320" cy="206404"/>
+          <a:off x="4278411" y="553876"/>
+          <a:ext cx="311758" cy="201444"/>
         </a:xfrm>
         <a:custGeom>
           <a:avLst/>
@@ -4890,16 +5048,16 @@
           <a:pathLst>
             <a:path>
               <a:moveTo>
-                <a:pt x="297320" y="0"/>
+                <a:pt x="0" y="0"/>
               </a:moveTo>
               <a:lnTo>
-                <a:pt x="297320" y="103202"/>
+                <a:pt x="0" y="100722"/>
               </a:lnTo>
               <a:lnTo>
-                <a:pt x="0" y="103202"/>
+                <a:pt x="311758" y="100722"/>
               </a:lnTo>
               <a:lnTo>
-                <a:pt x="0" y="206404"/>
+                <a:pt x="311758" y="201444"/>
               </a:lnTo>
             </a:path>
           </a:pathLst>
@@ -4933,15 +5091,15 @@
         <a:fontRef idx="minor"/>
       </dsp:style>
     </dsp:sp>
-    <dsp:sp modelId="{B6E22B7E-593F-4965-BA7F-0A1BEBDD0CD6}">
+    <dsp:sp modelId="{61F6E86D-A120-436B-AA2B-E49FFFBE6A02}">
       <dsp:nvSpPr>
         <dsp:cNvPr id="0" name=""/>
         <dsp:cNvSpPr/>
       </dsp:nvSpPr>
       <dsp:spPr>
         <a:xfrm>
-          <a:off x="1601993" y="1190542"/>
-          <a:ext cx="594641" cy="206404"/>
+          <a:off x="2225599" y="1234949"/>
+          <a:ext cx="441258" cy="287777"/>
         </a:xfrm>
         <a:custGeom>
           <a:avLst/>
@@ -4955,13 +5113,10 @@
                 <a:pt x="0" y="0"/>
               </a:moveTo>
               <a:lnTo>
-                <a:pt x="0" y="103202"/>
+                <a:pt x="0" y="287777"/>
               </a:lnTo>
               <a:lnTo>
-                <a:pt x="594641" y="103202"/>
-              </a:lnTo>
-              <a:lnTo>
-                <a:pt x="594641" y="206404"/>
+                <a:pt x="441258" y="287777"/>
               </a:lnTo>
             </a:path>
           </a:pathLst>
@@ -4995,15 +5150,77 @@
         <a:fontRef idx="minor"/>
       </dsp:style>
     </dsp:sp>
-    <dsp:sp modelId="{AE172195-0DBE-415E-A2FA-B16EBC8B4C45}">
+    <dsp:sp modelId="{D7BBF274-9ADA-4A59-9624-74E4599737DA}">
       <dsp:nvSpPr>
         <dsp:cNvPr id="0" name=""/>
         <dsp:cNvSpPr/>
       </dsp:nvSpPr>
       <dsp:spPr>
         <a:xfrm>
-          <a:off x="1007352" y="1888386"/>
-          <a:ext cx="452124" cy="3784082"/>
+          <a:off x="2225599" y="553876"/>
+          <a:ext cx="2052811" cy="201444"/>
+        </a:xfrm>
+        <a:custGeom>
+          <a:avLst/>
+          <a:gdLst/>
+          <a:ahLst/>
+          <a:cxnLst/>
+          <a:rect l="0" t="0" r="0" b="0"/>
+          <a:pathLst>
+            <a:path>
+              <a:moveTo>
+                <a:pt x="2052811" y="0"/>
+              </a:moveTo>
+              <a:lnTo>
+                <a:pt x="2052811" y="100722"/>
+              </a:lnTo>
+              <a:lnTo>
+                <a:pt x="0" y="100722"/>
+              </a:lnTo>
+              <a:lnTo>
+                <a:pt x="0" y="201444"/>
+              </a:lnTo>
+            </a:path>
+          </a:pathLst>
+        </a:custGeom>
+        <a:noFill/>
+        <a:ln w="12700" cap="flat" cmpd="sng" algn="ctr">
+          <a:solidFill>
+            <a:schemeClr val="accent1">
+              <a:shade val="60000"/>
+              <a:hueOff val="0"/>
+              <a:satOff val="0"/>
+              <a:lumOff val="0"/>
+              <a:alphaOff val="0"/>
+            </a:schemeClr>
+          </a:solidFill>
+          <a:prstDash val="solid"/>
+          <a:miter lim="800000"/>
+        </a:ln>
+        <a:effectLst/>
+      </dsp:spPr>
+      <dsp:style>
+        <a:lnRef idx="2">
+          <a:scrgbClr r="0" g="0" b="0"/>
+        </a:lnRef>
+        <a:fillRef idx="0">
+          <a:scrgbClr r="0" g="0" b="0"/>
+        </a:fillRef>
+        <a:effectRef idx="0">
+          <a:scrgbClr r="0" g="0" b="0"/>
+        </a:effectRef>
+        <a:fontRef idx="minor"/>
+      </dsp:style>
+    </dsp:sp>
+    <dsp:sp modelId="{B6E22B7E-593F-4965-BA7F-0A1BEBDD0CD6}">
+      <dsp:nvSpPr>
+        <dsp:cNvPr id="0" name=""/>
+        <dsp:cNvSpPr/>
+      </dsp:nvSpPr>
+      <dsp:spPr>
+        <a:xfrm>
+          <a:off x="1064897" y="1234949"/>
+          <a:ext cx="580351" cy="201444"/>
         </a:xfrm>
         <a:custGeom>
           <a:avLst/>
@@ -5017,10 +5234,13 @@
                 <a:pt x="0" y="0"/>
               </a:moveTo>
               <a:lnTo>
-                <a:pt x="0" y="3784082"/>
+                <a:pt x="0" y="100722"/>
               </a:lnTo>
               <a:lnTo>
-                <a:pt x="452124" y="3784082"/>
+                <a:pt x="580351" y="100722"/>
+              </a:lnTo>
+              <a:lnTo>
+                <a:pt x="580351" y="201444"/>
               </a:lnTo>
             </a:path>
           </a:pathLst>
@@ -5054,15 +5274,15 @@
         <a:fontRef idx="minor"/>
       </dsp:style>
     </dsp:sp>
-    <dsp:sp modelId="{1DBD0411-A5D6-4C6B-B52F-BDE050C46ED6}">
+    <dsp:sp modelId="{AE172195-0DBE-415E-A2FA-B16EBC8B4C45}">
       <dsp:nvSpPr>
         <dsp:cNvPr id="0" name=""/>
         <dsp:cNvSpPr/>
       </dsp:nvSpPr>
       <dsp:spPr>
         <a:xfrm>
-          <a:off x="1007352" y="1888386"/>
-          <a:ext cx="452124" cy="3086238"/>
+          <a:off x="484546" y="1916022"/>
+          <a:ext cx="441258" cy="3693142"/>
         </a:xfrm>
         <a:custGeom>
           <a:avLst/>
@@ -5076,10 +5296,10 @@
                 <a:pt x="0" y="0"/>
               </a:moveTo>
               <a:lnTo>
-                <a:pt x="0" y="3086238"/>
+                <a:pt x="0" y="3693142"/>
               </a:lnTo>
               <a:lnTo>
-                <a:pt x="452124" y="3086238"/>
+                <a:pt x="441258" y="3693142"/>
               </a:lnTo>
             </a:path>
           </a:pathLst>
@@ -5113,15 +5333,15 @@
         <a:fontRef idx="minor"/>
       </dsp:style>
     </dsp:sp>
-    <dsp:sp modelId="{3D535020-7946-4820-92A0-DC263AED7918}">
+    <dsp:sp modelId="{1DBD0411-A5D6-4C6B-B52F-BDE050C46ED6}">
       <dsp:nvSpPr>
         <dsp:cNvPr id="0" name=""/>
         <dsp:cNvSpPr/>
       </dsp:nvSpPr>
       <dsp:spPr>
         <a:xfrm>
-          <a:off x="1007352" y="1888386"/>
-          <a:ext cx="452124" cy="2388394"/>
+          <a:off x="484546" y="1916022"/>
+          <a:ext cx="441258" cy="3012069"/>
         </a:xfrm>
         <a:custGeom>
           <a:avLst/>
@@ -5135,10 +5355,10 @@
                 <a:pt x="0" y="0"/>
               </a:moveTo>
               <a:lnTo>
-                <a:pt x="0" y="2388394"/>
+                <a:pt x="0" y="3012069"/>
               </a:lnTo>
               <a:lnTo>
-                <a:pt x="452124" y="2388394"/>
+                <a:pt x="441258" y="3012069"/>
               </a:lnTo>
             </a:path>
           </a:pathLst>
@@ -5172,15 +5392,15 @@
         <a:fontRef idx="minor"/>
       </dsp:style>
     </dsp:sp>
-    <dsp:sp modelId="{DADB1B2C-B5CC-4666-BC7E-B0F26583D2DF}">
+    <dsp:sp modelId="{3D535020-7946-4820-92A0-DC263AED7918}">
       <dsp:nvSpPr>
         <dsp:cNvPr id="0" name=""/>
         <dsp:cNvSpPr/>
       </dsp:nvSpPr>
       <dsp:spPr>
         <a:xfrm>
-          <a:off x="1007352" y="1888386"/>
-          <a:ext cx="452124" cy="1690551"/>
+          <a:off x="484546" y="1916022"/>
+          <a:ext cx="441258" cy="2330996"/>
         </a:xfrm>
         <a:custGeom>
           <a:avLst/>
@@ -5194,10 +5414,10 @@
                 <a:pt x="0" y="0"/>
               </a:moveTo>
               <a:lnTo>
-                <a:pt x="0" y="1690551"/>
+                <a:pt x="0" y="2330996"/>
               </a:lnTo>
               <a:lnTo>
-                <a:pt x="452124" y="1690551"/>
+                <a:pt x="441258" y="2330996"/>
               </a:lnTo>
             </a:path>
           </a:pathLst>
@@ -5231,15 +5451,15 @@
         <a:fontRef idx="minor"/>
       </dsp:style>
     </dsp:sp>
-    <dsp:sp modelId="{9502E3AA-276F-481B-B8FA-37C9632765B8}">
+    <dsp:sp modelId="{DADB1B2C-B5CC-4666-BC7E-B0F26583D2DF}">
       <dsp:nvSpPr>
         <dsp:cNvPr id="0" name=""/>
         <dsp:cNvSpPr/>
       </dsp:nvSpPr>
       <dsp:spPr>
         <a:xfrm>
-          <a:off x="1007352" y="1888386"/>
-          <a:ext cx="452124" cy="992707"/>
+          <a:off x="484546" y="1916022"/>
+          <a:ext cx="441258" cy="1649923"/>
         </a:xfrm>
         <a:custGeom>
           <a:avLst/>
@@ -5253,10 +5473,10 @@
                 <a:pt x="0" y="0"/>
               </a:moveTo>
               <a:lnTo>
-                <a:pt x="0" y="992707"/>
+                <a:pt x="0" y="1649923"/>
               </a:lnTo>
               <a:lnTo>
-                <a:pt x="452124" y="992707"/>
+                <a:pt x="441258" y="1649923"/>
               </a:lnTo>
             </a:path>
           </a:pathLst>
@@ -5290,15 +5510,15 @@
         <a:fontRef idx="minor"/>
       </dsp:style>
     </dsp:sp>
-    <dsp:sp modelId="{2BBF6465-D905-4866-8189-C9F7B81CB283}">
+    <dsp:sp modelId="{9502E3AA-276F-481B-B8FA-37C9632765B8}">
       <dsp:nvSpPr>
         <dsp:cNvPr id="0" name=""/>
         <dsp:cNvSpPr/>
       </dsp:nvSpPr>
       <dsp:spPr>
         <a:xfrm>
-          <a:off x="1007352" y="1888386"/>
-          <a:ext cx="452124" cy="294863"/>
+          <a:off x="484546" y="1916022"/>
+          <a:ext cx="441258" cy="968850"/>
         </a:xfrm>
         <a:custGeom>
           <a:avLst/>
@@ -5312,10 +5532,10 @@
                 <a:pt x="0" y="0"/>
               </a:moveTo>
               <a:lnTo>
-                <a:pt x="0" y="294863"/>
+                <a:pt x="0" y="968850"/>
               </a:lnTo>
               <a:lnTo>
-                <a:pt x="452124" y="294863"/>
+                <a:pt x="441258" y="968850"/>
               </a:lnTo>
             </a:path>
           </a:pathLst>
@@ -5349,15 +5569,15 @@
         <a:fontRef idx="minor"/>
       </dsp:style>
     </dsp:sp>
-    <dsp:sp modelId="{00695602-4218-4027-BE33-4923BBBC8577}">
+    <dsp:sp modelId="{2BBF6465-D905-4866-8189-C9F7B81CB283}">
       <dsp:nvSpPr>
         <dsp:cNvPr id="0" name=""/>
         <dsp:cNvSpPr/>
       </dsp:nvSpPr>
       <dsp:spPr>
         <a:xfrm>
-          <a:off x="1007352" y="1190542"/>
-          <a:ext cx="594641" cy="206404"/>
+          <a:off x="484546" y="1916022"/>
+          <a:ext cx="441258" cy="287777"/>
         </a:xfrm>
         <a:custGeom>
           <a:avLst/>
@@ -5368,16 +5588,13 @@
           <a:pathLst>
             <a:path>
               <a:moveTo>
-                <a:pt x="594641" y="0"/>
+                <a:pt x="0" y="0"/>
               </a:moveTo>
               <a:lnTo>
-                <a:pt x="594641" y="103202"/>
+                <a:pt x="0" y="287777"/>
               </a:lnTo>
               <a:lnTo>
-                <a:pt x="0" y="103202"/>
-              </a:lnTo>
-              <a:lnTo>
-                <a:pt x="0" y="206404"/>
+                <a:pt x="441258" y="287777"/>
               </a:lnTo>
             </a:path>
           </a:pathLst>
@@ -5411,15 +5628,15 @@
         <a:fontRef idx="minor"/>
       </dsp:style>
     </dsp:sp>
-    <dsp:sp modelId="{8AE13162-E371-4A4A-A8B4-FFDC6573D02D}">
+    <dsp:sp modelId="{00695602-4218-4027-BE33-4923BBBC8577}">
       <dsp:nvSpPr>
         <dsp:cNvPr id="0" name=""/>
         <dsp:cNvSpPr/>
       </dsp:nvSpPr>
       <dsp:spPr>
         <a:xfrm>
-          <a:off x="1601993" y="492699"/>
-          <a:ext cx="2675886" cy="206404"/>
+          <a:off x="484546" y="1234949"/>
+          <a:ext cx="580351" cy="201444"/>
         </a:xfrm>
         <a:custGeom>
           <a:avLst/>
@@ -5430,16 +5647,78 @@
           <a:pathLst>
             <a:path>
               <a:moveTo>
-                <a:pt x="2675886" y="0"/>
+                <a:pt x="580351" y="0"/>
               </a:moveTo>
               <a:lnTo>
-                <a:pt x="2675886" y="103202"/>
+                <a:pt x="580351" y="100722"/>
               </a:lnTo>
               <a:lnTo>
-                <a:pt x="0" y="103202"/>
+                <a:pt x="0" y="100722"/>
               </a:lnTo>
               <a:lnTo>
-                <a:pt x="0" y="206404"/>
+                <a:pt x="0" y="201444"/>
+              </a:lnTo>
+            </a:path>
+          </a:pathLst>
+        </a:custGeom>
+        <a:noFill/>
+        <a:ln w="12700" cap="flat" cmpd="sng" algn="ctr">
+          <a:solidFill>
+            <a:schemeClr val="accent1">
+              <a:shade val="80000"/>
+              <a:hueOff val="0"/>
+              <a:satOff val="0"/>
+              <a:lumOff val="0"/>
+              <a:alphaOff val="0"/>
+            </a:schemeClr>
+          </a:solidFill>
+          <a:prstDash val="solid"/>
+          <a:miter lim="800000"/>
+        </a:ln>
+        <a:effectLst/>
+      </dsp:spPr>
+      <dsp:style>
+        <a:lnRef idx="2">
+          <a:scrgbClr r="0" g="0" b="0"/>
+        </a:lnRef>
+        <a:fillRef idx="0">
+          <a:scrgbClr r="0" g="0" b="0"/>
+        </a:fillRef>
+        <a:effectRef idx="0">
+          <a:scrgbClr r="0" g="0" b="0"/>
+        </a:effectRef>
+        <a:fontRef idx="minor"/>
+      </dsp:style>
+    </dsp:sp>
+    <dsp:sp modelId="{8AE13162-E371-4A4A-A8B4-FFDC6573D02D}">
+      <dsp:nvSpPr>
+        <dsp:cNvPr id="0" name=""/>
+        <dsp:cNvSpPr/>
+      </dsp:nvSpPr>
+      <dsp:spPr>
+        <a:xfrm>
+          <a:off x="1064897" y="553876"/>
+          <a:ext cx="3213514" cy="201444"/>
+        </a:xfrm>
+        <a:custGeom>
+          <a:avLst/>
+          <a:gdLst/>
+          <a:ahLst/>
+          <a:cxnLst/>
+          <a:rect l="0" t="0" r="0" b="0"/>
+          <a:pathLst>
+            <a:path>
+              <a:moveTo>
+                <a:pt x="3213514" y="0"/>
+              </a:moveTo>
+              <a:lnTo>
+                <a:pt x="3213514" y="100722"/>
+              </a:lnTo>
+              <a:lnTo>
+                <a:pt x="0" y="100722"/>
+              </a:lnTo>
+              <a:lnTo>
+                <a:pt x="0" y="201444"/>
               </a:lnTo>
             </a:path>
           </a:pathLst>
@@ -5480,8 +5759,8 @@
       </dsp:nvSpPr>
       <dsp:spPr>
         <a:xfrm>
-          <a:off x="4032160" y="1259"/>
-          <a:ext cx="491439" cy="491439"/>
+          <a:off x="4038597" y="74247"/>
+          <a:ext cx="479628" cy="479628"/>
         </a:xfrm>
         <a:prstGeom prst="arc">
           <a:avLst>
@@ -5525,8 +5804,8 @@
       </dsp:nvSpPr>
       <dsp:spPr>
         <a:xfrm>
-          <a:off x="4032160" y="1259"/>
-          <a:ext cx="491439" cy="491439"/>
+          <a:off x="4038597" y="74247"/>
+          <a:ext cx="479628" cy="479628"/>
         </a:xfrm>
         <a:prstGeom prst="arc">
           <a:avLst>
@@ -5570,8 +5849,8 @@
       </dsp:nvSpPr>
       <dsp:spPr>
         <a:xfrm>
-          <a:off x="3786440" y="89719"/>
-          <a:ext cx="982878" cy="314521"/>
+          <a:off x="3798782" y="160580"/>
+          <a:ext cx="959257" cy="306962"/>
         </a:xfrm>
         <a:prstGeom prst="rect">
           <a:avLst/>
@@ -5622,8 +5901,8 @@
         </a:p>
       </dsp:txBody>
       <dsp:txXfrm>
-        <a:off x="3786440" y="89719"/>
-        <a:ext cx="982878" cy="314521"/>
+        <a:off x="3798782" y="160580"/>
+        <a:ext cx="959257" cy="306962"/>
       </dsp:txXfrm>
     </dsp:sp>
     <dsp:sp modelId="{FFF48964-5E6D-4EBD-8412-1CC5E35EEA41}">
@@ -5633,8 +5912,8 @@
       </dsp:nvSpPr>
       <dsp:spPr>
         <a:xfrm>
-          <a:off x="1356273" y="699103"/>
-          <a:ext cx="491439" cy="491439"/>
+          <a:off x="825083" y="755320"/>
+          <a:ext cx="479628" cy="479628"/>
         </a:xfrm>
         <a:prstGeom prst="arc">
           <a:avLst>
@@ -5678,8 +5957,8 @@
       </dsp:nvSpPr>
       <dsp:spPr>
         <a:xfrm>
-          <a:off x="1356273" y="699103"/>
-          <a:ext cx="491439" cy="491439"/>
+          <a:off x="825083" y="755320"/>
+          <a:ext cx="479628" cy="479628"/>
         </a:xfrm>
         <a:prstGeom prst="arc">
           <a:avLst>
@@ -5723,8 +6002,8 @@
       </dsp:nvSpPr>
       <dsp:spPr>
         <a:xfrm>
-          <a:off x="1110554" y="787562"/>
-          <a:ext cx="982878" cy="314521"/>
+          <a:off x="585268" y="841653"/>
+          <a:ext cx="959257" cy="306962"/>
         </a:xfrm>
         <a:prstGeom prst="rect">
           <a:avLst/>
@@ -5775,8 +6054,8 @@
         </a:p>
       </dsp:txBody>
       <dsp:txXfrm>
-        <a:off x="1110554" y="787562"/>
-        <a:ext cx="982878" cy="314521"/>
+        <a:off x="585268" y="841653"/>
+        <a:ext cx="959257" cy="306962"/>
       </dsp:txXfrm>
     </dsp:sp>
     <dsp:sp modelId="{0BA438BC-9386-4C74-ADBE-EF69921F147E}">
@@ -5786,8 +6065,8 @@
       </dsp:nvSpPr>
       <dsp:spPr>
         <a:xfrm>
-          <a:off x="761632" y="1396947"/>
-          <a:ext cx="491439" cy="491439"/>
+          <a:off x="244732" y="1436393"/>
+          <a:ext cx="479628" cy="479628"/>
         </a:xfrm>
         <a:prstGeom prst="arc">
           <a:avLst>
@@ -5831,8 +6110,8 @@
       </dsp:nvSpPr>
       <dsp:spPr>
         <a:xfrm>
-          <a:off x="761632" y="1396947"/>
-          <a:ext cx="491439" cy="491439"/>
+          <a:off x="244732" y="1436393"/>
+          <a:ext cx="479628" cy="479628"/>
         </a:xfrm>
         <a:prstGeom prst="arc">
           <a:avLst>
@@ -5876,8 +6155,8 @@
       </dsp:nvSpPr>
       <dsp:spPr>
         <a:xfrm>
-          <a:off x="515912" y="1485406"/>
-          <a:ext cx="982878" cy="314521"/>
+          <a:off x="4917" y="1522726"/>
+          <a:ext cx="959257" cy="306962"/>
         </a:xfrm>
         <a:prstGeom prst="rect">
           <a:avLst/>
@@ -5928,8 +6207,8 @@
         </a:p>
       </dsp:txBody>
       <dsp:txXfrm>
-        <a:off x="515912" y="1485406"/>
-        <a:ext cx="982878" cy="314521"/>
+        <a:off x="4917" y="1522726"/>
+        <a:ext cx="959257" cy="306962"/>
       </dsp:txXfrm>
     </dsp:sp>
     <dsp:sp modelId="{99B7041D-4195-45AE-9002-CB129D12296E}">
@@ -5939,8 +6218,8 @@
       </dsp:nvSpPr>
       <dsp:spPr>
         <a:xfrm>
-          <a:off x="1400503" y="2094791"/>
-          <a:ext cx="491439" cy="491439"/>
+          <a:off x="868249" y="2117466"/>
+          <a:ext cx="479628" cy="479628"/>
         </a:xfrm>
         <a:prstGeom prst="arc">
           <a:avLst>
@@ -5984,8 +6263,8 @@
       </dsp:nvSpPr>
       <dsp:spPr>
         <a:xfrm>
-          <a:off x="1400503" y="2094791"/>
-          <a:ext cx="491439" cy="491439"/>
+          <a:off x="868249" y="2117466"/>
+          <a:ext cx="479628" cy="479628"/>
         </a:xfrm>
         <a:prstGeom prst="arc">
           <a:avLst>
@@ -6029,8 +6308,8 @@
       </dsp:nvSpPr>
       <dsp:spPr>
         <a:xfrm>
-          <a:off x="1154783" y="2183250"/>
-          <a:ext cx="982878" cy="314521"/>
+          <a:off x="628435" y="2203800"/>
+          <a:ext cx="959257" cy="306962"/>
         </a:xfrm>
         <a:prstGeom prst="rect">
           <a:avLst/>
@@ -6081,8 +6360,8 @@
         </a:p>
       </dsp:txBody>
       <dsp:txXfrm>
-        <a:off x="1154783" y="2183250"/>
-        <a:ext cx="982878" cy="314521"/>
+        <a:off x="628435" y="2203800"/>
+        <a:ext cx="959257" cy="306962"/>
       </dsp:txXfrm>
     </dsp:sp>
     <dsp:sp modelId="{3E758008-781B-4C01-AF56-1453BED015C9}">
@@ -6092,8 +6371,8 @@
       </dsp:nvSpPr>
       <dsp:spPr>
         <a:xfrm>
-          <a:off x="1400503" y="2792634"/>
-          <a:ext cx="491439" cy="491439"/>
+          <a:off x="868249" y="2798540"/>
+          <a:ext cx="479628" cy="479628"/>
         </a:xfrm>
         <a:prstGeom prst="arc">
           <a:avLst>
@@ -6137,8 +6416,8 @@
       </dsp:nvSpPr>
       <dsp:spPr>
         <a:xfrm>
-          <a:off x="1400503" y="2792634"/>
-          <a:ext cx="491439" cy="491439"/>
+          <a:off x="868249" y="2798540"/>
+          <a:ext cx="479628" cy="479628"/>
         </a:xfrm>
         <a:prstGeom prst="arc">
           <a:avLst>
@@ -6182,8 +6461,8 @@
       </dsp:nvSpPr>
       <dsp:spPr>
         <a:xfrm>
-          <a:off x="1154783" y="2881093"/>
-          <a:ext cx="982878" cy="314521"/>
+          <a:off x="628435" y="2884873"/>
+          <a:ext cx="959257" cy="306962"/>
         </a:xfrm>
         <a:prstGeom prst="rect">
           <a:avLst/>
@@ -6234,8 +6513,8 @@
         </a:p>
       </dsp:txBody>
       <dsp:txXfrm>
-        <a:off x="1154783" y="2881093"/>
-        <a:ext cx="982878" cy="314521"/>
+        <a:off x="628435" y="2884873"/>
+        <a:ext cx="959257" cy="306962"/>
       </dsp:txXfrm>
     </dsp:sp>
     <dsp:sp modelId="{42FAF14F-28F6-495A-97CF-F4B9E9670114}">
@@ -6245,8 +6524,8 @@
       </dsp:nvSpPr>
       <dsp:spPr>
         <a:xfrm>
-          <a:off x="1400503" y="3490478"/>
-          <a:ext cx="491439" cy="491439"/>
+          <a:off x="868249" y="3479613"/>
+          <a:ext cx="479628" cy="479628"/>
         </a:xfrm>
         <a:prstGeom prst="arc">
           <a:avLst>
@@ -6290,8 +6569,8 @@
       </dsp:nvSpPr>
       <dsp:spPr>
         <a:xfrm>
-          <a:off x="1400503" y="3490478"/>
-          <a:ext cx="491439" cy="491439"/>
+          <a:off x="868249" y="3479613"/>
+          <a:ext cx="479628" cy="479628"/>
         </a:xfrm>
         <a:prstGeom prst="arc">
           <a:avLst>
@@ -6335,8 +6614,8 @@
       </dsp:nvSpPr>
       <dsp:spPr>
         <a:xfrm>
-          <a:off x="1154783" y="3578937"/>
-          <a:ext cx="982878" cy="314521"/>
+          <a:off x="628435" y="3565946"/>
+          <a:ext cx="959257" cy="306962"/>
         </a:xfrm>
         <a:prstGeom prst="rect">
           <a:avLst/>
@@ -6387,8 +6666,8 @@
         </a:p>
       </dsp:txBody>
       <dsp:txXfrm>
-        <a:off x="1154783" y="3578937"/>
-        <a:ext cx="982878" cy="314521"/>
+        <a:off x="628435" y="3565946"/>
+        <a:ext cx="959257" cy="306962"/>
       </dsp:txXfrm>
     </dsp:sp>
     <dsp:sp modelId="{18A70270-7FDA-4D7F-B443-2FD813847761}">
@@ -6398,8 +6677,8 @@
       </dsp:nvSpPr>
       <dsp:spPr>
         <a:xfrm>
-          <a:off x="1400503" y="4188322"/>
-          <a:ext cx="491439" cy="491439"/>
+          <a:off x="868249" y="4160686"/>
+          <a:ext cx="479628" cy="479628"/>
         </a:xfrm>
         <a:prstGeom prst="arc">
           <a:avLst>
@@ -6443,8 +6722,8 @@
       </dsp:nvSpPr>
       <dsp:spPr>
         <a:xfrm>
-          <a:off x="1400503" y="4188322"/>
-          <a:ext cx="491439" cy="491439"/>
+          <a:off x="868249" y="4160686"/>
+          <a:ext cx="479628" cy="479628"/>
         </a:xfrm>
         <a:prstGeom prst="arc">
           <a:avLst>
@@ -6488,8 +6767,8 @@
       </dsp:nvSpPr>
       <dsp:spPr>
         <a:xfrm>
-          <a:off x="1154783" y="4276781"/>
-          <a:ext cx="982878" cy="314521"/>
+          <a:off x="628435" y="4247019"/>
+          <a:ext cx="959257" cy="306962"/>
         </a:xfrm>
         <a:prstGeom prst="rect">
           <a:avLst/>
@@ -6540,8 +6819,8 @@
         </a:p>
       </dsp:txBody>
       <dsp:txXfrm>
-        <a:off x="1154783" y="4276781"/>
-        <a:ext cx="982878" cy="314521"/>
+        <a:off x="628435" y="4247019"/>
+        <a:ext cx="959257" cy="306962"/>
       </dsp:txXfrm>
     </dsp:sp>
     <dsp:sp modelId="{040E2CA9-FF92-453F-80A6-5AB7CF57E7CB}">
@@ -6551,8 +6830,8 @@
       </dsp:nvSpPr>
       <dsp:spPr>
         <a:xfrm>
-          <a:off x="1400503" y="4886166"/>
-          <a:ext cx="491439" cy="491439"/>
+          <a:off x="868249" y="4841759"/>
+          <a:ext cx="479628" cy="479628"/>
         </a:xfrm>
         <a:prstGeom prst="arc">
           <a:avLst>
@@ -6596,8 +6875,8 @@
       </dsp:nvSpPr>
       <dsp:spPr>
         <a:xfrm>
-          <a:off x="1400503" y="4886166"/>
-          <a:ext cx="491439" cy="491439"/>
+          <a:off x="868249" y="4841759"/>
+          <a:ext cx="479628" cy="479628"/>
         </a:xfrm>
         <a:prstGeom prst="arc">
           <a:avLst>
@@ -6641,8 +6920,8 @@
       </dsp:nvSpPr>
       <dsp:spPr>
         <a:xfrm>
-          <a:off x="1154783" y="4974625"/>
-          <a:ext cx="982878" cy="314521"/>
+          <a:off x="628435" y="4928092"/>
+          <a:ext cx="959257" cy="306962"/>
         </a:xfrm>
         <a:prstGeom prst="rect">
           <a:avLst/>
@@ -6693,8 +6972,8 @@
         </a:p>
       </dsp:txBody>
       <dsp:txXfrm>
-        <a:off x="1154783" y="4974625"/>
-        <a:ext cx="982878" cy="314521"/>
+        <a:off x="628435" y="4928092"/>
+        <a:ext cx="959257" cy="306962"/>
       </dsp:txXfrm>
     </dsp:sp>
     <dsp:sp modelId="{0B874DE5-E7C6-4840-A55E-B2ECEF3CC706}">
@@ -6704,8 +6983,8 @@
       </dsp:nvSpPr>
       <dsp:spPr>
         <a:xfrm>
-          <a:off x="1400503" y="5584009"/>
-          <a:ext cx="491439" cy="491439"/>
+          <a:off x="868249" y="5522832"/>
+          <a:ext cx="479628" cy="479628"/>
         </a:xfrm>
         <a:prstGeom prst="arc">
           <a:avLst>
@@ -6749,8 +7028,8 @@
       </dsp:nvSpPr>
       <dsp:spPr>
         <a:xfrm>
-          <a:off x="1400503" y="5584009"/>
-          <a:ext cx="491439" cy="491439"/>
+          <a:off x="868249" y="5522832"/>
+          <a:ext cx="479628" cy="479628"/>
         </a:xfrm>
         <a:prstGeom prst="arc">
           <a:avLst>
@@ -6794,8 +7073,8 @@
       </dsp:nvSpPr>
       <dsp:spPr>
         <a:xfrm>
-          <a:off x="1154783" y="5672468"/>
-          <a:ext cx="982878" cy="314521"/>
+          <a:off x="628435" y="5609165"/>
+          <a:ext cx="959257" cy="306962"/>
         </a:xfrm>
         <a:prstGeom prst="rect">
           <a:avLst/>
@@ -6846,8 +7125,8 @@
         </a:p>
       </dsp:txBody>
       <dsp:txXfrm>
-        <a:off x="1154783" y="5672468"/>
-        <a:ext cx="982878" cy="314521"/>
+        <a:off x="628435" y="5609165"/>
+        <a:ext cx="959257" cy="306962"/>
       </dsp:txXfrm>
     </dsp:sp>
     <dsp:sp modelId="{10EAB506-C339-45E9-A1CB-E125E1279215}">
@@ -6857,8 +7136,8 @@
       </dsp:nvSpPr>
       <dsp:spPr>
         <a:xfrm>
-          <a:off x="1950915" y="1396947"/>
-          <a:ext cx="491439" cy="491439"/>
+          <a:off x="1405434" y="1436393"/>
+          <a:ext cx="479628" cy="479628"/>
         </a:xfrm>
         <a:prstGeom prst="arc">
           <a:avLst>
@@ -6902,8 +7181,8 @@
       </dsp:nvSpPr>
       <dsp:spPr>
         <a:xfrm>
-          <a:off x="1950915" y="1396947"/>
-          <a:ext cx="491439" cy="491439"/>
+          <a:off x="1405434" y="1436393"/>
+          <a:ext cx="479628" cy="479628"/>
         </a:xfrm>
         <a:prstGeom prst="arc">
           <a:avLst>
@@ -6947,8 +7226,8 @@
       </dsp:nvSpPr>
       <dsp:spPr>
         <a:xfrm>
-          <a:off x="1705195" y="1485406"/>
-          <a:ext cx="982878" cy="314521"/>
+          <a:off x="1165619" y="1522726"/>
+          <a:ext cx="959257" cy="306962"/>
         </a:xfrm>
         <a:prstGeom prst="rect">
           <a:avLst/>
@@ -6999,19 +7278,19 @@
         </a:p>
       </dsp:txBody>
       <dsp:txXfrm>
-        <a:off x="1705195" y="1485406"/>
-        <a:ext cx="982878" cy="314521"/>
+        <a:off x="1165619" y="1522726"/>
+        <a:ext cx="959257" cy="306962"/>
       </dsp:txXfrm>
     </dsp:sp>
-    <dsp:sp modelId="{DB5C3838-C2E8-47BF-8DF5-8099B6A4D654}">
+    <dsp:sp modelId="{312A602C-7D6B-4BA7-B316-045736709D99}">
       <dsp:nvSpPr>
         <dsp:cNvPr id="0" name=""/>
         <dsp:cNvSpPr/>
       </dsp:nvSpPr>
       <dsp:spPr>
         <a:xfrm>
-          <a:off x="3734839" y="699103"/>
-          <a:ext cx="491439" cy="491439"/>
+          <a:off x="1985785" y="755320"/>
+          <a:ext cx="479628" cy="479628"/>
         </a:xfrm>
         <a:prstGeom prst="arc">
           <a:avLst>
@@ -7048,15 +7327,15 @@
         <a:fontRef idx="minor"/>
       </dsp:style>
     </dsp:sp>
-    <dsp:sp modelId="{2FCE5E65-076D-4649-8098-A8FCD1C48EFC}">
+    <dsp:sp modelId="{8903F899-75F8-4B41-BC87-473D516E5D2A}">
       <dsp:nvSpPr>
         <dsp:cNvPr id="0" name=""/>
         <dsp:cNvSpPr/>
       </dsp:nvSpPr>
       <dsp:spPr>
         <a:xfrm>
-          <a:off x="3734839" y="699103"/>
-          <a:ext cx="491439" cy="491439"/>
+          <a:off x="1985785" y="755320"/>
+          <a:ext cx="479628" cy="479628"/>
         </a:xfrm>
         <a:prstGeom prst="arc">
           <a:avLst>
@@ -7093,6 +7372,312 @@
         <a:fontRef idx="minor"/>
       </dsp:style>
     </dsp:sp>
+    <dsp:sp modelId="{45447E00-8D7C-439E-B7AE-1587E7E4735F}">
+      <dsp:nvSpPr>
+        <dsp:cNvPr id="0" name=""/>
+        <dsp:cNvSpPr/>
+      </dsp:nvSpPr>
+      <dsp:spPr>
+        <a:xfrm>
+          <a:off x="1745970" y="841653"/>
+          <a:ext cx="959257" cy="306962"/>
+        </a:xfrm>
+        <a:prstGeom prst="rect">
+          <a:avLst/>
+        </a:prstGeom>
+        <a:noFill/>
+        <a:ln w="12700" cap="flat" cmpd="sng" algn="ctr">
+          <a:noFill/>
+          <a:prstDash val="solid"/>
+          <a:miter lim="800000"/>
+        </a:ln>
+        <a:effectLst/>
+        <a:sp3d/>
+      </dsp:spPr>
+      <dsp:style>
+        <a:lnRef idx="2">
+          <a:scrgbClr r="0" g="0" b="0"/>
+        </a:lnRef>
+        <a:fillRef idx="1">
+          <a:scrgbClr r="0" g="0" b="0"/>
+        </a:fillRef>
+        <a:effectRef idx="0">
+          <a:scrgbClr r="0" g="0" b="0"/>
+        </a:effectRef>
+        <a:fontRef idx="minor"/>
+      </dsp:style>
+      <dsp:txBody>
+        <a:bodyPr spcFirstLastPara="0" vert="horz" wrap="square" lIns="4445" tIns="4445" rIns="4445" bIns="4445" numCol="1" spcCol="1270" anchor="ctr" anchorCtr="0">
+          <a:noAutofit/>
+        </a:bodyPr>
+        <a:lstStyle/>
+        <a:p>
+          <a:pPr marL="0" lvl="0" indent="0" algn="ctr" defTabSz="311150">
+            <a:lnSpc>
+              <a:spcPct val="90000"/>
+            </a:lnSpc>
+            <a:spcBef>
+              <a:spcPct val="0"/>
+            </a:spcBef>
+            <a:spcAft>
+              <a:spcPct val="35000"/>
+            </a:spcAft>
+            <a:buNone/>
+          </a:pPr>
+          <a:r>
+            <a:rPr lang="en-US" sz="700" kern="1200"/>
+            <a:t>GENERATEUR</a:t>
+          </a:r>
+        </a:p>
+      </dsp:txBody>
+      <dsp:txXfrm>
+        <a:off x="1745970" y="841653"/>
+        <a:ext cx="959257" cy="306962"/>
+      </dsp:txXfrm>
+    </dsp:sp>
+    <dsp:sp modelId="{31EB211E-2A95-44B6-80F3-DEAF23FA4BB1}">
+      <dsp:nvSpPr>
+        <dsp:cNvPr id="0" name=""/>
+        <dsp:cNvSpPr/>
+      </dsp:nvSpPr>
+      <dsp:spPr>
+        <a:xfrm>
+          <a:off x="2609302" y="1436393"/>
+          <a:ext cx="479628" cy="479628"/>
+        </a:xfrm>
+        <a:prstGeom prst="arc">
+          <a:avLst>
+            <a:gd name="adj1" fmla="val 13200000"/>
+            <a:gd name="adj2" fmla="val 19200000"/>
+          </a:avLst>
+        </a:prstGeom>
+        <a:noFill/>
+        <a:ln w="12700" cap="flat" cmpd="sng" algn="ctr">
+          <a:solidFill>
+            <a:schemeClr val="accent1">
+              <a:shade val="60000"/>
+              <a:hueOff val="0"/>
+              <a:satOff val="0"/>
+              <a:lumOff val="0"/>
+              <a:alphaOff val="0"/>
+            </a:schemeClr>
+          </a:solidFill>
+          <a:prstDash val="solid"/>
+          <a:miter lim="800000"/>
+        </a:ln>
+        <a:effectLst/>
+      </dsp:spPr>
+      <dsp:style>
+        <a:lnRef idx="2">
+          <a:scrgbClr r="0" g="0" b="0"/>
+        </a:lnRef>
+        <a:fillRef idx="0">
+          <a:scrgbClr r="0" g="0" b="0"/>
+        </a:fillRef>
+        <a:effectRef idx="0">
+          <a:scrgbClr r="0" g="0" b="0"/>
+        </a:effectRef>
+        <a:fontRef idx="minor"/>
+      </dsp:style>
+    </dsp:sp>
+    <dsp:sp modelId="{5E8B2A9A-782E-4021-9832-251B06B5FCD6}">
+      <dsp:nvSpPr>
+        <dsp:cNvPr id="0" name=""/>
+        <dsp:cNvSpPr/>
+      </dsp:nvSpPr>
+      <dsp:spPr>
+        <a:xfrm>
+          <a:off x="2609302" y="1436393"/>
+          <a:ext cx="479628" cy="479628"/>
+        </a:xfrm>
+        <a:prstGeom prst="arc">
+          <a:avLst>
+            <a:gd name="adj1" fmla="val 2400000"/>
+            <a:gd name="adj2" fmla="val 8400000"/>
+          </a:avLst>
+        </a:prstGeom>
+        <a:noFill/>
+        <a:ln w="12700" cap="flat" cmpd="sng" algn="ctr">
+          <a:solidFill>
+            <a:schemeClr val="accent1">
+              <a:shade val="60000"/>
+              <a:hueOff val="0"/>
+              <a:satOff val="0"/>
+              <a:lumOff val="0"/>
+              <a:alphaOff val="0"/>
+            </a:schemeClr>
+          </a:solidFill>
+          <a:prstDash val="solid"/>
+          <a:miter lim="800000"/>
+        </a:ln>
+        <a:effectLst/>
+      </dsp:spPr>
+      <dsp:style>
+        <a:lnRef idx="2">
+          <a:scrgbClr r="0" g="0" b="0"/>
+        </a:lnRef>
+        <a:fillRef idx="0">
+          <a:scrgbClr r="0" g="0" b="0"/>
+        </a:fillRef>
+        <a:effectRef idx="0">
+          <a:scrgbClr r="0" g="0" b="0"/>
+        </a:effectRef>
+        <a:fontRef idx="minor"/>
+      </dsp:style>
+    </dsp:sp>
+    <dsp:sp modelId="{3028536B-A237-4F5E-8F10-3CB5E42FD417}">
+      <dsp:nvSpPr>
+        <dsp:cNvPr id="0" name=""/>
+        <dsp:cNvSpPr/>
+      </dsp:nvSpPr>
+      <dsp:spPr>
+        <a:xfrm>
+          <a:off x="2369488" y="1522726"/>
+          <a:ext cx="959257" cy="306962"/>
+        </a:xfrm>
+        <a:prstGeom prst="rect">
+          <a:avLst/>
+        </a:prstGeom>
+        <a:noFill/>
+        <a:ln w="12700" cap="flat" cmpd="sng" algn="ctr">
+          <a:noFill/>
+          <a:prstDash val="solid"/>
+          <a:miter lim="800000"/>
+        </a:ln>
+        <a:effectLst/>
+        <a:sp3d/>
+      </dsp:spPr>
+      <dsp:style>
+        <a:lnRef idx="2">
+          <a:scrgbClr r="0" g="0" b="0"/>
+        </a:lnRef>
+        <a:fillRef idx="1">
+          <a:scrgbClr r="0" g="0" b="0"/>
+        </a:fillRef>
+        <a:effectRef idx="0">
+          <a:scrgbClr r="0" g="0" b="0"/>
+        </a:effectRef>
+        <a:fontRef idx="minor"/>
+      </dsp:style>
+      <dsp:txBody>
+        <a:bodyPr spcFirstLastPara="0" vert="horz" wrap="square" lIns="4445" tIns="4445" rIns="4445" bIns="4445" numCol="1" spcCol="1270" anchor="ctr" anchorCtr="0">
+          <a:noAutofit/>
+        </a:bodyPr>
+        <a:lstStyle/>
+        <a:p>
+          <a:pPr marL="0" lvl="0" indent="0" algn="ctr" defTabSz="311150">
+            <a:lnSpc>
+              <a:spcPct val="90000"/>
+            </a:lnSpc>
+            <a:spcBef>
+              <a:spcPct val="0"/>
+            </a:spcBef>
+            <a:spcAft>
+              <a:spcPct val="35000"/>
+            </a:spcAft>
+            <a:buNone/>
+          </a:pPr>
+          <a:r>
+            <a:rPr lang="en-US" sz="700" kern="1200"/>
+            <a:t>IHM</a:t>
+          </a:r>
+        </a:p>
+      </dsp:txBody>
+      <dsp:txXfrm>
+        <a:off x="2369488" y="1522726"/>
+        <a:ext cx="959257" cy="306962"/>
+      </dsp:txXfrm>
+    </dsp:sp>
+    <dsp:sp modelId="{DB5C3838-C2E8-47BF-8DF5-8099B6A4D654}">
+      <dsp:nvSpPr>
+        <dsp:cNvPr id="0" name=""/>
+        <dsp:cNvSpPr/>
+      </dsp:nvSpPr>
+      <dsp:spPr>
+        <a:xfrm>
+          <a:off x="4350356" y="755320"/>
+          <a:ext cx="479628" cy="479628"/>
+        </a:xfrm>
+        <a:prstGeom prst="arc">
+          <a:avLst>
+            <a:gd name="adj1" fmla="val 13200000"/>
+            <a:gd name="adj2" fmla="val 19200000"/>
+          </a:avLst>
+        </a:prstGeom>
+        <a:noFill/>
+        <a:ln w="12700" cap="flat" cmpd="sng" algn="ctr">
+          <a:solidFill>
+            <a:schemeClr val="accent1">
+              <a:shade val="60000"/>
+              <a:hueOff val="0"/>
+              <a:satOff val="0"/>
+              <a:lumOff val="0"/>
+              <a:alphaOff val="0"/>
+            </a:schemeClr>
+          </a:solidFill>
+          <a:prstDash val="solid"/>
+          <a:miter lim="800000"/>
+        </a:ln>
+        <a:effectLst/>
+      </dsp:spPr>
+      <dsp:style>
+        <a:lnRef idx="2">
+          <a:scrgbClr r="0" g="0" b="0"/>
+        </a:lnRef>
+        <a:fillRef idx="0">
+          <a:scrgbClr r="0" g="0" b="0"/>
+        </a:fillRef>
+        <a:effectRef idx="0">
+          <a:scrgbClr r="0" g="0" b="0"/>
+        </a:effectRef>
+        <a:fontRef idx="minor"/>
+      </dsp:style>
+    </dsp:sp>
+    <dsp:sp modelId="{2FCE5E65-076D-4649-8098-A8FCD1C48EFC}">
+      <dsp:nvSpPr>
+        <dsp:cNvPr id="0" name=""/>
+        <dsp:cNvSpPr/>
+      </dsp:nvSpPr>
+      <dsp:spPr>
+        <a:xfrm>
+          <a:off x="4350356" y="755320"/>
+          <a:ext cx="479628" cy="479628"/>
+        </a:xfrm>
+        <a:prstGeom prst="arc">
+          <a:avLst>
+            <a:gd name="adj1" fmla="val 2400000"/>
+            <a:gd name="adj2" fmla="val 8400000"/>
+          </a:avLst>
+        </a:prstGeom>
+        <a:noFill/>
+        <a:ln w="12700" cap="flat" cmpd="sng" algn="ctr">
+          <a:solidFill>
+            <a:schemeClr val="accent1">
+              <a:shade val="60000"/>
+              <a:hueOff val="0"/>
+              <a:satOff val="0"/>
+              <a:lumOff val="0"/>
+              <a:alphaOff val="0"/>
+            </a:schemeClr>
+          </a:solidFill>
+          <a:prstDash val="solid"/>
+          <a:miter lim="800000"/>
+        </a:ln>
+        <a:effectLst/>
+      </dsp:spPr>
+      <dsp:style>
+        <a:lnRef idx="2">
+          <a:scrgbClr r="0" g="0" b="0"/>
+        </a:lnRef>
+        <a:fillRef idx="0">
+          <a:scrgbClr r="0" g="0" b="0"/>
+        </a:fillRef>
+        <a:effectRef idx="0">
+          <a:scrgbClr r="0" g="0" b="0"/>
+        </a:effectRef>
+        <a:fontRef idx="minor"/>
+      </dsp:style>
+    </dsp:sp>
     <dsp:sp modelId="{527A4106-AFB2-4E6F-B90A-ACE9A46A84D2}">
       <dsp:nvSpPr>
         <dsp:cNvPr id="0" name=""/>
@@ -7100,8 +7685,8 @@
       </dsp:nvSpPr>
       <dsp:spPr>
         <a:xfrm>
-          <a:off x="3489120" y="787562"/>
-          <a:ext cx="982878" cy="314521"/>
+          <a:off x="4110541" y="841653"/>
+          <a:ext cx="959257" cy="306962"/>
         </a:xfrm>
         <a:prstGeom prst="rect">
           <a:avLst/>
@@ -7152,8 +7737,8 @@
         </a:p>
       </dsp:txBody>
       <dsp:txXfrm>
-        <a:off x="3489120" y="787562"/>
-        <a:ext cx="982878" cy="314521"/>
+        <a:off x="4110541" y="841653"/>
+        <a:ext cx="959257" cy="306962"/>
       </dsp:txXfrm>
     </dsp:sp>
     <dsp:sp modelId="{17B65458-0E8D-4647-9855-53D2DF1625BF}">
@@ -7163,8 +7748,8 @@
       </dsp:nvSpPr>
       <dsp:spPr>
         <a:xfrm>
-          <a:off x="3140198" y="1396947"/>
-          <a:ext cx="491439" cy="491439"/>
+          <a:off x="3770005" y="1436393"/>
+          <a:ext cx="479628" cy="479628"/>
         </a:xfrm>
         <a:prstGeom prst="arc">
           <a:avLst>
@@ -7208,8 +7793,8 @@
       </dsp:nvSpPr>
       <dsp:spPr>
         <a:xfrm>
-          <a:off x="3140198" y="1396947"/>
-          <a:ext cx="491439" cy="491439"/>
+          <a:off x="3770005" y="1436393"/>
+          <a:ext cx="479628" cy="479628"/>
         </a:xfrm>
         <a:prstGeom prst="arc">
           <a:avLst>
@@ -7253,8 +7838,8 @@
       </dsp:nvSpPr>
       <dsp:spPr>
         <a:xfrm>
-          <a:off x="2894478" y="1485406"/>
-          <a:ext cx="982878" cy="314521"/>
+          <a:off x="3530190" y="1522726"/>
+          <a:ext cx="959257" cy="306962"/>
         </a:xfrm>
         <a:prstGeom prst="rect">
           <a:avLst/>
@@ -7305,8 +7890,8 @@
         </a:p>
       </dsp:txBody>
       <dsp:txXfrm>
-        <a:off x="2894478" y="1485406"/>
-        <a:ext cx="982878" cy="314521"/>
+        <a:off x="3530190" y="1522726"/>
+        <a:ext cx="959257" cy="306962"/>
       </dsp:txXfrm>
     </dsp:sp>
     <dsp:sp modelId="{7173EE72-9AE6-4E86-97A9-C2F41D9F1966}">
@@ -7316,8 +7901,8 @@
       </dsp:nvSpPr>
       <dsp:spPr>
         <a:xfrm>
-          <a:off x="3779069" y="2094791"/>
-          <a:ext cx="491439" cy="491439"/>
+          <a:off x="4393522" y="2117466"/>
+          <a:ext cx="479628" cy="479628"/>
         </a:xfrm>
         <a:prstGeom prst="arc">
           <a:avLst>
@@ -7361,8 +7946,8 @@
       </dsp:nvSpPr>
       <dsp:spPr>
         <a:xfrm>
-          <a:off x="3779069" y="2094791"/>
-          <a:ext cx="491439" cy="491439"/>
+          <a:off x="4393522" y="2117466"/>
+          <a:ext cx="479628" cy="479628"/>
         </a:xfrm>
         <a:prstGeom prst="arc">
           <a:avLst>
@@ -7406,8 +7991,8 @@
       </dsp:nvSpPr>
       <dsp:spPr>
         <a:xfrm>
-          <a:off x="3533349" y="2183250"/>
-          <a:ext cx="982878" cy="314521"/>
+          <a:off x="4153708" y="2203800"/>
+          <a:ext cx="959257" cy="306962"/>
         </a:xfrm>
         <a:prstGeom prst="rect">
           <a:avLst/>
@@ -7458,8 +8043,8 @@
         </a:p>
       </dsp:txBody>
       <dsp:txXfrm>
-        <a:off x="3533349" y="2183250"/>
-        <a:ext cx="982878" cy="314521"/>
+        <a:off x="4153708" y="2203800"/>
+        <a:ext cx="959257" cy="306962"/>
       </dsp:txXfrm>
     </dsp:sp>
     <dsp:sp modelId="{CFD80044-7981-4261-8865-AE2B1F0CD0B7}">
@@ -7469,8 +8054,8 @@
       </dsp:nvSpPr>
       <dsp:spPr>
         <a:xfrm>
-          <a:off x="3779069" y="2792634"/>
-          <a:ext cx="491439" cy="491439"/>
+          <a:off x="4393522" y="2798540"/>
+          <a:ext cx="479628" cy="479628"/>
         </a:xfrm>
         <a:prstGeom prst="arc">
           <a:avLst>
@@ -7514,8 +8099,8 @@
       </dsp:nvSpPr>
       <dsp:spPr>
         <a:xfrm>
-          <a:off x="3779069" y="2792634"/>
-          <a:ext cx="491439" cy="491439"/>
+          <a:off x="4393522" y="2798540"/>
+          <a:ext cx="479628" cy="479628"/>
         </a:xfrm>
         <a:prstGeom prst="arc">
           <a:avLst>
@@ -7559,8 +8144,8 @@
       </dsp:nvSpPr>
       <dsp:spPr>
         <a:xfrm>
-          <a:off x="3533349" y="2881093"/>
-          <a:ext cx="982878" cy="314521"/>
+          <a:off x="4153708" y="2884873"/>
+          <a:ext cx="959257" cy="306962"/>
         </a:xfrm>
         <a:prstGeom prst="rect">
           <a:avLst/>
@@ -7611,8 +8196,8 @@
         </a:p>
       </dsp:txBody>
       <dsp:txXfrm>
-        <a:off x="3533349" y="2881093"/>
-        <a:ext cx="982878" cy="314521"/>
+        <a:off x="4153708" y="2884873"/>
+        <a:ext cx="959257" cy="306962"/>
       </dsp:txXfrm>
     </dsp:sp>
     <dsp:sp modelId="{F4C4DE9C-2D85-48E1-BAFE-B15BA6CB3010}">
@@ -7622,8 +8207,8 @@
       </dsp:nvSpPr>
       <dsp:spPr>
         <a:xfrm>
-          <a:off x="4329481" y="1396947"/>
-          <a:ext cx="491439" cy="491439"/>
+          <a:off x="4930707" y="1436393"/>
+          <a:ext cx="479628" cy="479628"/>
         </a:xfrm>
         <a:prstGeom prst="arc">
           <a:avLst>
@@ -7667,8 +8252,8 @@
       </dsp:nvSpPr>
       <dsp:spPr>
         <a:xfrm>
-          <a:off x="4329481" y="1396947"/>
-          <a:ext cx="491439" cy="491439"/>
+          <a:off x="4930707" y="1436393"/>
+          <a:ext cx="479628" cy="479628"/>
         </a:xfrm>
         <a:prstGeom prst="arc">
           <a:avLst>
@@ -7712,8 +8297,8 @@
       </dsp:nvSpPr>
       <dsp:spPr>
         <a:xfrm>
-          <a:off x="4083761" y="1485406"/>
-          <a:ext cx="982878" cy="314521"/>
+          <a:off x="4690892" y="1522726"/>
+          <a:ext cx="959257" cy="306962"/>
         </a:xfrm>
         <a:prstGeom prst="rect">
           <a:avLst/>
@@ -7764,8 +8349,8 @@
         </a:p>
       </dsp:txBody>
       <dsp:txXfrm>
-        <a:off x="4083761" y="1485406"/>
-        <a:ext cx="982878" cy="314521"/>
+        <a:off x="4690892" y="1522726"/>
+        <a:ext cx="959257" cy="306962"/>
       </dsp:txXfrm>
     </dsp:sp>
     <dsp:sp modelId="{39A2A91A-E790-472B-8C3D-BB7CBE89B4A1}">
@@ -7775,8 +8360,8 @@
       </dsp:nvSpPr>
       <dsp:spPr>
         <a:xfrm>
-          <a:off x="4968352" y="2094791"/>
-          <a:ext cx="491439" cy="491439"/>
+          <a:off x="5554224" y="2117466"/>
+          <a:ext cx="479628" cy="479628"/>
         </a:xfrm>
         <a:prstGeom prst="arc">
           <a:avLst>
@@ -7820,8 +8405,8 @@
       </dsp:nvSpPr>
       <dsp:spPr>
         <a:xfrm>
-          <a:off x="4968352" y="2094791"/>
-          <a:ext cx="491439" cy="491439"/>
+          <a:off x="5554224" y="2117466"/>
+          <a:ext cx="479628" cy="479628"/>
         </a:xfrm>
         <a:prstGeom prst="arc">
           <a:avLst>
@@ -7865,8 +8450,8 @@
       </dsp:nvSpPr>
       <dsp:spPr>
         <a:xfrm>
-          <a:off x="4722632" y="2183250"/>
-          <a:ext cx="982878" cy="314521"/>
+          <a:off x="5314410" y="2203800"/>
+          <a:ext cx="959257" cy="306962"/>
         </a:xfrm>
         <a:prstGeom prst="rect">
           <a:avLst/>
@@ -7917,8 +8502,8 @@
         </a:p>
       </dsp:txBody>
       <dsp:txXfrm>
-        <a:off x="4722632" y="2183250"/>
-        <a:ext cx="982878" cy="314521"/>
+        <a:off x="5314410" y="2203800"/>
+        <a:ext cx="959257" cy="306962"/>
       </dsp:txXfrm>
     </dsp:sp>
     <dsp:sp modelId="{B280F3B9-1543-4744-9A95-56BCCD1EB348}">
@@ -7928,8 +8513,8 @@
       </dsp:nvSpPr>
       <dsp:spPr>
         <a:xfrm>
-          <a:off x="5518764" y="699103"/>
-          <a:ext cx="491439" cy="491439"/>
+          <a:off x="6091409" y="755320"/>
+          <a:ext cx="479628" cy="479628"/>
         </a:xfrm>
         <a:prstGeom prst="arc">
           <a:avLst>
@@ -7973,8 +8558,8 @@
       </dsp:nvSpPr>
       <dsp:spPr>
         <a:xfrm>
-          <a:off x="5518764" y="699103"/>
-          <a:ext cx="491439" cy="491439"/>
+          <a:off x="6091409" y="755320"/>
+          <a:ext cx="479628" cy="479628"/>
         </a:xfrm>
         <a:prstGeom prst="arc">
           <a:avLst>
@@ -8018,8 +8603,8 @@
       </dsp:nvSpPr>
       <dsp:spPr>
         <a:xfrm>
-          <a:off x="5273044" y="787562"/>
-          <a:ext cx="982878" cy="314521"/>
+          <a:off x="5851594" y="841653"/>
+          <a:ext cx="959257" cy="306962"/>
         </a:xfrm>
         <a:prstGeom prst="rect">
           <a:avLst/>
@@ -8070,8 +8655,8 @@
         </a:p>
       </dsp:txBody>
       <dsp:txXfrm>
-        <a:off x="5273044" y="787562"/>
-        <a:ext cx="982878" cy="314521"/>
+        <a:off x="5851594" y="841653"/>
+        <a:ext cx="959257" cy="306962"/>
       </dsp:txXfrm>
     </dsp:sp>
     <dsp:sp modelId="{75D83025-41D5-4B8D-8386-10E861813ABD}">
@@ -8081,8 +8666,8 @@
       </dsp:nvSpPr>
       <dsp:spPr>
         <a:xfrm>
-          <a:off x="6157635" y="1396947"/>
-          <a:ext cx="491439" cy="491439"/>
+          <a:off x="6714926" y="1436393"/>
+          <a:ext cx="479628" cy="479628"/>
         </a:xfrm>
         <a:prstGeom prst="arc">
           <a:avLst>
@@ -8126,8 +8711,8 @@
       </dsp:nvSpPr>
       <dsp:spPr>
         <a:xfrm>
-          <a:off x="6157635" y="1396947"/>
-          <a:ext cx="491439" cy="491439"/>
+          <a:off x="6714926" y="1436393"/>
+          <a:ext cx="479628" cy="479628"/>
         </a:xfrm>
         <a:prstGeom prst="arc">
           <a:avLst>
@@ -8171,8 +8756,8 @@
       </dsp:nvSpPr>
       <dsp:spPr>
         <a:xfrm>
-          <a:off x="5911915" y="1485406"/>
-          <a:ext cx="982878" cy="314521"/>
+          <a:off x="6475112" y="1522726"/>
+          <a:ext cx="959257" cy="306962"/>
         </a:xfrm>
         <a:prstGeom prst="rect">
           <a:avLst/>
@@ -8223,8 +8808,8 @@
         </a:p>
       </dsp:txBody>
       <dsp:txXfrm>
-        <a:off x="5911915" y="1485406"/>
-        <a:ext cx="982878" cy="314521"/>
+        <a:off x="6475112" y="1522726"/>
+        <a:ext cx="959257" cy="306962"/>
       </dsp:txXfrm>
     </dsp:sp>
     <dsp:sp modelId="{E59674C4-36B0-4F9C-946A-67D7C20DDC5B}">
@@ -8234,8 +8819,8 @@
       </dsp:nvSpPr>
       <dsp:spPr>
         <a:xfrm>
-          <a:off x="6157635" y="2094791"/>
-          <a:ext cx="491439" cy="491439"/>
+          <a:off x="6714926" y="2117466"/>
+          <a:ext cx="479628" cy="479628"/>
         </a:xfrm>
         <a:prstGeom prst="arc">
           <a:avLst>
@@ -8279,8 +8864,8 @@
       </dsp:nvSpPr>
       <dsp:spPr>
         <a:xfrm>
-          <a:off x="6157635" y="2094791"/>
-          <a:ext cx="491439" cy="491439"/>
+          <a:off x="6714926" y="2117466"/>
+          <a:ext cx="479628" cy="479628"/>
         </a:xfrm>
         <a:prstGeom prst="arc">
           <a:avLst>
@@ -8324,8 +8909,8 @@
       </dsp:nvSpPr>
       <dsp:spPr>
         <a:xfrm>
-          <a:off x="5911915" y="2183250"/>
-          <a:ext cx="982878" cy="314521"/>
+          <a:off x="6475112" y="2203800"/>
+          <a:ext cx="959257" cy="306962"/>
         </a:xfrm>
         <a:prstGeom prst="rect">
           <a:avLst/>
@@ -8376,8 +8961,8 @@
         </a:p>
       </dsp:txBody>
       <dsp:txXfrm>
-        <a:off x="5911915" y="2183250"/>
-        <a:ext cx="982878" cy="314521"/>
+        <a:off x="6475112" y="2203800"/>
+        <a:ext cx="959257" cy="306962"/>
       </dsp:txXfrm>
     </dsp:sp>
     <dsp:sp modelId="{CA4A3149-076C-4FF3-BB61-14A9236429AE}">
@@ -8387,8 +8972,8 @@
       </dsp:nvSpPr>
       <dsp:spPr>
         <a:xfrm>
-          <a:off x="6157635" y="2792634"/>
-          <a:ext cx="491439" cy="491439"/>
+          <a:off x="6714926" y="2798540"/>
+          <a:ext cx="479628" cy="479628"/>
         </a:xfrm>
         <a:prstGeom prst="arc">
           <a:avLst>
@@ -8432,8 +9017,8 @@
       </dsp:nvSpPr>
       <dsp:spPr>
         <a:xfrm>
-          <a:off x="6157635" y="2792634"/>
-          <a:ext cx="491439" cy="491439"/>
+          <a:off x="6714926" y="2798540"/>
+          <a:ext cx="479628" cy="479628"/>
         </a:xfrm>
         <a:prstGeom prst="arc">
           <a:avLst>
@@ -8477,8 +9062,8 @@
       </dsp:nvSpPr>
       <dsp:spPr>
         <a:xfrm>
-          <a:off x="5911915" y="2881093"/>
-          <a:ext cx="982878" cy="314521"/>
+          <a:off x="6475112" y="2884873"/>
+          <a:ext cx="959257" cy="306962"/>
         </a:xfrm>
         <a:prstGeom prst="rect">
           <a:avLst/>
@@ -8529,8 +9114,8 @@
         </a:p>
       </dsp:txBody>
       <dsp:txXfrm>
-        <a:off x="5911915" y="2881093"/>
-        <a:ext cx="982878" cy="314521"/>
+        <a:off x="6475112" y="2884873"/>
+        <a:ext cx="959257" cy="306962"/>
       </dsp:txXfrm>
     </dsp:sp>
     <dsp:sp modelId="{3372AEA2-CB5F-4837-8A5C-586B770349F4}">
@@ -8540,8 +9125,8 @@
       </dsp:nvSpPr>
       <dsp:spPr>
         <a:xfrm>
-          <a:off x="6157635" y="3490478"/>
-          <a:ext cx="491439" cy="491439"/>
+          <a:off x="6714926" y="3479613"/>
+          <a:ext cx="479628" cy="479628"/>
         </a:xfrm>
         <a:prstGeom prst="arc">
           <a:avLst>
@@ -8585,8 +9170,8 @@
       </dsp:nvSpPr>
       <dsp:spPr>
         <a:xfrm>
-          <a:off x="6157635" y="3490478"/>
-          <a:ext cx="491439" cy="491439"/>
+          <a:off x="6714926" y="3479613"/>
+          <a:ext cx="479628" cy="479628"/>
         </a:xfrm>
         <a:prstGeom prst="arc">
           <a:avLst>
@@ -8630,8 +9215,8 @@
       </dsp:nvSpPr>
       <dsp:spPr>
         <a:xfrm>
-          <a:off x="5911915" y="3578937"/>
-          <a:ext cx="982878" cy="314521"/>
+          <a:off x="6475112" y="3565946"/>
+          <a:ext cx="959257" cy="306962"/>
         </a:xfrm>
         <a:prstGeom prst="rect">
           <a:avLst/>
@@ -8682,8 +9267,8 @@
         </a:p>
       </dsp:txBody>
       <dsp:txXfrm>
-        <a:off x="5911915" y="3578937"/>
-        <a:ext cx="982878" cy="314521"/>
+        <a:off x="6475112" y="3565946"/>
+        <a:ext cx="959257" cy="306962"/>
       </dsp:txXfrm>
     </dsp:sp>
     <dsp:sp modelId="{044F6AFF-D56D-4B51-A300-3B0490E99322}">
@@ -8693,8 +9278,8 @@
       </dsp:nvSpPr>
       <dsp:spPr>
         <a:xfrm>
-          <a:off x="6157635" y="4188322"/>
-          <a:ext cx="491439" cy="491439"/>
+          <a:off x="6714926" y="4160686"/>
+          <a:ext cx="479628" cy="479628"/>
         </a:xfrm>
         <a:prstGeom prst="arc">
           <a:avLst>
@@ -8738,8 +9323,8 @@
       </dsp:nvSpPr>
       <dsp:spPr>
         <a:xfrm>
-          <a:off x="6157635" y="4188322"/>
-          <a:ext cx="491439" cy="491439"/>
+          <a:off x="6714926" y="4160686"/>
+          <a:ext cx="479628" cy="479628"/>
         </a:xfrm>
         <a:prstGeom prst="arc">
           <a:avLst>
@@ -8783,8 +9368,8 @@
       </dsp:nvSpPr>
       <dsp:spPr>
         <a:xfrm>
-          <a:off x="5911915" y="4276781"/>
-          <a:ext cx="982878" cy="314521"/>
+          <a:off x="6475112" y="4247019"/>
+          <a:ext cx="959257" cy="306962"/>
         </a:xfrm>
         <a:prstGeom prst="rect">
           <a:avLst/>
@@ -8835,8 +9420,8 @@
         </a:p>
       </dsp:txBody>
       <dsp:txXfrm>
-        <a:off x="5911915" y="4276781"/>
-        <a:ext cx="982878" cy="314521"/>
+        <a:off x="6475112" y="4247019"/>
+        <a:ext cx="959257" cy="306962"/>
       </dsp:txXfrm>
     </dsp:sp>
     <dsp:sp modelId="{21ABCAF2-959A-488C-B73E-B79FDD650A51}">
@@ -8846,8 +9431,8 @@
       </dsp:nvSpPr>
       <dsp:spPr>
         <a:xfrm>
-          <a:off x="6157635" y="4886166"/>
-          <a:ext cx="491439" cy="491439"/>
+          <a:off x="6714926" y="4841759"/>
+          <a:ext cx="479628" cy="479628"/>
         </a:xfrm>
         <a:prstGeom prst="arc">
           <a:avLst>
@@ -8891,8 +9476,8 @@
       </dsp:nvSpPr>
       <dsp:spPr>
         <a:xfrm>
-          <a:off x="6157635" y="4886166"/>
-          <a:ext cx="491439" cy="491439"/>
+          <a:off x="6714926" y="4841759"/>
+          <a:ext cx="479628" cy="479628"/>
         </a:xfrm>
         <a:prstGeom prst="arc">
           <a:avLst>
@@ -8936,8 +9521,8 @@
       </dsp:nvSpPr>
       <dsp:spPr>
         <a:xfrm>
-          <a:off x="5911915" y="4974625"/>
-          <a:ext cx="982878" cy="314521"/>
+          <a:off x="6475112" y="4928092"/>
+          <a:ext cx="959257" cy="306962"/>
         </a:xfrm>
         <a:prstGeom prst="rect">
           <a:avLst/>
@@ -8988,8 +9573,8 @@
         </a:p>
       </dsp:txBody>
       <dsp:txXfrm>
-        <a:off x="5911915" y="4974625"/>
-        <a:ext cx="982878" cy="314521"/>
+        <a:off x="6475112" y="4928092"/>
+        <a:ext cx="959257" cy="306962"/>
       </dsp:txXfrm>
     </dsp:sp>
     <dsp:sp modelId="{5E8585CB-9469-4C2F-9E86-1D9BD83AA3C2}">
@@ -8999,8 +9584,8 @@
       </dsp:nvSpPr>
       <dsp:spPr>
         <a:xfrm>
-          <a:off x="6157635" y="5584009"/>
-          <a:ext cx="491439" cy="491439"/>
+          <a:off x="6714926" y="5522832"/>
+          <a:ext cx="479628" cy="479628"/>
         </a:xfrm>
         <a:prstGeom prst="arc">
           <a:avLst>
@@ -9044,8 +9629,8 @@
       </dsp:nvSpPr>
       <dsp:spPr>
         <a:xfrm>
-          <a:off x="6157635" y="5584009"/>
-          <a:ext cx="491439" cy="491439"/>
+          <a:off x="6714926" y="5522832"/>
+          <a:ext cx="479628" cy="479628"/>
         </a:xfrm>
         <a:prstGeom prst="arc">
           <a:avLst>
@@ -9089,8 +9674,8 @@
       </dsp:nvSpPr>
       <dsp:spPr>
         <a:xfrm>
-          <a:off x="5911915" y="5672468"/>
-          <a:ext cx="982878" cy="314521"/>
+          <a:off x="6475112" y="5609165"/>
+          <a:ext cx="959257" cy="306962"/>
         </a:xfrm>
         <a:prstGeom prst="rect">
           <a:avLst/>
@@ -9141,8 +9726,8 @@
         </a:p>
       </dsp:txBody>
       <dsp:txXfrm>
-        <a:off x="5911915" y="5672468"/>
-        <a:ext cx="982878" cy="314521"/>
+        <a:off x="6475112" y="5609165"/>
+        <a:ext cx="959257" cy="306962"/>
       </dsp:txXfrm>
     </dsp:sp>
     <dsp:sp modelId="{EB0A1E29-2CD9-44FB-BAAD-03DB1AF48CC6}">
@@ -9152,8 +9737,8 @@
       </dsp:nvSpPr>
       <dsp:spPr>
         <a:xfrm>
-          <a:off x="6708047" y="699103"/>
-          <a:ext cx="491439" cy="491439"/>
+          <a:off x="7252111" y="755320"/>
+          <a:ext cx="479628" cy="479628"/>
         </a:xfrm>
         <a:prstGeom prst="arc">
           <a:avLst>
@@ -9197,8 +9782,8 @@
       </dsp:nvSpPr>
       <dsp:spPr>
         <a:xfrm>
-          <a:off x="6708047" y="699103"/>
-          <a:ext cx="491439" cy="491439"/>
+          <a:off x="7252111" y="755320"/>
+          <a:ext cx="479628" cy="479628"/>
         </a:xfrm>
         <a:prstGeom prst="arc">
           <a:avLst>
@@ -9242,8 +9827,8 @@
       </dsp:nvSpPr>
       <dsp:spPr>
         <a:xfrm>
-          <a:off x="6462327" y="787562"/>
-          <a:ext cx="982878" cy="314521"/>
+          <a:off x="7012296" y="841653"/>
+          <a:ext cx="959257" cy="306962"/>
         </a:xfrm>
         <a:prstGeom prst="rect">
           <a:avLst/>
@@ -9294,8 +9879,8 @@
         </a:p>
       </dsp:txBody>
       <dsp:txXfrm>
-        <a:off x="6462327" y="787562"/>
-        <a:ext cx="982878" cy="314521"/>
+        <a:off x="7012296" y="841653"/>
+        <a:ext cx="959257" cy="306962"/>
       </dsp:txXfrm>
     </dsp:sp>
     <dsp:sp modelId="{41C5507F-F220-42BF-AD7A-81CB80A030B3}">
@@ -9305,8 +9890,8 @@
       </dsp:nvSpPr>
       <dsp:spPr>
         <a:xfrm>
-          <a:off x="7346918" y="1396947"/>
-          <a:ext cx="491439" cy="491439"/>
+          <a:off x="7875628" y="1436393"/>
+          <a:ext cx="479628" cy="479628"/>
         </a:xfrm>
         <a:prstGeom prst="arc">
           <a:avLst>
@@ -9350,8 +9935,8 @@
       </dsp:nvSpPr>
       <dsp:spPr>
         <a:xfrm>
-          <a:off x="7346918" y="1396947"/>
-          <a:ext cx="491439" cy="491439"/>
+          <a:off x="7875628" y="1436393"/>
+          <a:ext cx="479628" cy="479628"/>
         </a:xfrm>
         <a:prstGeom prst="arc">
           <a:avLst>
@@ -9395,8 +9980,8 @@
       </dsp:nvSpPr>
       <dsp:spPr>
         <a:xfrm>
-          <a:off x="7101198" y="1485406"/>
-          <a:ext cx="982878" cy="314521"/>
+          <a:off x="7635814" y="1522726"/>
+          <a:ext cx="959257" cy="306962"/>
         </a:xfrm>
         <a:prstGeom prst="rect">
           <a:avLst/>
@@ -9447,8 +10032,8 @@
         </a:p>
       </dsp:txBody>
       <dsp:txXfrm>
-        <a:off x="7101198" y="1485406"/>
-        <a:ext cx="982878" cy="314521"/>
+        <a:off x="7635814" y="1522726"/>
+        <a:ext cx="959257" cy="306962"/>
       </dsp:txXfrm>
     </dsp:sp>
     <dsp:sp modelId="{EBF98C55-6AD8-421B-85EE-8920E3A947B3}">
@@ -9458,8 +10043,8 @@
       </dsp:nvSpPr>
       <dsp:spPr>
         <a:xfrm>
-          <a:off x="7346918" y="2094791"/>
-          <a:ext cx="491439" cy="491439"/>
+          <a:off x="7875628" y="2117466"/>
+          <a:ext cx="479628" cy="479628"/>
         </a:xfrm>
         <a:prstGeom prst="arc">
           <a:avLst>
@@ -9503,8 +10088,8 @@
       </dsp:nvSpPr>
       <dsp:spPr>
         <a:xfrm>
-          <a:off x="7346918" y="2094791"/>
-          <a:ext cx="491439" cy="491439"/>
+          <a:off x="7875628" y="2117466"/>
+          <a:ext cx="479628" cy="479628"/>
         </a:xfrm>
         <a:prstGeom prst="arc">
           <a:avLst>
@@ -9548,8 +10133,8 @@
       </dsp:nvSpPr>
       <dsp:spPr>
         <a:xfrm>
-          <a:off x="7101198" y="2183250"/>
-          <a:ext cx="982878" cy="314521"/>
+          <a:off x="7635814" y="2203800"/>
+          <a:ext cx="959257" cy="306962"/>
         </a:xfrm>
         <a:prstGeom prst="rect">
           <a:avLst/>
@@ -9600,8 +10185,8 @@
         </a:p>
       </dsp:txBody>
       <dsp:txXfrm>
-        <a:off x="7101198" y="2183250"/>
-        <a:ext cx="982878" cy="314521"/>
+        <a:off x="7635814" y="2203800"/>
+        <a:ext cx="959257" cy="306962"/>
       </dsp:txXfrm>
     </dsp:sp>
     <dsp:sp modelId="{347E3A70-37E4-45A0-A00F-F04E84BD7AF4}">
@@ -9611,8 +10196,8 @@
       </dsp:nvSpPr>
       <dsp:spPr>
         <a:xfrm>
-          <a:off x="7346918" y="2792634"/>
-          <a:ext cx="491439" cy="491439"/>
+          <a:off x="7875628" y="2798540"/>
+          <a:ext cx="479628" cy="479628"/>
         </a:xfrm>
         <a:prstGeom prst="arc">
           <a:avLst>
@@ -9656,8 +10241,8 @@
       </dsp:nvSpPr>
       <dsp:spPr>
         <a:xfrm>
-          <a:off x="7346918" y="2792634"/>
-          <a:ext cx="491439" cy="491439"/>
+          <a:off x="7875628" y="2798540"/>
+          <a:ext cx="479628" cy="479628"/>
         </a:xfrm>
         <a:prstGeom prst="arc">
           <a:avLst>
@@ -9701,8 +10286,8 @@
       </dsp:nvSpPr>
       <dsp:spPr>
         <a:xfrm>
-          <a:off x="7101198" y="2881093"/>
-          <a:ext cx="982878" cy="314521"/>
+          <a:off x="7635814" y="2884873"/>
+          <a:ext cx="959257" cy="306962"/>
         </a:xfrm>
         <a:prstGeom prst="rect">
           <a:avLst/>
@@ -9753,8 +10338,8 @@
         </a:p>
       </dsp:txBody>
       <dsp:txXfrm>
-        <a:off x="7101198" y="2881093"/>
-        <a:ext cx="982878" cy="314521"/>
+        <a:off x="7635814" y="2884873"/>
+        <a:ext cx="959257" cy="306962"/>
       </dsp:txXfrm>
     </dsp:sp>
   </dsp:spTree>

</xml_diff>